<commit_message>
finish format w.r.t pelars template
finish format w.r.t pelars template
</commit_message>
<xml_diff>
--- a/PELARS_D2.1_20140104_nv.docx
+++ b/PELARS_D2.1_20140104_nv.docx
@@ -3338,11 +3338,11 @@
           <w:lang w:val="en-GB" w:eastAsia="da-DK"/>
         </w:rPr>
       </w:pPr>
-      <w:bookmarkStart w:id="6" w:name="_Toc270342223"/>
-      <w:bookmarkStart w:id="7" w:name="_Toc273013091"/>
-      <w:bookmarkStart w:id="8" w:name="_Toc273014042"/>
-      <w:bookmarkStart w:id="9" w:name="_Toc273014477"/>
-      <w:bookmarkStart w:id="10" w:name="_Toc278791116"/>
+      <w:bookmarkStart w:id="6" w:name="_Toc278791116"/>
+      <w:bookmarkStart w:id="7" w:name="_Toc270342223"/>
+      <w:bookmarkStart w:id="8" w:name="_Toc273013091"/>
+      <w:bookmarkStart w:id="9" w:name="_Toc273014042"/>
+      <w:bookmarkStart w:id="10" w:name="_Toc273014477"/>
       <w:r>
         <w:rPr>
           <w:lang w:val="en-GB" w:eastAsia="da-DK"/>
@@ -3355,7 +3355,7 @@
         </w:rPr>
         <w:t xml:space="preserve"> </w:t>
       </w:r>
-      <w:bookmarkEnd w:id="10"/>
+      <w:bookmarkEnd w:id="6"/>
       <w:r>
         <w:rPr>
           <w:lang w:val="en-GB" w:eastAsia="da-DK"/>
@@ -3375,10 +3375,10 @@
       <w:bookmarkStart w:id="13" w:name="_Toc273014043"/>
       <w:bookmarkStart w:id="14" w:name="_Toc273014478"/>
       <w:bookmarkStart w:id="15" w:name="_Toc278791117"/>
-      <w:bookmarkEnd w:id="6"/>
       <w:bookmarkEnd w:id="7"/>
       <w:bookmarkEnd w:id="8"/>
       <w:bookmarkEnd w:id="9"/>
+      <w:bookmarkEnd w:id="10"/>
       <w:r>
         <w:rPr>
           <w:i/>
@@ -3787,6 +3787,7 @@
       <w:r>
         <w:rPr>
           <w:noProof/>
+          <w:lang w:val="en-US"/>
         </w:rPr>
         <w:drawing>
           <wp:inline distT="114300" distB="114300" distL="114300" distR="114300" wp14:anchorId="5CB78891" wp14:editId="07FF0A01">
@@ -3881,6 +3882,7 @@
       <w:r>
         <w:rPr>
           <w:noProof/>
+          <w:lang w:val="en-US" w:eastAsia="en-US"/>
         </w:rPr>
         <w:drawing>
           <wp:inline distT="114300" distB="114300" distL="114300" distR="114300" wp14:anchorId="5E2F8E58" wp14:editId="6174B8D5">
@@ -5552,7 +5554,10 @@
     </w:p>
     <w:p>
       <w:r>
-        <w:t xml:space="preserve">Interaction design education is seen by teachers more as an experience rather than a slow learning process. It is an intense and highly ambitious program where students must learn to be curious and "push themselves forward" </w:t>
+        <w:t>Teachers see interaction design education</w:t>
+      </w:r>
+      <w:r>
+        <w:t xml:space="preserve"> as an experience rather than a slow learning process. It is an intense and highly ambitious program where students must learn to be curious and "push themselves forward" </w:t>
       </w:r>
       <w:r>
         <w:rPr>
@@ -5589,7 +5594,25 @@
     </w:p>
     <w:p>
       <w:r>
-        <w:t>Especial emphasis is given to developing  presentation and selling skills, "</w:t>
+        <w:t xml:space="preserve">Especial emphasis is given to </w:t>
+      </w:r>
+      <w:r>
+        <w:t>developing presentation</w:t>
+      </w:r>
+      <w:r>
+        <w:t xml:space="preserve"> and </w:t>
+      </w:r>
+      <w:r>
+        <w:t>‘</w:t>
+      </w:r>
+      <w:r>
+        <w:t>selling</w:t>
+      </w:r>
+      <w:r>
+        <w:t>’</w:t>
+      </w:r>
+      <w:r>
+        <w:t xml:space="preserve"> skills, "</w:t>
       </w:r>
       <w:r>
         <w:rPr>
@@ -6159,7 +6182,19 @@
         <w:rPr>
           <w:highlight w:val="white"/>
         </w:rPr>
-        <w:t>maintenance: calibration. Mostly Mathias doing it. If it's software related, it's usually me or Johannes." (IxD_TO).</w:t>
+        <w:t xml:space="preserve">maintenance: calibration. Mostly Mathias </w:t>
+      </w:r>
+      <w:r>
+        <w:rPr>
+          <w:highlight w:val="white"/>
+        </w:rPr>
+        <w:t xml:space="preserve">is </w:t>
+      </w:r>
+      <w:r>
+        <w:rPr>
+          <w:highlight w:val="white"/>
+        </w:rPr>
+        <w:t>doing it. If it's software related, it's usually me or Johannes." (IxD_TO).</w:t>
       </w:r>
     </w:p>
     <w:p>
@@ -6209,12 +6244,39 @@
     </w:p>
     <w:p>
       <w:r>
-        <w:t>During observations, students have shared that not having someone to advise them on a daily basis is challenging for them too. When tutoring happens via Internet, they face difficulties not only because they miss face to face interaction but also because they are forced to document their progress.</w:t>
-      </w:r>
-    </w:p>
-    <w:p>
-      <w:r>
-        <w:t>According to teachers, when it comes to presenting the final project, students have problems with defining a framework  and the lack of rigor is quite often issue too. There is also a certain tendency among students to define hypothesis that work instead of trying to define and defend an invalid ones.</w:t>
+        <w:t xml:space="preserve">During observations, students have shared that not having someone to advise them on a daily basis is challenging for them too. When tutoring happens via Internet, they face difficulties not only because they miss </w:t>
+      </w:r>
+      <w:r>
+        <w:t>face-to-face</w:t>
+      </w:r>
+      <w:r>
+        <w:t xml:space="preserve"> interaction but also because they are forced to document their progress.</w:t>
+      </w:r>
+    </w:p>
+    <w:p>
+      <w:r>
+        <w:t>According to teachers, when it comes to presenting the final project, students have prob</w:t>
+      </w:r>
+      <w:r>
+        <w:t xml:space="preserve">lems with defining a framework </w:t>
+      </w:r>
+      <w:r>
+        <w:t xml:space="preserve">and the lack of rigor is quite often </w:t>
+      </w:r>
+      <w:r>
+        <w:t xml:space="preserve">an </w:t>
+      </w:r>
+      <w:r>
+        <w:t xml:space="preserve">issue </w:t>
+      </w:r>
+      <w:r>
+        <w:t>as wel</w:t>
+      </w:r>
+      <w:r>
+        <w:t>l</w:t>
+      </w:r>
+      <w:r>
+        <w:t>. There is also a certain tendency among students to define hypothesis that work instead of trying to define and defend an invalid ones.</w:t>
       </w:r>
     </w:p>
     <w:p>
@@ -6313,9 +6375,7 @@
         </w:numPr>
       </w:pPr>
       <w:bookmarkStart w:id="73" w:name="id.whjpfpttq5px" w:colFirst="0" w:colLast="0"/>
-      <w:bookmarkStart w:id="74" w:name="_GoBack"/>
       <w:bookmarkEnd w:id="73"/>
-      <w:bookmarkEnd w:id="74"/>
       <w:r>
         <w:t xml:space="preserve">Design opportunities  </w:t>
       </w:r>
@@ -6324,7 +6384,7 @@
       <w:pPr>
         <w:pStyle w:val="normal0"/>
       </w:pPr>
-      <w:commentRangeStart w:id="75"/>
+      <w:commentRangeStart w:id="74"/>
       <w:r>
         <w:rPr>
           <w:rFonts w:ascii="Ubuntu" w:eastAsia="Ubuntu" w:hAnsi="Ubuntu" w:cs="Ubuntu"/>
@@ -6334,9 +6394,9 @@
         </w:rPr>
         <w:t>Key findings</w:t>
       </w:r>
-      <w:commentRangeEnd w:id="75"/>
-      <w:r>
-        <w:commentReference w:id="75"/>
+      <w:commentRangeEnd w:id="74"/>
+      <w:r>
+        <w:commentReference w:id="74"/>
       </w:r>
       <w:r>
         <w:rPr>
@@ -6394,31 +6454,16 @@
       </w:r>
     </w:p>
     <w:p>
-      <w:pPr>
-        <w:pStyle w:val="normal0"/>
-        <w:spacing w:line="360" w:lineRule="auto"/>
-        <w:jc w:val="both"/>
-      </w:pPr>
-      <w:r>
-        <w:rPr>
-          <w:rFonts w:ascii="Ubuntu" w:eastAsia="Ubuntu" w:hAnsi="Ubuntu" w:cs="Ubuntu"/>
-          <w:sz w:val="24"/>
-        </w:rPr>
+      <w:r>
         <w:t xml:space="preserve">After exploring </w:t>
       </w:r>
       <w:r>
         <w:rPr>
-          <w:rFonts w:ascii="Ubuntu" w:eastAsia="Ubuntu" w:hAnsi="Ubuntu" w:cs="Ubuntu"/>
           <w:color w:val="FF0000"/>
-          <w:sz w:val="24"/>
         </w:rPr>
         <w:t>the three educational contexts</w:t>
       </w:r>
       <w:r>
-        <w:rPr>
-          <w:rFonts w:ascii="Ubuntu" w:eastAsia="Ubuntu" w:hAnsi="Ubuntu" w:cs="Ubuntu"/>
-          <w:sz w:val="24"/>
-        </w:rPr>
         <w:t xml:space="preserve">, we can summarize that the current project-based practice is built on open-ended activities with emphasis on collaboration, sharing and exchange. Even in cases such as High School learning context where curriculum is more fixed and restricted, teachers modify and adapt it suggesting the necessity for an open and flexible curriculum which allows teachers to design specific projects. Curriculum should allow alternation of short lectures/workshops with hands-on activities focused on useful and people-centered technologies. </w:t>
       </w:r>
     </w:p>
@@ -6439,31 +6484,16 @@
       </w:r>
     </w:p>
     <w:p>
-      <w:pPr>
-        <w:pStyle w:val="normal0"/>
-        <w:spacing w:line="360" w:lineRule="auto"/>
-        <w:jc w:val="both"/>
-      </w:pPr>
-      <w:r>
-        <w:rPr>
-          <w:rFonts w:ascii="Ubuntu" w:eastAsia="Ubuntu" w:hAnsi="Ubuntu" w:cs="Ubuntu"/>
-          <w:sz w:val="24"/>
-        </w:rPr>
+      <w:r>
         <w:t>Space is essential for project-based activities too and current practices across</w:t>
       </w:r>
       <w:r>
         <w:rPr>
-          <w:rFonts w:ascii="Ubuntu" w:eastAsia="Ubuntu" w:hAnsi="Ubuntu" w:cs="Ubuntu"/>
           <w:color w:val="FF0000"/>
-          <w:sz w:val="24"/>
         </w:rPr>
         <w:t xml:space="preserve"> the three contexts</w:t>
       </w:r>
       <w:r>
-        <w:rPr>
-          <w:rFonts w:ascii="Ubuntu" w:eastAsia="Ubuntu" w:hAnsi="Ubuntu" w:cs="Ubuntu"/>
-          <w:sz w:val="24"/>
-        </w:rPr>
         <w:t xml:space="preserve"> suggest that it should be multifunctional, support co-working and sharing, group work but also individual work and  self-regulation in order to fit user`s needs. </w:t>
       </w:r>
     </w:p>
@@ -6484,26 +6514,17 @@
       </w:r>
     </w:p>
     <w:p>
+      <w:r>
+        <w:t xml:space="preserve">Materials are also intrinsic part of the learning process and they are used for exchange/distribution, demonstration, prototyping and as learning resources and therefore can be adapted not only for teaching and learning but also for tracking and evaluating the learning progress. </w:t>
+      </w:r>
+    </w:p>
+    <w:p>
       <w:pPr>
         <w:pStyle w:val="normal0"/>
         <w:spacing w:line="360" w:lineRule="auto"/>
         <w:jc w:val="both"/>
       </w:pPr>
-      <w:r>
-        <w:rPr>
-          <w:rFonts w:ascii="Ubuntu" w:eastAsia="Ubuntu" w:hAnsi="Ubuntu" w:cs="Ubuntu"/>
-          <w:sz w:val="24"/>
-        </w:rPr>
-        <w:t xml:space="preserve">Materials are also intrinsic part of the learning process and they are used for exchange/distribution, demonstration, prototyping and as learning resources and therefore can be adapted not only for teaching and learning but also for tracking and evaluating the learning progress. </w:t>
-      </w:r>
-    </w:p>
-    <w:p>
-      <w:pPr>
-        <w:pStyle w:val="normal0"/>
-        <w:spacing w:line="360" w:lineRule="auto"/>
-        <w:jc w:val="both"/>
-      </w:pPr>
-      <w:commentRangeStart w:id="76"/>
+      <w:commentRangeStart w:id="75"/>
       <w:r>
         <w:rPr>
           <w:rFonts w:ascii="Ubuntu" w:eastAsia="Ubuntu" w:hAnsi="Ubuntu" w:cs="Ubuntu"/>
@@ -6513,9 +6534,18 @@
         </w:rPr>
         <w:t>Learning activities and outcomes</w:t>
       </w:r>
-      <w:commentRangeEnd w:id="76"/>
-      <w:r>
-        <w:commentReference w:id="76"/>
+      <w:commentRangeEnd w:id="75"/>
+      <w:r>
+        <w:commentReference w:id="75"/>
+      </w:r>
+    </w:p>
+    <w:p>
+      <w:r>
+        <w:t xml:space="preserve">Learning outcomes include programming, circuiting, working with sensors, building/prototyping, soldering, documenting but also many "soft skills" which are considered crucial part of the learning activities. Such "soft skills" as collaboration, communication, language and reflexivity are difficult to track and assess but teachers adopt different strategies </w:t>
+      </w:r>
+      <w:r>
+        <w:lastRenderedPageBreak/>
+        <w:t xml:space="preserve">across contexts. From High school teachers, we have learned that performance in class is one way to assess collaboration and Interaction design teachers measure reflexivity and communication with final project presentations. Documentation is generally used to track communication of progress and language but creating it is challenging for learners and thus, often documentation adopt the form of picture/link exchange or verbal communication with teachers. </w:t>
       </w:r>
     </w:p>
     <w:p>
@@ -6524,20 +6554,134 @@
         <w:spacing w:line="360" w:lineRule="auto"/>
         <w:jc w:val="both"/>
       </w:pPr>
+      <w:commentRangeStart w:id="76"/>
       <w:r>
         <w:rPr>
           <w:rFonts w:ascii="Ubuntu" w:eastAsia="Ubuntu" w:hAnsi="Ubuntu" w:cs="Ubuntu"/>
+          <w:b/>
           <w:sz w:val="24"/>
         </w:rPr>
-        <w:t xml:space="preserve">Learning outcomes include programming, circuiting, working with sensors, building/prototyping, soldering, documenting but also many "soft skills" which are considered crucial part of the learning activities. Such "soft skills" as collaboration, </w:t>
-      </w:r>
-      <w:r>
-        <w:rPr>
-          <w:rFonts w:ascii="Ubuntu" w:eastAsia="Ubuntu" w:hAnsi="Ubuntu" w:cs="Ubuntu"/>
-          <w:sz w:val="24"/>
-        </w:rPr>
-        <w:lastRenderedPageBreak/>
-        <w:t xml:space="preserve">communication, language and reflexivity are difficult to track and assess but teachers adopt different strategies across contexts. From High school teachers, we have learned that performance in class is one way to assess collaboration and Interaction design teachers measure reflexivity and communication with final project presentations. Documentation is generally used to track communication of progress and language but creating it is challenging for learners and thus, often documentation adopt the form of picture/link exchange or verbal communication with teachers. </w:t>
+        <w:t>Opportunity areas</w:t>
+      </w:r>
+      <w:commentRangeEnd w:id="76"/>
+      <w:r>
+        <w:commentReference w:id="76"/>
+      </w:r>
+    </w:p>
+    <w:p>
+      <w:r>
+        <w:t>Given the findings from the contextual user study, we narrow down the following areas to be considered for the design of the PELARS learning analytic system. These areas are intended to provide designers with a starting point from which to generate new ideas. They are by no means mutually exclusive, and  interweave and overlap in their focus and outcomes.</w:t>
+      </w:r>
+    </w:p>
+    <w:p>
+      <w:r>
+        <w:t>They aim to:</w:t>
+      </w:r>
+    </w:p>
+    <w:p>
+      <w:pPr>
+        <w:pStyle w:val="ListParagraph"/>
+        <w:numPr>
+          <w:ilvl w:val="0"/>
+          <w:numId w:val="30"/>
+        </w:numPr>
+      </w:pPr>
+      <w:r>
+        <w:t>Reframe needs</w:t>
+      </w:r>
+    </w:p>
+    <w:p>
+      <w:pPr>
+        <w:pStyle w:val="ListParagraph"/>
+        <w:numPr>
+          <w:ilvl w:val="0"/>
+          <w:numId w:val="30"/>
+        </w:numPr>
+      </w:pPr>
+      <w:bookmarkStart w:id="77" w:name="_GoBack"/>
+      <w:bookmarkEnd w:id="77"/>
+      <w:r>
+        <w:t>Inspire innovative thinking</w:t>
+      </w:r>
+    </w:p>
+    <w:p>
+      <w:commentRangeStart w:id="78"/>
+      <w:r>
+        <w:rPr>
+          <w:color w:val="FF0000"/>
+        </w:rPr>
+        <w:t xml:space="preserve">Area 1: </w:t>
+      </w:r>
+      <w:r>
+        <w:t>Tracking interaction between people and space</w:t>
+      </w:r>
+      <w:commentRangeEnd w:id="78"/>
+      <w:r>
+        <w:commentReference w:id="78"/>
+      </w:r>
+    </w:p>
+    <w:p>
+      <w:r>
+        <w:t>When learners work alone or with a team on a project, it is challenging for teachers to be aware of what exactly students are doing even if teacher is physically present at the workshop. He cannot simultaneously supervise all learners but group by group and even so, it is difficult to observe which student is making progress or needs additional support individually. In the case of Interaction design programs where learners work alone at the workshop teachers don`t have understanding either of their activities and progress but rely on a weekly tutoring at best or distance tutoring which complicates sometimes even more what learners consider an appropriate guidance.</w:t>
+      </w:r>
+    </w:p>
+    <w:p>
+      <w:r>
+        <w:t xml:space="preserve">Therefore, providing information about what is happening at the workshop in real-time and in retrospective could support promptly intervention but also learners` self-regulation. This information could be also useful in providing understanding about successful activities and conditions and for assessment of learners` performance in class in terms of collaboration and engagement, especially for High School and </w:t>
+      </w:r>
+      <w:r>
+        <w:rPr>
+          <w:color w:val="FF0000"/>
+        </w:rPr>
+        <w:t xml:space="preserve">Engineering (?!) </w:t>
+      </w:r>
+      <w:r>
+        <w:t>educational contexts.</w:t>
+      </w:r>
+    </w:p>
+    <w:p>
+      <w:r>
+        <w:rPr>
+          <w:color w:val="FF0000"/>
+        </w:rPr>
+        <w:t>Area 2:</w:t>
+      </w:r>
+      <w:r>
+        <w:t xml:space="preserve"> Self-tracking and recording learners progress </w:t>
+      </w:r>
+      <w:r>
+        <w:rPr>
+          <w:color w:val="FF0000"/>
+        </w:rPr>
+        <w:t>(in real time and/or asynchronously?!)</w:t>
+      </w:r>
+    </w:p>
+    <w:p>
+      <w:r>
+        <w:rPr>
+          <w:color w:val="FF0000"/>
+        </w:rPr>
+        <w:t xml:space="preserve">Area 3: </w:t>
+      </w:r>
+      <w:r>
+        <w:t>Tracking programming activities</w:t>
+      </w:r>
+    </w:p>
+    <w:p>
+      <w:r>
+        <w:rPr>
+          <w:color w:val="FF0000"/>
+        </w:rPr>
+        <w:t xml:space="preserve">Area 4: </w:t>
+      </w:r>
+      <w:r>
+        <w:t xml:space="preserve">Tracking hands-on activities </w:t>
+      </w:r>
+      <w:r>
+        <w:rPr>
+          <w:color w:val="FF0000"/>
+        </w:rPr>
+        <w:t>(building, soldering, etc.)</w:t>
       </w:r>
     </w:p>
     <w:p>
@@ -6546,18 +6690,19 @@
         <w:spacing w:line="360" w:lineRule="auto"/>
         <w:jc w:val="both"/>
       </w:pPr>
-      <w:commentRangeStart w:id="77"/>
+      <w:commentRangeStart w:id="79"/>
       <w:r>
         <w:rPr>
           <w:rFonts w:ascii="Ubuntu" w:eastAsia="Ubuntu" w:hAnsi="Ubuntu" w:cs="Ubuntu"/>
           <w:b/>
           <w:sz w:val="24"/>
         </w:rPr>
-        <w:t>Opportunity areas</w:t>
-      </w:r>
-      <w:commentRangeEnd w:id="77"/>
-      <w:r>
-        <w:commentReference w:id="77"/>
+        <w:lastRenderedPageBreak/>
+        <w:t>Design considerations</w:t>
+      </w:r>
+      <w:commentRangeEnd w:id="79"/>
+      <w:r>
+        <w:commentReference w:id="79"/>
       </w:r>
     </w:p>
     <w:p>
@@ -6569,9 +6714,33 @@
       <w:r>
         <w:rPr>
           <w:rFonts w:ascii="Ubuntu" w:eastAsia="Ubuntu" w:hAnsi="Ubuntu" w:cs="Ubuntu"/>
+          <w:i/>
           <w:sz w:val="24"/>
         </w:rPr>
-        <w:t>Given the findings from the contextual user study, we narrow down the following areas to be considered for the design of the PELARS learning analytic system. These areas are intended to provide designers with a starting point from which to generate new ideas. They are by no means mutually exclusive, and  interweave and overlap in their focus and outcomes.</w:t>
+        <w:t>Group work and individual work</w:t>
+      </w:r>
+    </w:p>
+    <w:p>
+      <w:r>
+        <w:t xml:space="preserve">In High School and </w:t>
+      </w:r>
+      <w:r>
+        <w:rPr>
+          <w:color w:val="FF0000"/>
+        </w:rPr>
+        <w:t>Engineering</w:t>
+      </w:r>
+      <w:r>
+        <w:t xml:space="preserve"> educational contexts, learners often work in groups. High School learners work in groups of 4 or 5 but the optimal number considered for group work is 2-3. </w:t>
+      </w:r>
+      <w:r>
+        <w:rPr>
+          <w:color w:val="FF0000"/>
+        </w:rPr>
+        <w:t>In Engineering education the size of the group may vary depending on the project(?!)</w:t>
+      </w:r>
+      <w:r>
+        <w:t xml:space="preserve"> In contrast to this, Interaction design projects are mostly individual.</w:t>
       </w:r>
     </w:p>
     <w:p>
@@ -6583,57 +6752,15 @@
       <w:r>
         <w:rPr>
           <w:rFonts w:ascii="Ubuntu" w:eastAsia="Ubuntu" w:hAnsi="Ubuntu" w:cs="Ubuntu"/>
+          <w:i/>
           <w:sz w:val="24"/>
         </w:rPr>
-        <w:t>They aim to:</w:t>
-      </w:r>
-    </w:p>
-    <w:p>
-      <w:pPr>
-        <w:pStyle w:val="normal0"/>
-        <w:numPr>
-          <w:ilvl w:val="0"/>
-          <w:numId w:val="26"/>
-        </w:numPr>
-        <w:spacing w:after="200" w:line="360" w:lineRule="auto"/>
-        <w:ind w:hanging="359"/>
-        <w:contextualSpacing/>
-        <w:jc w:val="both"/>
-        <w:rPr>
-          <w:rFonts w:ascii="Ubuntu" w:eastAsia="Ubuntu" w:hAnsi="Ubuntu" w:cs="Ubuntu"/>
-          <w:sz w:val="24"/>
-        </w:rPr>
-      </w:pPr>
-      <w:r>
-        <w:rPr>
-          <w:rFonts w:ascii="Ubuntu" w:eastAsia="Ubuntu" w:hAnsi="Ubuntu" w:cs="Ubuntu"/>
-          <w:sz w:val="24"/>
-        </w:rPr>
-        <w:t>Reframe needs</w:t>
-      </w:r>
-    </w:p>
-    <w:p>
-      <w:pPr>
-        <w:pStyle w:val="normal0"/>
-        <w:numPr>
-          <w:ilvl w:val="0"/>
-          <w:numId w:val="26"/>
-        </w:numPr>
-        <w:spacing w:after="200" w:line="360" w:lineRule="auto"/>
-        <w:ind w:hanging="359"/>
-        <w:contextualSpacing/>
-        <w:jc w:val="both"/>
-        <w:rPr>
-          <w:rFonts w:ascii="Ubuntu" w:eastAsia="Ubuntu" w:hAnsi="Ubuntu" w:cs="Ubuntu"/>
-          <w:sz w:val="24"/>
-        </w:rPr>
-      </w:pPr>
-      <w:r>
-        <w:rPr>
-          <w:rFonts w:ascii="Ubuntu" w:eastAsia="Ubuntu" w:hAnsi="Ubuntu" w:cs="Ubuntu"/>
-          <w:sz w:val="24"/>
-        </w:rPr>
-        <w:t>Inspire innovative thinking</w:t>
+        <w:t>Collaboration, peer-to-peer learning and sharing</w:t>
+      </w:r>
+    </w:p>
+    <w:p>
+      <w:r>
+        <w:t>Learners collaborate with others in both group work and individual projects. They exchange knowledge and learn from each other in the learning process. Learners also show preferences for digital tools for sharing pictures/links with peers and teachers.</w:t>
       </w:r>
     </w:p>
     <w:p>
@@ -6642,27 +6769,18 @@
         <w:spacing w:line="360" w:lineRule="auto"/>
         <w:jc w:val="both"/>
       </w:pPr>
-      <w:commentRangeStart w:id="78"/>
-      <w:r>
-        <w:rPr>
-          <w:rFonts w:ascii="Ubuntu" w:eastAsia="Ubuntu" w:hAnsi="Ubuntu" w:cs="Ubuntu"/>
-          <w:i/>
-          <w:color w:val="FF0000"/>
-          <w:sz w:val="24"/>
-        </w:rPr>
-        <w:t xml:space="preserve">Area 1: </w:t>
-      </w:r>
       <w:r>
         <w:rPr>
           <w:rFonts w:ascii="Ubuntu" w:eastAsia="Ubuntu" w:hAnsi="Ubuntu" w:cs="Ubuntu"/>
           <w:i/>
           <w:sz w:val="24"/>
         </w:rPr>
-        <w:t>Tracking interaction between people and space</w:t>
-      </w:r>
-      <w:commentRangeEnd w:id="78"/>
-      <w:r>
-        <w:commentReference w:id="78"/>
+        <w:t>Documentation and presentation</w:t>
+      </w:r>
+    </w:p>
+    <w:p>
+      <w:r>
+        <w:t>Documenting the work progress usually happens though pictures or verbal communication and presentations of final projects are an important part of the assessment process.</w:t>
       </w:r>
     </w:p>
     <w:p>
@@ -6674,307 +6792,19 @@
       <w:r>
         <w:rPr>
           <w:rFonts w:ascii="Ubuntu" w:eastAsia="Ubuntu" w:hAnsi="Ubuntu" w:cs="Ubuntu"/>
-          <w:sz w:val="24"/>
-        </w:rPr>
-        <w:t>When learners work alone or with a team on a project, it is challenging for teachers to be aware of what exactly students are doing even if teacher is physically present at the workshop. He cannot simultaneously supervise all learners but group by group and even so, it is difficult to observe which student is making progress or needs additional support individually. In the case of Interaction design programs where learners work alone at the workshop teachers don`t have understanding either of their activities and progress but rely on a weekly tutoring at best or distance tutoring which complicates sometimes even more what learners consider an appropriate guidance.</w:t>
-      </w:r>
-    </w:p>
-    <w:p>
-      <w:pPr>
-        <w:pStyle w:val="normal0"/>
-        <w:spacing w:line="360" w:lineRule="auto"/>
-        <w:jc w:val="both"/>
-      </w:pPr>
-      <w:r>
-        <w:rPr>
-          <w:rFonts w:ascii="Ubuntu" w:eastAsia="Ubuntu" w:hAnsi="Ubuntu" w:cs="Ubuntu"/>
-          <w:sz w:val="24"/>
-        </w:rPr>
-        <w:t xml:space="preserve">Therefore, providing information about what is happening at the workshop in real-time and in retrospective could support promptly intervention but also learners` self-regulation. This information could be also useful in providing understanding about successful activities and conditions and for assessment of learners` performance in class in terms of collaboration and engagement, especially for High School and </w:t>
-      </w:r>
-      <w:r>
-        <w:rPr>
-          <w:rFonts w:ascii="Ubuntu" w:eastAsia="Ubuntu" w:hAnsi="Ubuntu" w:cs="Ubuntu"/>
-          <w:color w:val="FF0000"/>
-          <w:sz w:val="24"/>
-        </w:rPr>
-        <w:t xml:space="preserve">Engineering (?!) </w:t>
-      </w:r>
-      <w:r>
-        <w:rPr>
-          <w:rFonts w:ascii="Ubuntu" w:eastAsia="Ubuntu" w:hAnsi="Ubuntu" w:cs="Ubuntu"/>
-          <w:sz w:val="24"/>
-        </w:rPr>
-        <w:t>educational contexts.</w:t>
-      </w:r>
-    </w:p>
-    <w:p>
-      <w:pPr>
-        <w:pStyle w:val="normal0"/>
-        <w:spacing w:line="360" w:lineRule="auto"/>
-        <w:jc w:val="both"/>
-      </w:pPr>
-      <w:r>
-        <w:rPr>
-          <w:rFonts w:ascii="Ubuntu" w:eastAsia="Ubuntu" w:hAnsi="Ubuntu" w:cs="Ubuntu"/>
-          <w:i/>
-          <w:color w:val="FF0000"/>
-          <w:sz w:val="24"/>
-        </w:rPr>
-        <w:t>Area 2:</w:t>
-      </w:r>
-      <w:r>
-        <w:rPr>
-          <w:rFonts w:ascii="Ubuntu" w:eastAsia="Ubuntu" w:hAnsi="Ubuntu" w:cs="Ubuntu"/>
           <w:i/>
           <w:sz w:val="24"/>
         </w:rPr>
-        <w:t xml:space="preserve"> Self-tracking and recording learners progress </w:t>
-      </w:r>
-      <w:r>
-        <w:rPr>
-          <w:rFonts w:ascii="Ubuntu" w:eastAsia="Ubuntu" w:hAnsi="Ubuntu" w:cs="Ubuntu"/>
-          <w:i/>
+        <w:t>Reflexivity and research</w:t>
+      </w:r>
+    </w:p>
+    <w:p>
+      <w:r>
+        <w:t xml:space="preserve">Learners make use of online resources to do research across the three educational contexts involved in that study. Reflexivity about design decisions is especially important for assessment in Interaction design  </w:t>
+      </w:r>
+      <w:r>
+        <w:rPr>
           <w:color w:val="FF0000"/>
-          <w:sz w:val="24"/>
-        </w:rPr>
-        <w:t>(in real time and/or asynchronously?!)</w:t>
-      </w:r>
-    </w:p>
-    <w:p>
-      <w:pPr>
-        <w:pStyle w:val="normal0"/>
-        <w:spacing w:line="360" w:lineRule="auto"/>
-        <w:jc w:val="both"/>
-      </w:pPr>
-      <w:r>
-        <w:rPr>
-          <w:rFonts w:ascii="Ubuntu" w:eastAsia="Ubuntu" w:hAnsi="Ubuntu" w:cs="Ubuntu"/>
-          <w:i/>
-          <w:color w:val="FF0000"/>
-          <w:sz w:val="24"/>
-        </w:rPr>
-        <w:t xml:space="preserve">Area 3: </w:t>
-      </w:r>
-      <w:r>
-        <w:rPr>
-          <w:rFonts w:ascii="Ubuntu" w:eastAsia="Ubuntu" w:hAnsi="Ubuntu" w:cs="Ubuntu"/>
-          <w:i/>
-          <w:sz w:val="24"/>
-        </w:rPr>
-        <w:t>Tracking programming activities</w:t>
-      </w:r>
-    </w:p>
-    <w:p>
-      <w:pPr>
-        <w:pStyle w:val="normal0"/>
-        <w:spacing w:line="360" w:lineRule="auto"/>
-        <w:jc w:val="both"/>
-      </w:pPr>
-      <w:r>
-        <w:rPr>
-          <w:rFonts w:ascii="Ubuntu" w:eastAsia="Ubuntu" w:hAnsi="Ubuntu" w:cs="Ubuntu"/>
-          <w:i/>
-          <w:color w:val="FF0000"/>
-          <w:sz w:val="24"/>
-        </w:rPr>
-        <w:t xml:space="preserve">Area 4: </w:t>
-      </w:r>
-      <w:r>
-        <w:rPr>
-          <w:rFonts w:ascii="Ubuntu" w:eastAsia="Ubuntu" w:hAnsi="Ubuntu" w:cs="Ubuntu"/>
-          <w:i/>
-          <w:sz w:val="24"/>
-        </w:rPr>
-        <w:t>Tracking hands-on activities</w:t>
-      </w:r>
-      <w:r>
-        <w:rPr>
-          <w:rFonts w:ascii="Ubuntu" w:eastAsia="Ubuntu" w:hAnsi="Ubuntu" w:cs="Ubuntu"/>
-          <w:sz w:val="24"/>
-        </w:rPr>
-        <w:t xml:space="preserve"> </w:t>
-      </w:r>
-      <w:r>
-        <w:rPr>
-          <w:rFonts w:ascii="Ubuntu" w:eastAsia="Ubuntu" w:hAnsi="Ubuntu" w:cs="Ubuntu"/>
-          <w:color w:val="FF0000"/>
-          <w:sz w:val="24"/>
-        </w:rPr>
-        <w:t>(building, soldering, etc.)</w:t>
-      </w:r>
-    </w:p>
-    <w:p>
-      <w:pPr>
-        <w:pStyle w:val="normal0"/>
-        <w:spacing w:line="360" w:lineRule="auto"/>
-        <w:jc w:val="both"/>
-      </w:pPr>
-      <w:commentRangeStart w:id="79"/>
-      <w:r>
-        <w:rPr>
-          <w:rFonts w:ascii="Ubuntu" w:eastAsia="Ubuntu" w:hAnsi="Ubuntu" w:cs="Ubuntu"/>
-          <w:b/>
-          <w:sz w:val="24"/>
-        </w:rPr>
-        <w:lastRenderedPageBreak/>
-        <w:t>Design considerations</w:t>
-      </w:r>
-      <w:commentRangeEnd w:id="79"/>
-      <w:r>
-        <w:commentReference w:id="79"/>
-      </w:r>
-    </w:p>
-    <w:p>
-      <w:pPr>
-        <w:pStyle w:val="normal0"/>
-        <w:spacing w:line="360" w:lineRule="auto"/>
-        <w:jc w:val="both"/>
-      </w:pPr>
-      <w:r>
-        <w:rPr>
-          <w:rFonts w:ascii="Ubuntu" w:eastAsia="Ubuntu" w:hAnsi="Ubuntu" w:cs="Ubuntu"/>
-          <w:i/>
-          <w:sz w:val="24"/>
-        </w:rPr>
-        <w:t>Group work and individual work</w:t>
-      </w:r>
-    </w:p>
-    <w:p>
-      <w:pPr>
-        <w:pStyle w:val="normal0"/>
-        <w:spacing w:line="360" w:lineRule="auto"/>
-        <w:jc w:val="both"/>
-      </w:pPr>
-      <w:r>
-        <w:rPr>
-          <w:rFonts w:ascii="Ubuntu" w:eastAsia="Ubuntu" w:hAnsi="Ubuntu" w:cs="Ubuntu"/>
-          <w:sz w:val="24"/>
-        </w:rPr>
-        <w:t xml:space="preserve">In High School and </w:t>
-      </w:r>
-      <w:r>
-        <w:rPr>
-          <w:rFonts w:ascii="Ubuntu" w:eastAsia="Ubuntu" w:hAnsi="Ubuntu" w:cs="Ubuntu"/>
-          <w:color w:val="FF0000"/>
-          <w:sz w:val="24"/>
-        </w:rPr>
-        <w:t>Engineering</w:t>
-      </w:r>
-      <w:r>
-        <w:rPr>
-          <w:rFonts w:ascii="Ubuntu" w:eastAsia="Ubuntu" w:hAnsi="Ubuntu" w:cs="Ubuntu"/>
-          <w:sz w:val="24"/>
-        </w:rPr>
-        <w:t xml:space="preserve"> educational contexts, learners often work in groups. High School learners work in groups of 4 or 5 but the optimal number considered for group work is 2-3. </w:t>
-      </w:r>
-      <w:r>
-        <w:rPr>
-          <w:rFonts w:ascii="Ubuntu" w:eastAsia="Ubuntu" w:hAnsi="Ubuntu" w:cs="Ubuntu"/>
-          <w:color w:val="FF0000"/>
-          <w:sz w:val="24"/>
-        </w:rPr>
-        <w:t>In Engineering education the size of the group may vary depending on the project(?!)</w:t>
-      </w:r>
-      <w:r>
-        <w:rPr>
-          <w:rFonts w:ascii="Ubuntu" w:eastAsia="Ubuntu" w:hAnsi="Ubuntu" w:cs="Ubuntu"/>
-          <w:sz w:val="24"/>
-        </w:rPr>
-        <w:t xml:space="preserve"> In contrast to this, Interaction design projects are mostly individual.</w:t>
-      </w:r>
-    </w:p>
-    <w:p>
-      <w:pPr>
-        <w:pStyle w:val="normal0"/>
-        <w:spacing w:line="360" w:lineRule="auto"/>
-        <w:jc w:val="both"/>
-      </w:pPr>
-      <w:r>
-        <w:rPr>
-          <w:rFonts w:ascii="Ubuntu" w:eastAsia="Ubuntu" w:hAnsi="Ubuntu" w:cs="Ubuntu"/>
-          <w:i/>
-          <w:sz w:val="24"/>
-        </w:rPr>
-        <w:t>Collaboration, peer-to-peer learning and sharing</w:t>
-      </w:r>
-    </w:p>
-    <w:p>
-      <w:pPr>
-        <w:pStyle w:val="normal0"/>
-        <w:spacing w:line="360" w:lineRule="auto"/>
-        <w:jc w:val="both"/>
-      </w:pPr>
-      <w:r>
-        <w:rPr>
-          <w:rFonts w:ascii="Ubuntu" w:eastAsia="Ubuntu" w:hAnsi="Ubuntu" w:cs="Ubuntu"/>
-          <w:sz w:val="24"/>
-        </w:rPr>
-        <w:t>Learners collaborate with others in both group work and individual projects. They exchange knowledge and learn from each other in the learning process. Learners also show preferences for digital tools for sharing pictures/links with peers and teachers.</w:t>
-      </w:r>
-    </w:p>
-    <w:p>
-      <w:pPr>
-        <w:pStyle w:val="normal0"/>
-        <w:spacing w:line="360" w:lineRule="auto"/>
-        <w:jc w:val="both"/>
-      </w:pPr>
-      <w:r>
-        <w:rPr>
-          <w:rFonts w:ascii="Ubuntu" w:eastAsia="Ubuntu" w:hAnsi="Ubuntu" w:cs="Ubuntu"/>
-          <w:i/>
-          <w:sz w:val="24"/>
-        </w:rPr>
-        <w:t>Documentation and presentation</w:t>
-      </w:r>
-    </w:p>
-    <w:p>
-      <w:pPr>
-        <w:pStyle w:val="normal0"/>
-        <w:spacing w:line="360" w:lineRule="auto"/>
-        <w:jc w:val="both"/>
-      </w:pPr>
-      <w:r>
-        <w:rPr>
-          <w:rFonts w:ascii="Ubuntu" w:eastAsia="Ubuntu" w:hAnsi="Ubuntu" w:cs="Ubuntu"/>
-          <w:sz w:val="24"/>
-        </w:rPr>
-        <w:t>Documenting the work progress usually happens though pictures or verbal communication and presentations of final projects are an important part of the assessment process.</w:t>
-      </w:r>
-    </w:p>
-    <w:p>
-      <w:pPr>
-        <w:pStyle w:val="normal0"/>
-        <w:spacing w:line="360" w:lineRule="auto"/>
-        <w:jc w:val="both"/>
-      </w:pPr>
-      <w:r>
-        <w:rPr>
-          <w:rFonts w:ascii="Ubuntu" w:eastAsia="Ubuntu" w:hAnsi="Ubuntu" w:cs="Ubuntu"/>
-          <w:i/>
-          <w:sz w:val="24"/>
-        </w:rPr>
-        <w:t>Reflexivity and research</w:t>
-      </w:r>
-    </w:p>
-    <w:p>
-      <w:pPr>
-        <w:pStyle w:val="normal0"/>
-        <w:spacing w:line="360" w:lineRule="auto"/>
-        <w:jc w:val="both"/>
-      </w:pPr>
-      <w:r>
-        <w:rPr>
-          <w:rFonts w:ascii="Ubuntu" w:eastAsia="Ubuntu" w:hAnsi="Ubuntu" w:cs="Ubuntu"/>
-          <w:sz w:val="24"/>
-        </w:rPr>
-        <w:t xml:space="preserve">Learners make use of online resources to do research across the three educational contexts involved in that study. Reflexivity about design decisions is especially important for assessment in Interaction design  </w:t>
-      </w:r>
-      <w:r>
-        <w:rPr>
-          <w:rFonts w:ascii="Ubuntu" w:eastAsia="Ubuntu" w:hAnsi="Ubuntu" w:cs="Ubuntu"/>
-          <w:color w:val="FF0000"/>
-          <w:sz w:val="24"/>
         </w:rPr>
         <w:t>and Engineering education(?!)</w:t>
       </w:r>
@@ -8578,7 +8408,7 @@
       </w:r>
     </w:p>
   </w:comment>
-  <w:comment w:id="75" w:author="Maya Ninova" w:date="2015-01-04T16:00:00Z" w:initials="">
+  <w:comment w:id="74" w:author="Maya Ninova" w:date="2015-01-04T16:00:00Z" w:initials="">
     <w:p>
       <w:pPr>
         <w:pStyle w:val="normal0"/>
@@ -8590,7 +8420,7 @@
       </w:r>
     </w:p>
   </w:comment>
-  <w:comment w:id="76" w:author="Maya Ninova" w:date="2015-01-04T16:00:00Z" w:initials="">
+  <w:comment w:id="75" w:author="Maya Ninova" w:date="2015-01-04T16:00:00Z" w:initials="">
     <w:p>
       <w:pPr>
         <w:pStyle w:val="normal0"/>
@@ -8602,7 +8432,7 @@
       </w:r>
     </w:p>
   </w:comment>
-  <w:comment w:id="77" w:author="Maya Ninova" w:date="2015-01-04T16:00:00Z" w:initials="">
+  <w:comment w:id="76" w:author="Maya Ninova" w:date="2015-01-04T16:00:00Z" w:initials="">
     <w:p>
       <w:pPr>
         <w:pStyle w:val="normal0"/>
@@ -8762,7 +8592,7 @@
         <w:rStyle w:val="PageNumber"/>
         <w:noProof/>
       </w:rPr>
-      <w:t>20</w:t>
+      <w:t>21</w:t>
     </w:r>
     <w:r>
       <w:rPr>
@@ -9871,6 +9701,118 @@
     </w:lvl>
   </w:abstractNum>
   <w:abstractNum w:abstractNumId="7">
+    <w:nsid w:val="2B4B2319"/>
+    <w:multiLevelType w:val="hybridMultilevel"/>
+    <w:tmpl w:val="4E440C12"/>
+    <w:lvl w:ilvl="0" w:tplc="92485B9E">
+      <w:numFmt w:val="bullet"/>
+      <w:lvlText w:val="-"/>
+      <w:lvlJc w:val="left"/>
+      <w:pPr>
+        <w:ind w:left="720" w:hanging="360"/>
+      </w:pPr>
+      <w:rPr>
+        <w:rFonts w:ascii="Georgia" w:eastAsia="MS Mincho" w:hAnsi="Georgia" w:cs="Arial" w:hint="default"/>
+      </w:rPr>
+    </w:lvl>
+    <w:lvl w:ilvl="1" w:tplc="04090003" w:tentative="1">
+      <w:start w:val="1"/>
+      <w:numFmt w:val="bullet"/>
+      <w:lvlText w:val="o"/>
+      <w:lvlJc w:val="left"/>
+      <w:pPr>
+        <w:ind w:left="1440" w:hanging="360"/>
+      </w:pPr>
+      <w:rPr>
+        <w:rFonts w:ascii="Courier New" w:hAnsi="Courier New" w:hint="default"/>
+      </w:rPr>
+    </w:lvl>
+    <w:lvl w:ilvl="2" w:tplc="04090005" w:tentative="1">
+      <w:start w:val="1"/>
+      <w:numFmt w:val="bullet"/>
+      <w:lvlText w:val=""/>
+      <w:lvlJc w:val="left"/>
+      <w:pPr>
+        <w:ind w:left="2160" w:hanging="360"/>
+      </w:pPr>
+      <w:rPr>
+        <w:rFonts w:ascii="Wingdings" w:hAnsi="Wingdings" w:hint="default"/>
+      </w:rPr>
+    </w:lvl>
+    <w:lvl w:ilvl="3" w:tplc="04090001" w:tentative="1">
+      <w:start w:val="1"/>
+      <w:numFmt w:val="bullet"/>
+      <w:lvlText w:val=""/>
+      <w:lvlJc w:val="left"/>
+      <w:pPr>
+        <w:ind w:left="2880" w:hanging="360"/>
+      </w:pPr>
+      <w:rPr>
+        <w:rFonts w:ascii="Symbol" w:hAnsi="Symbol" w:hint="default"/>
+      </w:rPr>
+    </w:lvl>
+    <w:lvl w:ilvl="4" w:tplc="04090003" w:tentative="1">
+      <w:start w:val="1"/>
+      <w:numFmt w:val="bullet"/>
+      <w:lvlText w:val="o"/>
+      <w:lvlJc w:val="left"/>
+      <w:pPr>
+        <w:ind w:left="3600" w:hanging="360"/>
+      </w:pPr>
+      <w:rPr>
+        <w:rFonts w:ascii="Courier New" w:hAnsi="Courier New" w:hint="default"/>
+      </w:rPr>
+    </w:lvl>
+    <w:lvl w:ilvl="5" w:tplc="04090005" w:tentative="1">
+      <w:start w:val="1"/>
+      <w:numFmt w:val="bullet"/>
+      <w:lvlText w:val=""/>
+      <w:lvlJc w:val="left"/>
+      <w:pPr>
+        <w:ind w:left="4320" w:hanging="360"/>
+      </w:pPr>
+      <w:rPr>
+        <w:rFonts w:ascii="Wingdings" w:hAnsi="Wingdings" w:hint="default"/>
+      </w:rPr>
+    </w:lvl>
+    <w:lvl w:ilvl="6" w:tplc="04090001" w:tentative="1">
+      <w:start w:val="1"/>
+      <w:numFmt w:val="bullet"/>
+      <w:lvlText w:val=""/>
+      <w:lvlJc w:val="left"/>
+      <w:pPr>
+        <w:ind w:left="5040" w:hanging="360"/>
+      </w:pPr>
+      <w:rPr>
+        <w:rFonts w:ascii="Symbol" w:hAnsi="Symbol" w:hint="default"/>
+      </w:rPr>
+    </w:lvl>
+    <w:lvl w:ilvl="7" w:tplc="04090003" w:tentative="1">
+      <w:start w:val="1"/>
+      <w:numFmt w:val="bullet"/>
+      <w:lvlText w:val="o"/>
+      <w:lvlJc w:val="left"/>
+      <w:pPr>
+        <w:ind w:left="5760" w:hanging="360"/>
+      </w:pPr>
+      <w:rPr>
+        <w:rFonts w:ascii="Courier New" w:hAnsi="Courier New" w:hint="default"/>
+      </w:rPr>
+    </w:lvl>
+    <w:lvl w:ilvl="8" w:tplc="04090005" w:tentative="1">
+      <w:start w:val="1"/>
+      <w:numFmt w:val="bullet"/>
+      <w:lvlText w:val=""/>
+      <w:lvlJc w:val="left"/>
+      <w:pPr>
+        <w:ind w:left="6480" w:hanging="360"/>
+      </w:pPr>
+      <w:rPr>
+        <w:rFonts w:ascii="Wingdings" w:hAnsi="Wingdings" w:hint="default"/>
+      </w:rPr>
+    </w:lvl>
+  </w:abstractNum>
+  <w:abstractNum w:abstractNumId="8">
     <w:nsid w:val="2CD52B35"/>
     <w:multiLevelType w:val="hybridMultilevel"/>
     <w:tmpl w:val="8B4C8326"/>
@@ -9983,7 +9925,7 @@
       </w:rPr>
     </w:lvl>
   </w:abstractNum>
-  <w:abstractNum w:abstractNumId="8">
+  <w:abstractNum w:abstractNumId="9">
     <w:nsid w:val="30AD0BF0"/>
     <w:multiLevelType w:val="hybridMultilevel"/>
     <w:tmpl w:val="4BB85ABA"/>
@@ -10096,7 +10038,7 @@
       </w:rPr>
     </w:lvl>
   </w:abstractNum>
-  <w:abstractNum w:abstractNumId="9">
+  <w:abstractNum w:abstractNumId="10">
     <w:nsid w:val="31873445"/>
     <w:multiLevelType w:val="hybridMultilevel"/>
     <w:tmpl w:val="1834D46C"/>
@@ -10209,7 +10151,7 @@
       </w:rPr>
     </w:lvl>
   </w:abstractNum>
-  <w:abstractNum w:abstractNumId="10">
+  <w:abstractNum w:abstractNumId="11">
     <w:nsid w:val="320A61D4"/>
     <w:multiLevelType w:val="hybridMultilevel"/>
     <w:tmpl w:val="92704A04"/>
@@ -10322,7 +10264,7 @@
       </w:rPr>
     </w:lvl>
   </w:abstractNum>
-  <w:abstractNum w:abstractNumId="11">
+  <w:abstractNum w:abstractNumId="12">
     <w:nsid w:val="3338291F"/>
     <w:multiLevelType w:val="hybridMultilevel"/>
     <w:tmpl w:val="9A486338"/>
@@ -10435,7 +10377,7 @@
       </w:rPr>
     </w:lvl>
   </w:abstractNum>
-  <w:abstractNum w:abstractNumId="12">
+  <w:abstractNum w:abstractNumId="13">
     <w:nsid w:val="3D773916"/>
     <w:multiLevelType w:val="hybridMultilevel"/>
     <w:tmpl w:val="6D3AC26A"/>
@@ -10548,7 +10490,7 @@
       </w:rPr>
     </w:lvl>
   </w:abstractNum>
-  <w:abstractNum w:abstractNumId="13">
+  <w:abstractNum w:abstractNumId="14">
     <w:nsid w:val="47793407"/>
     <w:multiLevelType w:val="hybridMultilevel"/>
     <w:tmpl w:val="6574781C"/>
@@ -10661,7 +10603,7 @@
       </w:rPr>
     </w:lvl>
   </w:abstractNum>
-  <w:abstractNum w:abstractNumId="14">
+  <w:abstractNum w:abstractNumId="15">
     <w:nsid w:val="538F5E9B"/>
     <w:multiLevelType w:val="multilevel"/>
     <w:tmpl w:val="25A2246C"/>
@@ -10774,7 +10716,7 @@
       </w:rPr>
     </w:lvl>
   </w:abstractNum>
-  <w:abstractNum w:abstractNumId="15">
+  <w:abstractNum w:abstractNumId="16">
     <w:nsid w:val="563E43E5"/>
     <w:multiLevelType w:val="hybridMultilevel"/>
     <w:tmpl w:val="F6E69E74"/>
@@ -10887,7 +10829,7 @@
       </w:rPr>
     </w:lvl>
   </w:abstractNum>
-  <w:abstractNum w:abstractNumId="16">
+  <w:abstractNum w:abstractNumId="17">
     <w:nsid w:val="564566FB"/>
     <w:multiLevelType w:val="hybridMultilevel"/>
     <w:tmpl w:val="04DA7F88"/>
@@ -10973,7 +10915,7 @@
       </w:pPr>
     </w:lvl>
   </w:abstractNum>
-  <w:abstractNum w:abstractNumId="17">
+  <w:abstractNum w:abstractNumId="18">
     <w:nsid w:val="57577531"/>
     <w:multiLevelType w:val="multilevel"/>
     <w:tmpl w:val="514AE7C4"/>
@@ -11086,7 +11028,7 @@
       </w:rPr>
     </w:lvl>
   </w:abstractNum>
-  <w:abstractNum w:abstractNumId="18">
+  <w:abstractNum w:abstractNumId="19">
     <w:nsid w:val="62105AB8"/>
     <w:multiLevelType w:val="hybridMultilevel"/>
     <w:tmpl w:val="332A3252"/>
@@ -11199,7 +11141,7 @@
       </w:rPr>
     </w:lvl>
   </w:abstractNum>
-  <w:abstractNum w:abstractNumId="19">
+  <w:abstractNum w:abstractNumId="20">
     <w:nsid w:val="6224397A"/>
     <w:multiLevelType w:val="hybridMultilevel"/>
     <w:tmpl w:val="98988EA2"/>
@@ -11312,7 +11254,7 @@
       </w:rPr>
     </w:lvl>
   </w:abstractNum>
-  <w:abstractNum w:abstractNumId="20">
+  <w:abstractNum w:abstractNumId="21">
     <w:nsid w:val="628B2C2F"/>
     <w:multiLevelType w:val="hybridMultilevel"/>
     <w:tmpl w:val="9A1A6FD2"/>
@@ -11425,7 +11367,7 @@
       </w:rPr>
     </w:lvl>
   </w:abstractNum>
-  <w:abstractNum w:abstractNumId="21">
+  <w:abstractNum w:abstractNumId="22">
     <w:nsid w:val="67D517ED"/>
     <w:multiLevelType w:val="hybridMultilevel"/>
     <w:tmpl w:val="3E9C3A1A"/>
@@ -11511,7 +11453,7 @@
       </w:pPr>
     </w:lvl>
   </w:abstractNum>
-  <w:abstractNum w:abstractNumId="22">
+  <w:abstractNum w:abstractNumId="23">
     <w:nsid w:val="683D3E37"/>
     <w:multiLevelType w:val="hybridMultilevel"/>
     <w:tmpl w:val="E5103FA2"/>
@@ -11624,7 +11566,7 @@
       </w:rPr>
     </w:lvl>
   </w:abstractNum>
-  <w:abstractNum w:abstractNumId="23">
+  <w:abstractNum w:abstractNumId="24">
     <w:nsid w:val="69C56B37"/>
     <w:multiLevelType w:val="multilevel"/>
     <w:tmpl w:val="C434B2CE"/>
@@ -11737,7 +11679,7 @@
       </w:rPr>
     </w:lvl>
   </w:abstractNum>
-  <w:abstractNum w:abstractNumId="24">
+  <w:abstractNum w:abstractNumId="25">
     <w:nsid w:val="6F1133BD"/>
     <w:multiLevelType w:val="hybridMultilevel"/>
     <w:tmpl w:val="54CCA206"/>
@@ -11850,7 +11792,7 @@
       </w:rPr>
     </w:lvl>
   </w:abstractNum>
-  <w:abstractNum w:abstractNumId="25">
+  <w:abstractNum w:abstractNumId="26">
     <w:nsid w:val="6F4F0255"/>
     <w:multiLevelType w:val="hybridMultilevel"/>
     <w:tmpl w:val="35AA3F3E"/>
@@ -11963,7 +11905,7 @@
       </w:rPr>
     </w:lvl>
   </w:abstractNum>
-  <w:abstractNum w:abstractNumId="26">
+  <w:abstractNum w:abstractNumId="27">
     <w:nsid w:val="73BD7014"/>
     <w:multiLevelType w:val="hybridMultilevel"/>
     <w:tmpl w:val="1BB2F6A6"/>
@@ -12076,7 +12018,7 @@
       </w:rPr>
     </w:lvl>
   </w:abstractNum>
-  <w:abstractNum w:abstractNumId="27">
+  <w:abstractNum w:abstractNumId="28">
     <w:nsid w:val="74762BD3"/>
     <w:multiLevelType w:val="hybridMultilevel"/>
     <w:tmpl w:val="DCA2D78A"/>
@@ -12189,7 +12131,7 @@
       </w:rPr>
     </w:lvl>
   </w:abstractNum>
-  <w:abstractNum w:abstractNumId="28">
+  <w:abstractNum w:abstractNumId="29">
     <w:nsid w:val="7CB50A24"/>
     <w:multiLevelType w:val="multilevel"/>
     <w:tmpl w:val="514AE7C4"/>
@@ -12303,40 +12245,40 @@
     </w:lvl>
   </w:abstractNum>
   <w:num w:numId="1">
-    <w:abstractNumId w:val="8"/>
+    <w:abstractNumId w:val="9"/>
   </w:num>
   <w:num w:numId="2">
-    <w:abstractNumId w:val="17"/>
+    <w:abstractNumId w:val="18"/>
   </w:num>
   <w:num w:numId="3">
-    <w:abstractNumId w:val="9"/>
+    <w:abstractNumId w:val="10"/>
   </w:num>
   <w:num w:numId="4">
-    <w:abstractNumId w:val="26"/>
+    <w:abstractNumId w:val="27"/>
   </w:num>
   <w:num w:numId="5">
-    <w:abstractNumId w:val="19"/>
+    <w:abstractNumId w:val="20"/>
   </w:num>
   <w:num w:numId="6">
     <w:abstractNumId w:val="3"/>
   </w:num>
   <w:num w:numId="7">
-    <w:abstractNumId w:val="12"/>
+    <w:abstractNumId w:val="13"/>
   </w:num>
   <w:num w:numId="8">
-    <w:abstractNumId w:val="27"/>
+    <w:abstractNumId w:val="28"/>
   </w:num>
   <w:num w:numId="9">
-    <w:abstractNumId w:val="10"/>
+    <w:abstractNumId w:val="11"/>
   </w:num>
   <w:num w:numId="10">
-    <w:abstractNumId w:val="24"/>
+    <w:abstractNumId w:val="25"/>
   </w:num>
   <w:num w:numId="11">
-    <w:abstractNumId w:val="15"/>
+    <w:abstractNumId w:val="16"/>
   </w:num>
   <w:num w:numId="12">
-    <w:abstractNumId w:val="20"/>
+    <w:abstractNumId w:val="21"/>
   </w:num>
   <w:num w:numId="13">
     <w:abstractNumId w:val="0"/>
@@ -12345,34 +12287,34 @@
     <w:abstractNumId w:val="6"/>
   </w:num>
   <w:num w:numId="15">
-    <w:abstractNumId w:val="18"/>
+    <w:abstractNumId w:val="19"/>
   </w:num>
   <w:num w:numId="16">
     <w:abstractNumId w:val="5"/>
   </w:num>
   <w:num w:numId="17">
-    <w:abstractNumId w:val="7"/>
+    <w:abstractNumId w:val="8"/>
   </w:num>
   <w:num w:numId="18">
-    <w:abstractNumId w:val="11"/>
+    <w:abstractNumId w:val="12"/>
   </w:num>
   <w:num w:numId="19">
-    <w:abstractNumId w:val="25"/>
+    <w:abstractNumId w:val="26"/>
   </w:num>
   <w:num w:numId="20">
-    <w:abstractNumId w:val="22"/>
+    <w:abstractNumId w:val="23"/>
   </w:num>
   <w:num w:numId="21">
-    <w:abstractNumId w:val="13"/>
+    <w:abstractNumId w:val="14"/>
   </w:num>
   <w:num w:numId="22">
     <w:abstractNumId w:val="2"/>
   </w:num>
   <w:num w:numId="23">
-    <w:abstractNumId w:val="28"/>
+    <w:abstractNumId w:val="29"/>
   </w:num>
   <w:num w:numId="24">
-    <w:abstractNumId w:val="23"/>
+    <w:abstractNumId w:val="24"/>
   </w:num>
   <w:num w:numId="25">
     <w:abstractNumId w:val="1"/>
@@ -12381,13 +12323,16 @@
     <w:abstractNumId w:val="4"/>
   </w:num>
   <w:num w:numId="27">
-    <w:abstractNumId w:val="21"/>
+    <w:abstractNumId w:val="22"/>
   </w:num>
   <w:num w:numId="28">
-    <w:abstractNumId w:val="14"/>
+    <w:abstractNumId w:val="15"/>
   </w:num>
   <w:num w:numId="29">
-    <w:abstractNumId w:val="16"/>
+    <w:abstractNumId w:val="17"/>
+  </w:num>
+  <w:num w:numId="30">
+    <w:abstractNumId w:val="7"/>
   </w:num>
 </w:numbering>
 </file>

</xml_diff>

<commit_message>
formatted section 1.1 a bit
</commit_message>
<xml_diff>
--- a/PELARS_D2.1_20140104_nv.docx
+++ b/PELARS_D2.1_20140104_nv.docx
@@ -1,6 +1,6 @@
 
 <file path=word/document.xml><?xml version="1.0" encoding="utf-8"?>
-<w:document xmlns:ve="http://schemas.openxmlformats.org/markup-compatibility/2006" xmlns:o="urn:schemas-microsoft-com:office:office" xmlns:r="http://schemas.openxmlformats.org/officeDocument/2006/relationships" xmlns:m="http://schemas.openxmlformats.org/officeDocument/2006/math" xmlns:v="urn:schemas-microsoft-com:vml" xmlns:wp="http://schemas.openxmlformats.org/drawingml/2006/wordprocessingDrawing" xmlns:w10="urn:schemas-microsoft-com:office:word" xmlns:w="http://schemas.openxmlformats.org/wordprocessingml/2006/main" xmlns:wne="http://schemas.microsoft.com/office/word/2006/wordml">
+<w:document xmlns:wpc="http://schemas.microsoft.com/office/word/2010/wordprocessingCanvas" xmlns:mo="http://schemas.microsoft.com/office/mac/office/2008/main" xmlns:mc="http://schemas.openxmlformats.org/markup-compatibility/2006" xmlns:mv="urn:schemas-microsoft-com:mac:vml" xmlns:o="urn:schemas-microsoft-com:office:office" xmlns:r="http://schemas.openxmlformats.org/officeDocument/2006/relationships" xmlns:m="http://schemas.openxmlformats.org/officeDocument/2006/math" xmlns:v="urn:schemas-microsoft-com:vml" xmlns:wp14="http://schemas.microsoft.com/office/word/2010/wordprocessingDrawing" xmlns:wp="http://schemas.openxmlformats.org/drawingml/2006/wordprocessingDrawing" xmlns:w10="urn:schemas-microsoft-com:office:word" xmlns:w="http://schemas.openxmlformats.org/wordprocessingml/2006/main" xmlns:w14="http://schemas.microsoft.com/office/word/2010/wordml" xmlns:wpg="http://schemas.microsoft.com/office/word/2010/wordprocessingGroup" xmlns:wpi="http://schemas.microsoft.com/office/word/2010/wordprocessingInk" xmlns:wne="http://schemas.microsoft.com/office/word/2006/wordml" xmlns:wps="http://schemas.microsoft.com/office/word/2010/wordprocessingShape" mc:Ignorable="w14 wp14 mv">
   <w:body>
     <w:p>
       <w:pPr>
@@ -12,10 +12,9 @@
       <w:r>
         <w:rPr>
           <w:noProof/>
-          <w:lang w:val="bg-BG" w:eastAsia="bg-BG"/>
         </w:rPr>
         <w:drawing>
-          <wp:anchor distT="0" distB="0" distL="114300" distR="114300" simplePos="0" relativeHeight="251660288" behindDoc="0" locked="0" layoutInCell="1" allowOverlap="1">
+          <wp:anchor distT="0" distB="0" distL="114300" distR="114300" simplePos="0" relativeHeight="251660288" behindDoc="0" locked="0" layoutInCell="1" allowOverlap="1" wp14:anchorId="7B4EFE17" wp14:editId="2076A2C2">
             <wp:simplePos x="0" y="0"/>
             <wp:positionH relativeFrom="margin">
               <wp:posOffset>-644525</wp:posOffset>
@@ -48,10 +47,10 @@
                     </pic:cNvPicPr>
                   </pic:nvPicPr>
                   <pic:blipFill>
-                    <a:blip r:embed="rId8">
+                    <a:blip r:embed="rId9">
                       <a:extLst>
                         <a:ext uri="{28A0092B-C50C-407E-A947-70E740481C1C}">
-                          <a14:useLocalDpi xmlns:a14="http://schemas.microsoft.com/office/drawing/2010/main" xmlns:wps="http://schemas.microsoft.com/office/word/2010/wordprocessingShape" xmlns:wpi="http://schemas.microsoft.com/office/word/2010/wordprocessingInk" xmlns:wpg="http://schemas.microsoft.com/office/word/2010/wordprocessingGroup" xmlns:w14="http://schemas.microsoft.com/office/word/2010/wordml" xmlns:w="http://schemas.openxmlformats.org/wordprocessingml/2006/main" xmlns:w10="urn:schemas-microsoft-com:office:word" xmlns:wp14="http://schemas.microsoft.com/office/word/2010/wordprocessingDrawing" xmlns:v="urn:schemas-microsoft-com:vml" xmlns:o="urn:schemas-microsoft-com:office:office" xmlns:mv="urn:schemas-microsoft-com:mac:vml" xmlns:mc="http://schemas.openxmlformats.org/markup-compatibility/2006" xmlns:mo="http://schemas.microsoft.com/office/mac/office/2008/main" xmlns:wpc="http://schemas.microsoft.com/office/word/2010/wordprocessingCanvas" xmlns="" val="0"/>
+                          <a14:useLocalDpi xmlns:a14="http://schemas.microsoft.com/office/drawing/2010/main" val="0"/>
                         </a:ext>
                       </a:extLst>
                     </a:blip>
@@ -82,8 +81,8 @@
         <w:rPr>
           <w:noProof/>
         </w:rPr>
-        <w:pict>
-          <v:shapetype id="_x0000_t202" coordsize="21600,21600" o:spt="202" path="m,l,21600r21600,l21600,xe">
+        <w:pict w14:anchorId="024E9D42">
+          <v:shapetype id="_x0000_t202" coordsize="21600,21600" o:spt="202" path="m0,0l0,21600,21600,21600,21600,0xe">
             <v:stroke joinstyle="miter"/>
             <v:path gradientshapeok="t" o:connecttype="rect"/>
           </v:shapetype>
@@ -3463,63 +3462,57 @@
         <w:rPr>
           <w:lang w:val="en-GB" w:eastAsia="da-DK"/>
         </w:rPr>
-        <w:t xml:space="preserve">Work packageWP2 </w:t>
+        <w:t>Work package</w:t>
+      </w:r>
+      <w:r>
+        <w:rPr>
+          <w:lang w:val="en-GB" w:eastAsia="da-DK"/>
+        </w:rPr>
+        <w:t xml:space="preserve"> </w:t>
+      </w:r>
+      <w:bookmarkStart w:id="11" w:name="_GoBack"/>
+      <w:bookmarkEnd w:id="11"/>
+      <w:r>
+        <w:rPr>
+          <w:lang w:val="en-GB" w:eastAsia="da-DK"/>
+        </w:rPr>
+        <w:t xml:space="preserve">WP2 </w:t>
       </w:r>
       <w:bookmarkEnd w:id="6"/>
     </w:p>
     <w:p>
       <w:pPr>
-        <w:pStyle w:val="normal0"/>
-        <w:numPr>
-          <w:ilvl w:val="0"/>
-          <w:numId w:val="25"/>
-        </w:numPr>
-        <w:jc w:val="both"/>
-        <w:rPr>
-          <w:rFonts w:ascii="Arial Unicode MS" w:eastAsia="Arial Unicode MS" w:hAnsi="Arial Unicode MS" w:cs="Arial Unicode MS"/>
-          <w:color w:val="auto"/>
-          <w:sz w:val="24"/>
-          <w:szCs w:val="24"/>
+        <w:rPr>
           <w:lang w:val="en-US"/>
         </w:rPr>
       </w:pPr>
       <w:r>
         <w:rPr>
-          <w:rFonts w:ascii="Arial Unicode MS" w:eastAsia="Arial Unicode MS" w:hAnsi="Arial Unicode MS" w:cs="Arial Unicode MS"/>
-          <w:color w:val="auto"/>
-          <w:sz w:val="24"/>
-          <w:szCs w:val="24"/>
           <w:lang w:val="en-US"/>
         </w:rPr>
         <w:t xml:space="preserve">The objective of work package 2 </w:t>
       </w:r>
       <w:r>
         <w:rPr>
-          <w:rFonts w:ascii="Arial Unicode MS" w:eastAsia="Arial Unicode MS" w:hAnsi="Arial Unicode MS" w:cs="Arial Unicode MS"/>
           <w:i/>
-          <w:color w:val="auto"/>
-          <w:sz w:val="24"/>
-          <w:szCs w:val="24"/>
           <w:lang w:val="en-US"/>
         </w:rPr>
         <w:t>"User Experience Research and Iterative Prototyping in Real Learning Environments"</w:t>
       </w:r>
       <w:r>
         <w:rPr>
-          <w:rFonts w:ascii="Arial Unicode MS" w:eastAsia="Arial Unicode MS" w:hAnsi="Arial Unicode MS" w:cs="Arial Unicode MS"/>
-          <w:color w:val="auto"/>
-          <w:sz w:val="24"/>
-          <w:szCs w:val="24"/>
           <w:lang w:val="en-US"/>
         </w:rPr>
-        <w:t xml:space="preserve">  is to engage, through design ethnography methodologies and on-site experience prototyping, with groups and individuals involved in teaching and learning of STEM subjects in three different contexts: Interaction Design Education </w:t>
-      </w:r>
-      <w:r>
-        <w:rPr>
-          <w:rFonts w:ascii="Arial Unicode MS" w:eastAsia="Arial Unicode MS" w:hAnsi="Arial Unicode MS" w:cs="Arial Unicode MS"/>
-          <w:color w:val="auto"/>
-          <w:sz w:val="24"/>
-          <w:szCs w:val="24"/>
+        <w:t xml:space="preserve"> </w:t>
+      </w:r>
+      <w:r>
+        <w:rPr>
+          <w:lang w:val="en-US"/>
+        </w:rPr>
+        <w:t xml:space="preserve">is to engage, through design ethnography methodologies and on-site experience prototyping, with groups and individuals involved in teaching and learning of STEM subjects in three different contexts: Interaction Design Education </w:t>
+      </w:r>
+      <w:r>
+        <w:rPr>
           <w:highlight w:val="yellow"/>
           <w:lang w:val="en-US"/>
         </w:rPr>
@@ -3527,20 +3520,12 @@
       </w:r>
       <w:r>
         <w:rPr>
-          <w:rFonts w:ascii="Arial Unicode MS" w:eastAsia="Arial Unicode MS" w:hAnsi="Arial Unicode MS" w:cs="Arial Unicode MS"/>
-          <w:color w:val="auto"/>
-          <w:sz w:val="24"/>
-          <w:szCs w:val="24"/>
           <w:lang w:val="en-US"/>
         </w:rPr>
         <w:t xml:space="preserve">, postsecondary Engineering Education </w:t>
       </w:r>
       <w:r>
         <w:rPr>
-          <w:rFonts w:ascii="Arial Unicode MS" w:eastAsia="Arial Unicode MS" w:hAnsi="Arial Unicode MS" w:cs="Arial Unicode MS"/>
-          <w:color w:val="auto"/>
-          <w:sz w:val="24"/>
-          <w:szCs w:val="24"/>
           <w:highlight w:val="yellow"/>
           <w:lang w:val="en-US"/>
         </w:rPr>
@@ -3548,20 +3533,12 @@
       </w:r>
       <w:r>
         <w:rPr>
-          <w:rFonts w:ascii="Arial Unicode MS" w:eastAsia="Arial Unicode MS" w:hAnsi="Arial Unicode MS" w:cs="Arial Unicode MS"/>
-          <w:color w:val="auto"/>
-          <w:sz w:val="24"/>
-          <w:szCs w:val="24"/>
           <w:lang w:val="en-US"/>
         </w:rPr>
         <w:t xml:space="preserve"> and secondary-level high school learning environments </w:t>
       </w:r>
       <w:r>
         <w:rPr>
-          <w:rFonts w:ascii="Arial Unicode MS" w:eastAsia="Arial Unicode MS" w:hAnsi="Arial Unicode MS" w:cs="Arial Unicode MS"/>
-          <w:color w:val="auto"/>
-          <w:sz w:val="24"/>
-          <w:szCs w:val="24"/>
           <w:highlight w:val="yellow"/>
           <w:lang w:val="en-US"/>
         </w:rPr>
@@ -3569,10 +3546,6 @@
       </w:r>
       <w:r>
         <w:rPr>
-          <w:rFonts w:ascii="Arial Unicode MS" w:eastAsia="Arial Unicode MS" w:hAnsi="Arial Unicode MS" w:cs="Arial Unicode MS"/>
-          <w:color w:val="auto"/>
-          <w:sz w:val="24"/>
-          <w:szCs w:val="24"/>
           <w:lang w:val="en-US"/>
         </w:rPr>
         <w:t>). The outcome of this work package is to set opportunity spaces for the development work to follow through other work packages, as well as help situate the work in the context of real users throughout the project.</w:t>
@@ -3585,7 +3558,7 @@
           <w:sz w:val="24"/>
           <w:lang w:val="en-US"/>
         </w:rPr>
-        <w:footnoteReference w:id="2"/>
+        <w:footnoteReference w:id="1"/>
       </w:r>
     </w:p>
     <w:p>
@@ -3603,11 +3576,11 @@
           <w:lang w:val="en-GB" w:eastAsia="da-DK"/>
         </w:rPr>
       </w:pPr>
-      <w:bookmarkStart w:id="11" w:name="_Toc270342224"/>
-      <w:bookmarkStart w:id="12" w:name="_Toc273013092"/>
-      <w:bookmarkStart w:id="13" w:name="_Toc273014043"/>
-      <w:bookmarkStart w:id="14" w:name="_Toc273014478"/>
-      <w:bookmarkStart w:id="15" w:name="_Toc282073838"/>
+      <w:bookmarkStart w:id="12" w:name="_Toc270342224"/>
+      <w:bookmarkStart w:id="13" w:name="_Toc273013092"/>
+      <w:bookmarkStart w:id="14" w:name="_Toc273014043"/>
+      <w:bookmarkStart w:id="15" w:name="_Toc273014478"/>
+      <w:bookmarkStart w:id="16" w:name="_Toc282073838"/>
       <w:bookmarkEnd w:id="7"/>
       <w:bookmarkEnd w:id="8"/>
       <w:bookmarkEnd w:id="9"/>
@@ -3624,26 +3597,26 @@
         </w:rPr>
         <w:tab/>
       </w:r>
-      <w:bookmarkEnd w:id="11"/>
       <w:bookmarkEnd w:id="12"/>
       <w:bookmarkEnd w:id="13"/>
       <w:bookmarkEnd w:id="14"/>
+      <w:bookmarkEnd w:id="15"/>
       <w:r>
         <w:rPr>
           <w:lang w:val="en-GB" w:eastAsia="da-DK"/>
         </w:rPr>
         <w:t>Research aim and questions</w:t>
       </w:r>
-      <w:bookmarkEnd w:id="15"/>
+      <w:bookmarkEnd w:id="16"/>
     </w:p>
     <w:p>
       <w:pPr>
         <w:pStyle w:val="normal0"/>
       </w:pPr>
-      <w:bookmarkStart w:id="16" w:name="_Toc270342225"/>
-      <w:bookmarkStart w:id="17" w:name="_Toc273013093"/>
-      <w:bookmarkStart w:id="18" w:name="_Toc273014044"/>
-      <w:bookmarkStart w:id="19" w:name="_Toc273014479"/>
+      <w:bookmarkStart w:id="17" w:name="_Toc270342225"/>
+      <w:bookmarkStart w:id="18" w:name="_Toc273013093"/>
+      <w:bookmarkStart w:id="19" w:name="_Toc273014044"/>
+      <w:bookmarkStart w:id="20" w:name="_Toc273014479"/>
       <w:r>
         <w:rPr>
           <w:rFonts w:ascii="Ubuntu" w:eastAsia="Ubuntu" w:hAnsi="Ubuntu" w:cs="Ubuntu"/>
@@ -3656,7 +3629,7 @@
       <w:pPr>
         <w:pStyle w:val="normal0"/>
       </w:pPr>
-      <w:commentRangeStart w:id="20"/>
+      <w:commentRangeStart w:id="21"/>
       <w:r>
         <w:rPr>
           <w:rFonts w:ascii="Ubuntu" w:eastAsia="Ubuntu" w:hAnsi="Ubuntu" w:cs="Ubuntu"/>
@@ -3688,9 +3661,9 @@
         </w:rPr>
         <w:t>Uncover the practices of actors in the learning they undertake, how they manage their roles in the learning process?</w:t>
       </w:r>
-      <w:commentRangeEnd w:id="20"/>
-      <w:r>
-        <w:commentReference w:id="20"/>
+      <w:commentRangeEnd w:id="21"/>
+      <w:r>
+        <w:commentReference w:id="21"/>
       </w:r>
     </w:p>
     <w:p>
@@ -3700,7 +3673,7 @@
           <w:lang w:val="en-GB" w:eastAsia="da-DK"/>
         </w:rPr>
       </w:pPr>
-      <w:bookmarkStart w:id="21" w:name="_Toc282073839"/>
+      <w:bookmarkStart w:id="22" w:name="_Toc282073839"/>
       <w:r>
         <w:rPr>
           <w:lang w:val="en-GB" w:eastAsia="da-DK"/>
@@ -3713,17 +3686,17 @@
         </w:rPr>
         <w:tab/>
       </w:r>
-      <w:bookmarkEnd w:id="16"/>
       <w:bookmarkEnd w:id="17"/>
       <w:bookmarkEnd w:id="18"/>
       <w:bookmarkEnd w:id="19"/>
+      <w:bookmarkEnd w:id="20"/>
       <w:r>
         <w:rPr>
           <w:lang w:val="en-GB" w:eastAsia="da-DK"/>
         </w:rPr>
         <w:t>Scope of the research</w:t>
       </w:r>
-      <w:bookmarkEnd w:id="21"/>
+      <w:bookmarkEnd w:id="22"/>
     </w:p>
     <w:p>
       <w:pPr>
@@ -3755,14 +3728,14 @@
           <w:lang w:eastAsia="de-DE"/>
         </w:rPr>
       </w:pPr>
-      <w:bookmarkStart w:id="22" w:name="_Toc282073840"/>
+      <w:bookmarkStart w:id="23" w:name="_Toc282073840"/>
       <w:r>
         <w:rPr>
           <w:lang w:eastAsia="de-DE"/>
         </w:rPr>
         <w:t>1.4 Organisation of this deliverable</w:t>
       </w:r>
-      <w:bookmarkEnd w:id="22"/>
+      <w:bookmarkEnd w:id="23"/>
     </w:p>
     <w:p>
       <w:pPr>
@@ -3772,18 +3745,17 @@
           <w:numId w:val="25"/>
         </w:numPr>
       </w:pPr>
-      <w:bookmarkStart w:id="23" w:name="_Toc282073841"/>
-      <w:r>
-        <w:lastRenderedPageBreak/>
+      <w:bookmarkStart w:id="24" w:name="_Toc282073841"/>
+      <w:r>
         <w:t>Background</w:t>
       </w:r>
-      <w:bookmarkEnd w:id="23"/>
+      <w:bookmarkEnd w:id="24"/>
     </w:p>
     <w:p>
       <w:pPr>
         <w:pStyle w:val="normal0"/>
       </w:pPr>
-      <w:commentRangeStart w:id="24"/>
+      <w:commentRangeStart w:id="25"/>
       <w:r>
         <w:rPr>
           <w:rFonts w:ascii="Ubuntu" w:eastAsia="Ubuntu" w:hAnsi="Ubuntu" w:cs="Ubuntu"/>
@@ -3792,9 +3764,9 @@
         </w:rPr>
         <w:t>- Literature review ( pelars paper) ?!</w:t>
       </w:r>
-      <w:commentRangeEnd w:id="24"/>
-      <w:r>
-        <w:commentReference w:id="24"/>
+      <w:commentRangeEnd w:id="25"/>
+      <w:r>
+        <w:commentReference w:id="25"/>
       </w:r>
     </w:p>
     <w:p>
@@ -3805,8 +3777,8 @@
           <w:b/>
         </w:rPr>
       </w:pPr>
-      <w:bookmarkStart w:id="25" w:name="id.hdj9uxqwcd2t" w:colFirst="0" w:colLast="0"/>
-      <w:bookmarkEnd w:id="25"/>
+      <w:bookmarkStart w:id="26" w:name="id.hdj9uxqwcd2t" w:colFirst="0" w:colLast="0"/>
+      <w:bookmarkEnd w:id="26"/>
     </w:p>
     <w:p>
       <w:pPr>
@@ -3816,16 +3788,16 @@
           <w:numId w:val="25"/>
         </w:numPr>
       </w:pPr>
-      <w:bookmarkStart w:id="26" w:name="_Toc282073842"/>
-      <w:commentRangeStart w:id="27"/>
+      <w:bookmarkStart w:id="27" w:name="_Toc282073842"/>
+      <w:commentRangeStart w:id="28"/>
       <w:r>
         <w:t xml:space="preserve">Method </w:t>
       </w:r>
-      <w:commentRangeEnd w:id="27"/>
-      <w:r>
-        <w:commentReference w:id="27"/>
-      </w:r>
-      <w:bookmarkEnd w:id="26"/>
+      <w:commentRangeEnd w:id="28"/>
+      <w:r>
+        <w:commentReference w:id="28"/>
+      </w:r>
+      <w:bookmarkEnd w:id="27"/>
     </w:p>
     <w:p>
       <w:pPr>
@@ -3835,11 +3807,12 @@
           <w:numId w:val="25"/>
         </w:numPr>
       </w:pPr>
-      <w:bookmarkStart w:id="28" w:name="_Toc282073843"/>
-      <w:r>
+      <w:bookmarkStart w:id="29" w:name="_Toc282073843"/>
+      <w:r>
+        <w:lastRenderedPageBreak/>
         <w:t>Ethnographic approach revolving:</w:t>
       </w:r>
-      <w:bookmarkEnd w:id="28"/>
+      <w:bookmarkEnd w:id="29"/>
     </w:p>
     <w:p>
       <w:pPr>
@@ -3849,11 +3822,11 @@
           <w:numId w:val="25"/>
         </w:numPr>
       </w:pPr>
-      <w:bookmarkStart w:id="29" w:name="_Toc282073844"/>
+      <w:bookmarkStart w:id="30" w:name="_Toc282073844"/>
       <w:r>
         <w:t>Semi structured interviews ( teachers from 4 countries)</w:t>
       </w:r>
-      <w:bookmarkEnd w:id="29"/>
+      <w:bookmarkEnd w:id="30"/>
     </w:p>
     <w:p>
       <w:pPr>
@@ -3863,11 +3836,11 @@
           <w:numId w:val="25"/>
         </w:numPr>
       </w:pPr>
-      <w:bookmarkStart w:id="30" w:name="_Toc282073845"/>
+      <w:bookmarkStart w:id="31" w:name="_Toc282073845"/>
       <w:r>
         <w:t>Informal conversations with students ( students from Spain and Sweden)</w:t>
       </w:r>
-      <w:bookmarkEnd w:id="30"/>
+      <w:bookmarkEnd w:id="31"/>
     </w:p>
     <w:p>
       <w:pPr>
@@ -3877,11 +3850,11 @@
           <w:numId w:val="25"/>
         </w:numPr>
       </w:pPr>
-      <w:bookmarkStart w:id="31" w:name="_Toc282073846"/>
+      <w:bookmarkStart w:id="32" w:name="_Toc282073846"/>
       <w:r>
         <w:t>Observations ( 4 countries)</w:t>
       </w:r>
-      <w:bookmarkEnd w:id="31"/>
+      <w:bookmarkEnd w:id="32"/>
     </w:p>
     <w:p>
       <w:pPr>
@@ -3891,11 +3864,11 @@
           <w:numId w:val="25"/>
         </w:numPr>
       </w:pPr>
-      <w:bookmarkStart w:id="32" w:name="_Toc282073847"/>
+      <w:bookmarkStart w:id="33" w:name="_Toc282073847"/>
       <w:r>
         <w:t>Documents, videos, photos ( 4 countries)</w:t>
       </w:r>
-      <w:bookmarkEnd w:id="32"/>
+      <w:bookmarkEnd w:id="33"/>
     </w:p>
     <w:p>
       <w:pPr>
@@ -3905,11 +3878,11 @@
           <w:numId w:val="25"/>
         </w:numPr>
       </w:pPr>
-      <w:bookmarkStart w:id="33" w:name="_Toc282073848"/>
+      <w:bookmarkStart w:id="34" w:name="_Toc282073848"/>
       <w:r>
         <w:t>Sample description ( number of interviews, participants, etc.)</w:t>
       </w:r>
-      <w:bookmarkEnd w:id="33"/>
+      <w:bookmarkEnd w:id="34"/>
     </w:p>
     <w:p>
       <w:pPr>
@@ -3919,7 +3892,7 @@
           <w:numId w:val="25"/>
         </w:numPr>
       </w:pPr>
-      <w:bookmarkStart w:id="34" w:name="_Toc282073849"/>
+      <w:bookmarkStart w:id="35" w:name="_Toc282073849"/>
       <w:r>
         <w:t xml:space="preserve">Analytical technique </w:t>
       </w:r>
@@ -3929,7 +3902,7 @@
       <w:r>
         <w:t>, software used for coding</w:t>
       </w:r>
-      <w:bookmarkEnd w:id="34"/>
+      <w:bookmarkEnd w:id="35"/>
     </w:p>
     <w:p>
       <w:pPr>
@@ -3939,11 +3912,11 @@
           <w:numId w:val="25"/>
         </w:numPr>
       </w:pPr>
-      <w:bookmarkStart w:id="35" w:name="_Toc282073850"/>
+      <w:bookmarkStart w:id="36" w:name="_Toc282073850"/>
       <w:r>
         <w:t>Ethics</w:t>
       </w:r>
-      <w:bookmarkEnd w:id="35"/>
+      <w:bookmarkEnd w:id="36"/>
     </w:p>
     <w:p>
       <w:pPr>
@@ -3953,13 +3926,13 @@
           <w:numId w:val="25"/>
         </w:numPr>
       </w:pPr>
-      <w:bookmarkStart w:id="36" w:name="id.pk8753azvtcz" w:colFirst="0" w:colLast="0"/>
-      <w:bookmarkStart w:id="37" w:name="_Toc282073851"/>
-      <w:bookmarkEnd w:id="36"/>
+      <w:bookmarkStart w:id="37" w:name="id.pk8753azvtcz" w:colFirst="0" w:colLast="0"/>
+      <w:bookmarkStart w:id="38" w:name="_Toc282073851"/>
+      <w:bookmarkEnd w:id="37"/>
       <w:r>
         <w:t>Understanding networks</w:t>
       </w:r>
-      <w:bookmarkEnd w:id="37"/>
+      <w:bookmarkEnd w:id="38"/>
     </w:p>
     <w:p>
       <w:pPr>
@@ -3974,32 +3947,32 @@
           <w:numId w:val="25"/>
         </w:numPr>
       </w:pPr>
-      <w:bookmarkStart w:id="38" w:name="id.birnxf16ngye" w:colFirst="0" w:colLast="0"/>
-      <w:bookmarkStart w:id="39" w:name="_Toc282073852"/>
-      <w:bookmarkEnd w:id="38"/>
-      <w:commentRangeStart w:id="40"/>
+      <w:bookmarkStart w:id="39" w:name="id.birnxf16ngye" w:colFirst="0" w:colLast="0"/>
+      <w:bookmarkStart w:id="40" w:name="_Toc282073852"/>
+      <w:bookmarkEnd w:id="39"/>
+      <w:commentRangeStart w:id="41"/>
       <w:r>
         <w:t>Mapping the settings</w:t>
       </w:r>
-      <w:commentRangeEnd w:id="40"/>
-      <w:r>
-        <w:commentReference w:id="40"/>
-      </w:r>
-      <w:bookmarkEnd w:id="39"/>
-    </w:p>
-    <w:p>
-      <w:commentRangeStart w:id="41"/>
+      <w:commentRangeEnd w:id="41"/>
+      <w:r>
+        <w:commentReference w:id="41"/>
+      </w:r>
+      <w:bookmarkEnd w:id="40"/>
+    </w:p>
+    <w:p>
       <w:commentRangeStart w:id="42"/>
+      <w:commentRangeStart w:id="43"/>
       <w:r>
         <w:t>The network as a concept is quite compatible with the aim of ethnographic work to escape the concepts, categories, hierarchies.</w:t>
       </w:r>
-      <w:commentRangeEnd w:id="41"/>
-      <w:r>
-        <w:commentReference w:id="41"/>
-      </w:r>
       <w:commentRangeEnd w:id="42"/>
       <w:r>
         <w:commentReference w:id="42"/>
+      </w:r>
+      <w:commentRangeEnd w:id="43"/>
+      <w:r>
+        <w:commentReference w:id="43"/>
       </w:r>
       <w:r>
         <w:t xml:space="preserve"> Hannerz (1992b) comments that  "networks . . . can be seen to cut across more conventional units of analysis" (p. 40). Therefore, networks provide a way for developing an unconventional understanding of learning processes. It is a structure that can be constructed from the observable connections performed by participants.</w:t>
@@ -4027,10 +4000,10 @@
       <w:r>
         <w:rPr>
           <w:noProof/>
-          <w:lang w:val="bg-BG" w:eastAsia="bg-BG"/>
+          <w:lang w:val="en-US"/>
         </w:rPr>
         <w:drawing>
-          <wp:inline distT="114300" distB="114300" distL="114300" distR="114300">
+          <wp:inline distT="114300" distB="114300" distL="114300" distR="114300" wp14:anchorId="1CF3A9F8" wp14:editId="4ACC6364">
             <wp:extent cx="5734050" cy="3378200"/>
             <wp:effectExtent l="0" t="0" r="0" b="0"/>
             <wp:docPr id="2" name="image03.png"/>
@@ -4043,7 +4016,7 @@
                     <pic:cNvPicPr preferRelativeResize="0"/>
                   </pic:nvPicPr>
                   <pic:blipFill>
-                    <a:blip r:embed="rId10"/>
+                    <a:blip r:embed="rId11"/>
                     <a:srcRect/>
                     <a:stretch>
                       <a:fillRect/>
@@ -4070,13 +4043,13 @@
       <w:r>
         <w:t xml:space="preserve">In what follows, explorative profiles of the three contexts are presented with their specific characteristics and the </w:t>
       </w:r>
-      <w:commentRangeStart w:id="43"/>
+      <w:commentRangeStart w:id="44"/>
       <w:r>
         <w:t>material</w:t>
       </w:r>
-      <w:commentRangeEnd w:id="43"/>
-      <w:r>
-        <w:commentReference w:id="43"/>
+      <w:commentRangeEnd w:id="44"/>
+      <w:r>
+        <w:commentReference w:id="44"/>
       </w:r>
       <w:r>
         <w:t xml:space="preserve"> is organized according to themes that have emerged from interviews and observations of the venues. As Marcus (1998) notes, ethnographic account is often a study of parts rather than wholes. Researchers cycle in and out of the field, skip certain areas entirely, and may rely on the recollections of participants in interviews to map out the space. Quotes from interviews are used to provide an insider's point of view (Van Maanen, 1988).</w:t>
@@ -4090,19 +4063,19 @@
           <w:numId w:val="25"/>
         </w:numPr>
       </w:pPr>
-      <w:bookmarkStart w:id="44" w:name="_Toc282073853"/>
+      <w:bookmarkStart w:id="45" w:name="_Toc282073853"/>
       <w:r>
         <w:t>High School Learning Context</w:t>
       </w:r>
-      <w:bookmarkEnd w:id="44"/>
+      <w:bookmarkEnd w:id="45"/>
     </w:p>
     <w:p>
       <w:pPr>
         <w:pStyle w:val="normal0"/>
         <w:spacing w:line="360" w:lineRule="auto"/>
       </w:pPr>
-      <w:bookmarkStart w:id="45" w:name="id.n52rr9s3k5ft" w:colFirst="0" w:colLast="0"/>
-      <w:bookmarkEnd w:id="45"/>
+      <w:bookmarkStart w:id="46" w:name="id.n52rr9s3k5ft" w:colFirst="0" w:colLast="0"/>
+      <w:bookmarkEnd w:id="46"/>
       <w:r>
         <w:rPr>
           <w:rFonts w:ascii="Ubuntu" w:eastAsia="Ubuntu" w:hAnsi="Ubuntu" w:cs="Ubuntu"/>
@@ -4123,10 +4096,11 @@
       <w:r>
         <w:rPr>
           <w:noProof/>
-          <w:lang w:val="bg-BG" w:eastAsia="bg-BG"/>
-        </w:rPr>
+          <w:lang w:val="en-US" w:eastAsia="en-US"/>
+        </w:rPr>
+        <w:lastRenderedPageBreak/>
         <w:drawing>
-          <wp:inline distT="114300" distB="114300" distL="114300" distR="114300">
+          <wp:inline distT="114300" distB="114300" distL="114300" distR="114300" wp14:anchorId="1E0DCB12" wp14:editId="12343FEB">
             <wp:extent cx="6462713" cy="3655380"/>
             <wp:effectExtent l="0" t="0" r="0" b="0"/>
             <wp:docPr id="4" name="image01.png"/>
@@ -4139,7 +4113,7 @@
                     <pic:cNvPicPr preferRelativeResize="0"/>
                   </pic:nvPicPr>
                   <pic:blipFill>
-                    <a:blip r:embed="rId11"/>
+                    <a:blip r:embed="rId12"/>
                     <a:srcRect/>
                     <a:stretch>
                       <a:fillRect/>
@@ -4170,11 +4144,11 @@
           <w:numId w:val="25"/>
         </w:numPr>
       </w:pPr>
-      <w:bookmarkStart w:id="46" w:name="_Toc282073854"/>
+      <w:bookmarkStart w:id="47" w:name="_Toc282073854"/>
       <w:r>
         <w:t>Curriculum and learning activities</w:t>
       </w:r>
-      <w:bookmarkEnd w:id="46"/>
+      <w:bookmarkEnd w:id="47"/>
     </w:p>
     <w:p>
       <w:r>
@@ -4184,7 +4158,7 @@
         <w:rPr>
           <w:vertAlign w:val="superscript"/>
         </w:rPr>
-        <w:footnoteReference w:id="3"/>
+        <w:footnoteReference w:id="2"/>
       </w:r>
       <w:r>
         <w:t xml:space="preserve"> is not yet a mainstream practice in Technology classes.</w:t>
@@ -4203,16 +4177,12 @@
       <w:r>
         <w:t xml:space="preserve"> (CTC), developed by Arduino for educational contexts and  which have been implemented in several schools across not only Spain but also Sweden and </w:t>
       </w:r>
-      <w:commentRangeStart w:id="47"/>
       <w:commentRangeStart w:id="48"/>
       <w:commentRangeStart w:id="49"/>
+      <w:commentRangeStart w:id="50"/>
       <w:r>
         <w:t>Ecuador</w:t>
       </w:r>
-      <w:commentRangeEnd w:id="47"/>
-      <w:r>
-        <w:commentReference w:id="47"/>
-      </w:r>
       <w:commentRangeEnd w:id="48"/>
       <w:r>
         <w:commentReference w:id="48"/>
@@ -4221,13 +4191,16 @@
       <w:r>
         <w:commentReference w:id="49"/>
       </w:r>
+      <w:commentRangeEnd w:id="50"/>
+      <w:r>
+        <w:commentReference w:id="50"/>
+      </w:r>
       <w:r>
         <w:t>.</w:t>
       </w:r>
     </w:p>
     <w:p>
       <w:r>
-        <w:lastRenderedPageBreak/>
         <w:t>Participation in the program is voluntary and it depends on teachers' decision and initiative. Currently, there are 100 teachers and 1200 students involved in it in Spain.</w:t>
       </w:r>
     </w:p>
@@ -4253,16 +4226,12 @@
       <w:r>
         <w:t xml:space="preserve"> Students have 3 hours weekly distributed between 2h of classroom where they learn how to work with Picaxe  and 1h of </w:t>
       </w:r>
-      <w:commentRangeStart w:id="50"/>
       <w:commentRangeStart w:id="51"/>
       <w:commentRangeStart w:id="52"/>
+      <w:commentRangeStart w:id="53"/>
       <w:r>
         <w:t>workshop</w:t>
       </w:r>
-      <w:commentRangeEnd w:id="50"/>
-      <w:r>
-        <w:commentReference w:id="50"/>
-      </w:r>
       <w:commentRangeEnd w:id="51"/>
       <w:r>
         <w:commentReference w:id="51"/>
@@ -4271,21 +4240,26 @@
       <w:r>
         <w:commentReference w:id="52"/>
       </w:r>
+      <w:commentRangeEnd w:id="53"/>
+      <w:r>
+        <w:commentReference w:id="53"/>
+      </w:r>
       <w:r>
         <w:t xml:space="preserve">.  </w:t>
       </w:r>
     </w:p>
     <w:p>
       <w:r>
+        <w:lastRenderedPageBreak/>
         <w:t xml:space="preserve">Technology class is an optional subject, therefore its curriculum is not clearly established, especially in relation to workshops, according to teachers. </w:t>
       </w:r>
-      <w:commentRangeStart w:id="53"/>
+      <w:commentRangeStart w:id="54"/>
       <w:r>
         <w:t>This legal "hole" in the Spanish system allows integration of CTC program in the official curriculum of Technology in Spain,</w:t>
       </w:r>
-      <w:commentRangeEnd w:id="53"/>
-      <w:r>
-        <w:commentReference w:id="53"/>
+      <w:commentRangeEnd w:id="54"/>
+      <w:r>
+        <w:commentReference w:id="54"/>
       </w:r>
       <w:r>
         <w:t xml:space="preserve"> "in the official curriculum it is not considered what is the exact content of the workshops, so they can implement Arduino there"  </w:t>
@@ -4301,7 +4275,7 @@
       <w:r>
         <w:t xml:space="preserve">CTC program is focused on both Programming and Robotic topics but it is flexible and gives freedom to teachers to decide what to emphasize on. </w:t>
       </w:r>
-      <w:commentRangeStart w:id="54"/>
+      <w:commentRangeStart w:id="55"/>
       <w:r>
         <w:rPr>
           <w:i/>
@@ -4332,19 +4306,19 @@
         </w:rPr>
         <w:t>(HS_JV).</w:t>
       </w:r>
-      <w:commentRangeEnd w:id="54"/>
-      <w:r>
-        <w:commentReference w:id="54"/>
-      </w:r>
-    </w:p>
-    <w:p>
-      <w:commentRangeStart w:id="55"/>
+      <w:commentRangeEnd w:id="55"/>
+      <w:r>
+        <w:commentReference w:id="55"/>
+      </w:r>
+    </w:p>
+    <w:p>
+      <w:commentRangeStart w:id="56"/>
       <w:r>
         <w:t xml:space="preserve">Each teacher receives one kit for a class of 30 students divided in 6 groups. Along with the kit, the program offers technical support, </w:t>
       </w:r>
-      <w:commentRangeEnd w:id="55"/>
-      <w:r>
-        <w:commentReference w:id="55"/>
+      <w:commentRangeEnd w:id="56"/>
+      <w:r>
+        <w:commentReference w:id="56"/>
       </w:r>
       <w:r>
         <w:t>platform for interaction and discussion among students and teachers and a website with all content. The platform is intended not only as a discussion  board but also for documenting the process.</w:t>
@@ -4358,7 +4332,7 @@
         <w:rPr>
           <w:vertAlign w:val="superscript"/>
         </w:rPr>
-        <w:footnoteReference w:id="4"/>
+        <w:footnoteReference w:id="3"/>
       </w:r>
       <w:r>
         <w:t>, supported by 1) instructional photos and tutorials, 2) list of materials to use and 3) video showing the final result. The program also considers the development of final projects in 6 weeks which students must build on their own starting with developing the idea. Final projects are considered by teachers the best part of the program as it is the only module where students can actually build an artifact without following instructions.</w:t>
@@ -4372,50 +4346,44 @@
         <w:rPr>
           <w:highlight w:val="white"/>
         </w:rPr>
-        <w:t xml:space="preserve">that is one thing I don't like about the Arduino course, to work based on programs that are already done. Pedagogically it is not my philosophy. Let's see how it goes </w:t>
+        <w:t>that is one thing I don't like about the Arduino course, to work based on programs that are already done. Pedagogically it is not my philosophy. Let's see how it goes this year... I feel that if it works right away that's it, why should one try hard and find out how it actually works? That scares me a bit... "</w:t>
+      </w:r>
+      <w:r>
+        <w:rPr>
+          <w:highlight w:val="yellow"/>
+        </w:rPr>
+        <w:t>(HS_CC).</w:t>
+      </w:r>
+    </w:p>
+    <w:p>
+      <w:r>
+        <w:t>Despite the flexibility of its curriculum CTC experiments are often described as "copy and paste" activity, which is considered by teachers an ineffective way of learning, "</w:t>
       </w:r>
       <w:r>
         <w:rPr>
           <w:highlight w:val="white"/>
         </w:rPr>
+        <w:t xml:space="preserve">when you do it yourself, in a creative way, you feel more connected with your work. Which is what I am not so sure about the CTC (arduino) program."  </w:t>
+      </w:r>
+      <w:r>
+        <w:rPr>
+          <w:highlight w:val="yellow"/>
+        </w:rPr>
+        <w:t>(HS_FJ)</w:t>
+      </w:r>
+    </w:p>
+    <w:p>
+      <w:r>
         <w:lastRenderedPageBreak/>
-        <w:t>this year... I feel that if it works right away that's it, why should one try hard and find out how it actually works? That scares me a bit... "</w:t>
-      </w:r>
-      <w:r>
-        <w:rPr>
-          <w:highlight w:val="yellow"/>
-        </w:rPr>
-        <w:t>(HS_CC).</w:t>
-      </w:r>
-    </w:p>
-    <w:p>
-      <w:r>
-        <w:t>Despite the flexibility of its curriculum CTC experiments are often described as "copy and paste" activity, which is considered by teachers an ineffective way of learning, "</w:t>
+        <w:t>Finally, a purely practical problem seen by teachers is the insufficiency of Arduino kits provided by the company. They believe that one kit per each pair of students or groups of 3, would be the best option for effective work in high schools with Arduino, “</w:t>
       </w:r>
       <w:r>
         <w:rPr>
           <w:highlight w:val="white"/>
         </w:rPr>
-        <w:t xml:space="preserve">when you do it yourself, in a creative way, you feel more connected with your work. Which is what I am not so sure about the CTC (arduino) program."  </w:t>
-      </w:r>
-      <w:r>
-        <w:rPr>
-          <w:highlight w:val="yellow"/>
-        </w:rPr>
-        <w:t>(HS_FJ)</w:t>
-      </w:r>
-    </w:p>
-    <w:p>
-      <w:r>
-        <w:t>Finally, a purely practical problem seen by teachers is the insufficiency of Arduino kits provided by the company. They believe that one kit per each pair of students or groups of 3, would be the best option for effective work in high schools with Arduino, “</w:t>
-      </w:r>
-      <w:r>
-        <w:rPr>
-          <w:highlight w:val="white"/>
-        </w:rPr>
         <w:t xml:space="preserve">the problem is - depending what initiative we want to make - there is the problem of resources. </w:t>
       </w:r>
-      <w:hyperlink r:id="rId12">
+      <w:hyperlink r:id="rId13">
         <w:r>
           <w:rPr>
             <w:highlight w:val="white"/>
@@ -4447,7 +4415,7 @@
         <w:rPr>
           <w:vertAlign w:val="superscript"/>
         </w:rPr>
-        <w:footnoteReference w:id="5"/>
+        <w:footnoteReference w:id="4"/>
       </w:r>
       <w:r>
         <w:t xml:space="preserve">, an international competition for elementary and high school students. Each year a new challenge is announced that focuses on a real-world topic related to sciences. Students must design and program Lego Mindstorms robots to complete tasks and find solutions to various problems they are given. They meet for regional tournaments to share their knowledge, compare ideas and display robots. </w:t>
@@ -4466,11 +4434,11 @@
           <w:numId w:val="25"/>
         </w:numPr>
       </w:pPr>
-      <w:bookmarkStart w:id="56" w:name="_Toc282073855"/>
+      <w:bookmarkStart w:id="57" w:name="_Toc282073855"/>
       <w:r>
         <w:t>Teachers</w:t>
       </w:r>
-      <w:bookmarkEnd w:id="56"/>
+      <w:bookmarkEnd w:id="57"/>
     </w:p>
     <w:p>
       <w:pPr>
@@ -4525,20 +4493,16 @@
         </w:rPr>
         <w:t>t</w:t>
       </w:r>
-      <w:commentRangeStart w:id="57"/>
       <w:commentRangeStart w:id="58"/>
       <w:commentRangeStart w:id="59"/>
       <w:commentRangeStart w:id="60"/>
+      <w:commentRangeStart w:id="61"/>
       <w:r>
         <w:rPr>
           <w:highlight w:val="white"/>
         </w:rPr>
         <w:t xml:space="preserve">he block is very </w:t>
       </w:r>
-      <w:commentRangeEnd w:id="57"/>
-      <w:r>
-        <w:commentReference w:id="57"/>
-      </w:r>
       <w:commentRangeEnd w:id="58"/>
       <w:r>
         <w:commentReference w:id="58"/>
@@ -4551,6 +4515,10 @@
       <w:r>
         <w:commentReference w:id="60"/>
       </w:r>
+      <w:commentRangeEnd w:id="61"/>
+      <w:r>
+        <w:commentReference w:id="61"/>
+      </w:r>
       <w:r>
         <w:rPr>
           <w:highlight w:val="white"/>
@@ -4619,6 +4587,7 @@
     </w:p>
     <w:p>
       <w:r>
+        <w:lastRenderedPageBreak/>
         <w:t>They do that by giving them the possibility to chose what kind of software to use, what topic to work on, showing them work of others but also acting transparent with them about grading: "</w:t>
       </w:r>
       <w:r>
@@ -4780,7 +4749,7 @@
           <w:highlight w:val="white"/>
           <w:vertAlign w:val="superscript"/>
         </w:rPr>
-        <w:footnoteReference w:id="6"/>
+        <w:footnoteReference w:id="5"/>
       </w:r>
       <w:r>
         <w:rPr>
@@ -4808,24 +4777,31 @@
         <w:rPr>
           <w:highlight w:val="white"/>
         </w:rPr>
-        <w:t xml:space="preserve">they all need to make a bridge but each bridge is different. We are also grading the creativity, the </w:t>
-      </w:r>
-      <w:commentRangeStart w:id="61"/>
+        <w:t xml:space="preserve">they all need to make a bridge but each bridge is different. We are also </w:t>
+      </w:r>
+      <w:r>
+        <w:rPr>
+          <w:highlight w:val="white"/>
+        </w:rPr>
+        <w:lastRenderedPageBreak/>
+        <w:t xml:space="preserve">grading the creativity, the </w:t>
+      </w:r>
       <w:commentRangeStart w:id="62"/>
+      <w:commentRangeStart w:id="63"/>
       <w:r>
         <w:rPr>
           <w:highlight w:val="white"/>
         </w:rPr>
         <w:t>carefulness of work</w:t>
       </w:r>
-      <w:commentRangeEnd w:id="61"/>
-      <w:r>
-        <w:commentReference w:id="61"/>
-      </w:r>
       <w:commentRangeEnd w:id="62"/>
       <w:r>
         <w:commentReference w:id="62"/>
       </w:r>
+      <w:commentRangeEnd w:id="63"/>
+      <w:r>
+        <w:commentReference w:id="63"/>
+      </w:r>
       <w:r>
         <w:rPr>
           <w:highlight w:val="white"/>
@@ -4846,7 +4822,7 @@
         </w:rPr>
         <w:t xml:space="preserve">Each teacher has his own assessment tool but performing evaluation on both hard and soft skills is common to all teachers. Different teachers have different assessment systems, some are using custom made assessment tables and others, use online teaching platforms  such as </w:t>
       </w:r>
-      <w:hyperlink r:id="rId13">
+      <w:hyperlink r:id="rId14">
         <w:r>
           <w:rPr>
             <w:color w:val="1155CC"/>
@@ -4870,16 +4846,16 @@
         </w:rPr>
         <w:t xml:space="preserve">On the other hand,  </w:t>
       </w:r>
-      <w:commentRangeStart w:id="63"/>
+      <w:commentRangeStart w:id="64"/>
       <w:r>
         <w:rPr>
           <w:highlight w:val="white"/>
         </w:rPr>
         <w:t>custom made tables</w:t>
       </w:r>
-      <w:commentRangeEnd w:id="63"/>
-      <w:r>
-        <w:commentReference w:id="63"/>
+      <w:commentRangeEnd w:id="64"/>
+      <w:r>
+        <w:commentReference w:id="64"/>
       </w:r>
       <w:r>
         <w:rPr>
@@ -4901,19 +4877,15 @@
         </w:rPr>
         <w:t>Also, there is</w:t>
       </w:r>
-      <w:commentRangeStart w:id="64"/>
       <w:commentRangeStart w:id="65"/>
       <w:commentRangeStart w:id="66"/>
+      <w:commentRangeStart w:id="67"/>
       <w:r>
         <w:rPr>
           <w:highlight w:val="white"/>
         </w:rPr>
         <w:t xml:space="preserve"> a section t</w:t>
       </w:r>
-      <w:commentRangeEnd w:id="64"/>
-      <w:r>
-        <w:commentReference w:id="64"/>
-      </w:r>
       <w:commentRangeEnd w:id="65"/>
       <w:r>
         <w:commentReference w:id="65"/>
@@ -4921,6 +4893,10 @@
       <w:commentRangeEnd w:id="66"/>
       <w:r>
         <w:commentReference w:id="66"/>
+      </w:r>
+      <w:commentRangeEnd w:id="67"/>
+      <w:r>
+        <w:commentReference w:id="67"/>
       </w:r>
       <w:r>
         <w:rPr>
@@ -4981,7 +4957,7 @@
       </w:r>
     </w:p>
     <w:p>
-      <w:commentRangeStart w:id="67"/>
+      <w:commentRangeStart w:id="68"/>
       <w:r>
         <w:rPr>
           <w:highlight w:val="white"/>
@@ -5014,9 +4990,9 @@
         </w:rPr>
         <w:t>, "telling them to document stuff for 15 mins while others are tinkering or programming is difficult... what works better for us is the verbal communication, or peer to peer - exchanging links." (FJ, HS)</w:t>
       </w:r>
-      <w:commentRangeEnd w:id="67"/>
-      <w:r>
-        <w:commentReference w:id="67"/>
+      <w:commentRangeEnd w:id="68"/>
+      <w:r>
+        <w:commentReference w:id="68"/>
       </w:r>
     </w:p>
     <w:p>
@@ -5027,11 +5003,11 @@
           <w:numId w:val="25"/>
         </w:numPr>
       </w:pPr>
-      <w:bookmarkStart w:id="68" w:name="_Toc282073856"/>
+      <w:bookmarkStart w:id="69" w:name="_Toc282073856"/>
       <w:r>
         <w:t>Students</w:t>
       </w:r>
-      <w:bookmarkEnd w:id="68"/>
+      <w:bookmarkEnd w:id="69"/>
     </w:p>
     <w:p>
       <w:pPr>
@@ -5060,8 +5036,9 @@
       </w:r>
     </w:p>
     <w:p>
-      <w:commentRangeStart w:id="69"/>
-      <w:r>
+      <w:commentRangeStart w:id="70"/>
+      <w:r>
+        <w:lastRenderedPageBreak/>
         <w:t>Students prefer to copy and follow an instruction, they feel more comfortable with  the "trial and error" process, rather than relying on creative thinking, "</w:t>
       </w:r>
       <w:r>
@@ -5088,9 +5065,9 @@
         </w:rPr>
         <w:t>(HS_JA)</w:t>
       </w:r>
-      <w:commentRangeEnd w:id="69"/>
-      <w:r>
-        <w:commentReference w:id="69"/>
+      <w:commentRangeEnd w:id="70"/>
+      <w:r>
+        <w:commentReference w:id="70"/>
       </w:r>
     </w:p>
     <w:p>
@@ -5168,8 +5145,8 @@
       </w:r>
     </w:p>
     <w:p>
-      <w:commentRangeStart w:id="70"/>
       <w:commentRangeStart w:id="71"/>
+      <w:commentRangeStart w:id="72"/>
       <w:r>
         <w:t xml:space="preserve">During observations, students have shared that they enjoy </w:t>
       </w:r>
@@ -5182,14 +5159,14 @@
       <w:r>
         <w:t xml:space="preserve"> because within a group they complement each other and "everybody knows something". Although some students think that groups of 5 are too big and they would prefer to participate ideally in groups of three. </w:t>
       </w:r>
-      <w:commentRangeEnd w:id="70"/>
-      <w:r>
-        <w:commentReference w:id="70"/>
-      </w:r>
       <w:commentRangeEnd w:id="71"/>
       <w:r>
         <w:commentReference w:id="71"/>
       </w:r>
+      <w:commentRangeEnd w:id="72"/>
+      <w:r>
+        <w:commentReference w:id="72"/>
+      </w:r>
     </w:p>
     <w:p>
       <w:r>
@@ -5233,7 +5210,11 @@
     </w:p>
     <w:p>
       <w:r>
-        <w:t xml:space="preserve">According to teachers, distribution in Technology and IT class is respectively 20-80% (girls-boys) and 40-60% (girls- boys) and has been a constant over the years. In terms of performance, teachers consider that girls are better than boys in Technology even if they are smaller in numbers, especially in </w:t>
+        <w:t xml:space="preserve">According to teachers, distribution in Technology and IT class is respectively 20-80% (girls-boys) and 40-60% (girls- boys) and has been a constant over the years. In terms of performance, </w:t>
+      </w:r>
+      <w:r>
+        <w:lastRenderedPageBreak/>
+        <w:t xml:space="preserve">teachers consider that girls are better than boys in Technology even if they are smaller in numbers, especially in </w:t>
       </w:r>
       <w:r>
         <w:rPr>
@@ -5246,7 +5227,7 @@
           <w:i/>
           <w:vertAlign w:val="superscript"/>
         </w:rPr>
-        <w:footnoteReference w:id="7"/>
+        <w:footnoteReference w:id="6"/>
       </w:r>
       <w:r>
         <w:t>.</w:t>
@@ -5324,11 +5305,11 @@
           <w:numId w:val="25"/>
         </w:numPr>
       </w:pPr>
-      <w:bookmarkStart w:id="72" w:name="_Toc282073857"/>
+      <w:bookmarkStart w:id="73" w:name="_Toc282073857"/>
       <w:r>
         <w:t>Class dynamics</w:t>
       </w:r>
-      <w:bookmarkEnd w:id="72"/>
+      <w:bookmarkEnd w:id="73"/>
     </w:p>
     <w:p>
       <w:r>
@@ -5366,19 +5347,15 @@
       <w:r>
         <w:t>Usually, teachers start the class with short explanation about what is going to happen in class and how the class will be organized. Depending on the activity, teachers show instructions on the blackboard or projector and then walk around during the session supervising the work of all groups one by one. They do several rounds, constantly interacting with students and to keep track on their progress and possible problems.</w:t>
       </w:r>
-      <w:commentRangeStart w:id="73"/>
       <w:commentRangeStart w:id="74"/>
       <w:commentRangeStart w:id="75"/>
+      <w:commentRangeStart w:id="76"/>
       <w:r>
         <w:rPr>
           <w:color w:val="FF0000"/>
         </w:rPr>
         <w:t>( some visual representation, perhaps some graphics with movements or class distribution?! here or in Space?!)</w:t>
       </w:r>
-      <w:commentRangeEnd w:id="73"/>
-      <w:r>
-        <w:commentReference w:id="73"/>
-      </w:r>
       <w:commentRangeEnd w:id="74"/>
       <w:r>
         <w:commentReference w:id="74"/>
@@ -5386,6 +5363,10 @@
       <w:commentRangeEnd w:id="75"/>
       <w:r>
         <w:commentReference w:id="75"/>
+      </w:r>
+      <w:commentRangeEnd w:id="76"/>
+      <w:r>
+        <w:commentReference w:id="76"/>
       </w:r>
     </w:p>
     <w:p>
@@ -5401,11 +5382,11 @@
           <w:numId w:val="25"/>
         </w:numPr>
       </w:pPr>
-      <w:bookmarkStart w:id="76" w:name="_Toc282073858"/>
+      <w:bookmarkStart w:id="77" w:name="_Toc282073858"/>
       <w:r>
         <w:t>Space</w:t>
       </w:r>
-      <w:bookmarkEnd w:id="76"/>
+      <w:bookmarkEnd w:id="77"/>
     </w:p>
     <w:p>
       <w:r>
@@ -5414,38 +5395,39 @@
     </w:p>
     <w:p>
       <w:r>
+        <w:lastRenderedPageBreak/>
         <w:t xml:space="preserve">Space in general is small and furniture is old and often not so appropriate for Technology classes. Workshops are small too with no space between tables to move freely and sometimes cables hanging </w:t>
       </w:r>
-      <w:commentRangeStart w:id="77"/>
       <w:commentRangeStart w:id="78"/>
+      <w:commentRangeStart w:id="79"/>
       <w:r>
         <w:t>from the roof.</w:t>
       </w:r>
-      <w:commentRangeEnd w:id="77"/>
-      <w:r>
-        <w:commentReference w:id="77"/>
-      </w:r>
       <w:commentRangeEnd w:id="78"/>
       <w:r>
         <w:commentReference w:id="78"/>
       </w:r>
+      <w:commentRangeEnd w:id="79"/>
+      <w:r>
+        <w:commentReference w:id="79"/>
+      </w:r>
     </w:p>
     <w:p>
       <w:r>
         <w:t xml:space="preserve">Tables are small and 4 or 5 people cannot fit around the same table. Usually students 1) split the group in two and sit around different tables which make them move around all the time in order to be able to work with the rest of the group or 2) they put together two tables when the space allows it. </w:t>
       </w:r>
-      <w:commentRangeStart w:id="79"/>
       <w:commentRangeStart w:id="80"/>
+      <w:commentRangeStart w:id="81"/>
       <w:r>
         <w:t>Chairs usually don't have back support or handles</w:t>
       </w:r>
-      <w:commentRangeEnd w:id="79"/>
-      <w:r>
-        <w:commentReference w:id="79"/>
-      </w:r>
       <w:commentRangeEnd w:id="80"/>
       <w:r>
         <w:commentReference w:id="80"/>
+      </w:r>
+      <w:commentRangeEnd w:id="81"/>
+      <w:r>
+        <w:commentReference w:id="81"/>
       </w:r>
     </w:p>
     <w:p>
@@ -5456,11 +5438,11 @@
           <w:numId w:val="25"/>
         </w:numPr>
       </w:pPr>
-      <w:bookmarkStart w:id="81" w:name="_Toc282073859"/>
+      <w:bookmarkStart w:id="82" w:name="_Toc282073859"/>
       <w:r>
         <w:t>Materials</w:t>
       </w:r>
-      <w:bookmarkEnd w:id="81"/>
+      <w:bookmarkEnd w:id="82"/>
     </w:p>
     <w:p>
       <w:r>
@@ -5474,13 +5456,13 @@
       </w:r>
     </w:p>
     <w:p>
-      <w:commentRangeStart w:id="82"/>
+      <w:commentRangeStart w:id="83"/>
       <w:r>
         <w:t>ARDUINO KIT BOXES, LEGO, 3D PRINTER, MOBILE APPS WITH ARDUINO, SCRATCH, Moodle, Google Drive, BLOG, RASPBERRY PIE, projector, PICAXE, UBUNTU, CTC web, SMART PHONE, PICTURES, STUDENTS'LAPTOPS, LINK EXCHANGE, Dropbox, TEACHERS' WEBSITE</w:t>
       </w:r>
-      <w:commentRangeEnd w:id="82"/>
-      <w:r>
-        <w:commentReference w:id="82"/>
+      <w:commentRangeEnd w:id="83"/>
+      <w:r>
+        <w:commentReference w:id="83"/>
       </w:r>
     </w:p>
     <w:p>
@@ -5496,24 +5478,24 @@
       <w:r>
         <w:t xml:space="preserve"> and try to use less perishable material. It is very common for teachers to offer their own </w:t>
       </w:r>
-      <w:commentRangeStart w:id="83"/>
+      <w:commentRangeStart w:id="84"/>
       <w:r>
         <w:t>blogs</w:t>
       </w:r>
-      <w:commentRangeEnd w:id="83"/>
-      <w:r>
-        <w:commentReference w:id="83"/>
+      <w:commentRangeEnd w:id="84"/>
+      <w:r>
+        <w:commentReference w:id="84"/>
       </w:r>
       <w:r>
         <w:t xml:space="preserve"> or websites as learning spaces but sometimes social networking sites like Facebook are used to support the class too. Link exchange and pictures are very popular way to document the progress and these are usually shared with teachers via Dropbox or Google Drive.</w:t>
       </w:r>
-      <w:commentRangeStart w:id="84"/>
+      <w:commentRangeStart w:id="85"/>
       <w:r>
         <w:t xml:space="preserve"> Online tutorials </w:t>
       </w:r>
-      <w:commentRangeEnd w:id="84"/>
-      <w:r>
-        <w:commentReference w:id="84"/>
+      <w:commentRangeEnd w:id="85"/>
+      <w:r>
+        <w:commentReference w:id="85"/>
       </w:r>
       <w:r>
         <w:t>are available for students at CTC web site or teachers websites/blogs.</w:t>
@@ -5527,7 +5509,7 @@
           <w:numId w:val="25"/>
         </w:numPr>
       </w:pPr>
-      <w:bookmarkStart w:id="85" w:name="_Toc282073860"/>
+      <w:bookmarkStart w:id="86" w:name="_Toc282073860"/>
       <w:r>
         <w:t xml:space="preserve">Challenges from </w:t>
       </w:r>
@@ -5537,7 +5519,7 @@
       <w:r>
         <w:t xml:space="preserve"> perspective</w:t>
       </w:r>
-      <w:bookmarkEnd w:id="85"/>
+      <w:bookmarkEnd w:id="86"/>
     </w:p>
     <w:p>
       <w:r>
@@ -5555,16 +5537,16 @@
         </w:rPr>
         <w:t xml:space="preserve">lack of </w:t>
       </w:r>
-      <w:commentRangeStart w:id="86"/>
+      <w:commentRangeStart w:id="87"/>
       <w:r>
         <w:rPr>
           <w:b/>
         </w:rPr>
         <w:t>resources</w:t>
       </w:r>
-      <w:commentRangeEnd w:id="86"/>
-      <w:r>
-        <w:commentReference w:id="86"/>
+      <w:commentRangeEnd w:id="87"/>
+      <w:r>
+        <w:commentReference w:id="87"/>
       </w:r>
       <w:r>
         <w:rPr>
@@ -5583,6 +5565,7 @@
     </w:p>
     <w:p>
       <w:r>
+        <w:lastRenderedPageBreak/>
         <w:t xml:space="preserve">Teaching students </w:t>
       </w:r>
       <w:r>
@@ -5702,13 +5685,13 @@
           <w:numId w:val="25"/>
         </w:numPr>
       </w:pPr>
-      <w:bookmarkStart w:id="87" w:name="id.xm77h1vgh41e" w:colFirst="0" w:colLast="0"/>
-      <w:bookmarkStart w:id="88" w:name="_Toc282073861"/>
-      <w:bookmarkEnd w:id="87"/>
+      <w:bookmarkStart w:id="88" w:name="id.xm77h1vgh41e" w:colFirst="0" w:colLast="0"/>
+      <w:bookmarkStart w:id="89" w:name="_Toc282073861"/>
+      <w:bookmarkEnd w:id="88"/>
       <w:r>
         <w:t>Interaction Design learning context</w:t>
       </w:r>
-      <w:bookmarkEnd w:id="88"/>
+      <w:bookmarkEnd w:id="89"/>
     </w:p>
     <w:p>
       <w:pPr>
@@ -5718,11 +5701,11 @@
           <w:numId w:val="25"/>
         </w:numPr>
       </w:pPr>
-      <w:bookmarkStart w:id="89" w:name="_Toc282073862"/>
+      <w:bookmarkStart w:id="90" w:name="_Toc282073862"/>
       <w:r>
         <w:t>Curriculum, philosophy and outcomes</w:t>
       </w:r>
-      <w:bookmarkEnd w:id="89"/>
+      <w:bookmarkEnd w:id="90"/>
     </w:p>
     <w:p>
       <w:r>
@@ -5782,6 +5765,7 @@
     </w:p>
     <w:p>
       <w:r>
+        <w:lastRenderedPageBreak/>
         <w:t>Thus, the most important outcomes of the learning process for future designers are to acquire a mind-set of a designer, that is to say to gain knowledge not only about materials, coding and prototyping but also to develop research skills, reflexivity, documentation skills and positive attitudes towards creativity and knowledge exchange and sharing by hands-on activities.</w:t>
       </w:r>
     </w:p>
@@ -5842,11 +5826,11 @@
           <w:numId w:val="25"/>
         </w:numPr>
       </w:pPr>
-      <w:bookmarkStart w:id="90" w:name="_Toc282073863"/>
+      <w:bookmarkStart w:id="91" w:name="_Toc282073863"/>
       <w:r>
         <w:t>Tutoring and assessment</w:t>
       </w:r>
-      <w:bookmarkEnd w:id="90"/>
+      <w:bookmarkEnd w:id="91"/>
     </w:p>
     <w:p>
       <w:r>
@@ -5889,11 +5873,11 @@
           <w:numId w:val="25"/>
         </w:numPr>
       </w:pPr>
-      <w:bookmarkStart w:id="91" w:name="_Toc282073864"/>
+      <w:bookmarkStart w:id="92" w:name="_Toc282073864"/>
       <w:r>
         <w:t>Attitudes and motivations</w:t>
       </w:r>
-      <w:bookmarkEnd w:id="91"/>
+      <w:bookmarkEnd w:id="92"/>
     </w:p>
     <w:p>
       <w:r>
@@ -5902,6 +5886,7 @@
     </w:p>
     <w:p>
       <w:r>
+        <w:lastRenderedPageBreak/>
         <w:t>Students can also adopt strategies to measure their own pr</w:t>
       </w:r>
       <w:r>
@@ -5910,24 +5895,24 @@
       <w:r>
         <w:t xml:space="preserve">IID workshop. </w:t>
       </w:r>
-      <w:commentRangeStart w:id="92"/>
+      <w:commentRangeStart w:id="93"/>
       <w:r>
         <w:t>"Box of shame"</w:t>
       </w:r>
-      <w:commentRangeEnd w:id="92"/>
-      <w:r>
-        <w:commentReference w:id="92"/>
+      <w:commentRangeEnd w:id="93"/>
+      <w:r>
+        <w:commentReference w:id="93"/>
       </w:r>
       <w:r>
         <w:t xml:space="preserve"> is an excellent example of such </w:t>
       </w:r>
-      <w:commentRangeStart w:id="93"/>
+      <w:commentRangeStart w:id="94"/>
       <w:r>
         <w:t>self-regulated tutoring</w:t>
       </w:r>
-      <w:commentRangeEnd w:id="93"/>
-      <w:r>
-        <w:commentReference w:id="93"/>
+      <w:commentRangeEnd w:id="94"/>
+      <w:r>
+        <w:commentReference w:id="94"/>
       </w:r>
       <w:r>
         <w:t>. It is a little storage box where students put all 3D printed failures just as a reminder of their errors and to motivate themselves to do better.</w:t>
@@ -5941,18 +5926,18 @@
           <w:numId w:val="25"/>
         </w:numPr>
       </w:pPr>
-      <w:bookmarkStart w:id="94" w:name="_Toc282073865"/>
-      <w:commentRangeStart w:id="95"/>
+      <w:bookmarkStart w:id="95" w:name="_Toc282073865"/>
       <w:commentRangeStart w:id="96"/>
+      <w:commentRangeStart w:id="97"/>
       <w:r>
         <w:t xml:space="preserve">Space </w:t>
       </w:r>
-      <w:commentRangeEnd w:id="95"/>
-      <w:r>
-        <w:commentReference w:id="95"/>
-      </w:r>
-      <w:bookmarkEnd w:id="94"/>
       <w:commentRangeEnd w:id="96"/>
+      <w:r>
+        <w:commentReference w:id="96"/>
+      </w:r>
+      <w:bookmarkEnd w:id="95"/>
+      <w:commentRangeEnd w:id="97"/>
       <w:r>
         <w:rPr>
           <w:rStyle w:val="CommentReference"/>
@@ -5961,7 +5946,7 @@
           <w:color w:val="auto"/>
           <w:lang w:val="en-GB"/>
         </w:rPr>
-        <w:commentReference w:id="96"/>
+        <w:commentReference w:id="97"/>
       </w:r>
     </w:p>
     <w:p>
@@ -6076,7 +6061,7 @@
           <w:insideV w:val="single" w:sz="6" w:space="0" w:color="000000"/>
         </w:tblBorders>
         <w:tblLayout w:type="fixed"/>
-        <w:tblLook w:val="0600"/>
+        <w:tblLook w:val="0600" w:firstRow="0" w:lastRow="0" w:firstColumn="0" w:lastColumn="0" w:noHBand="1" w:noVBand="1"/>
       </w:tblPr>
       <w:tblGrid>
         <w:gridCol w:w="900"/>
@@ -6128,6 +6113,7 @@
           </w:tcPr>
           <w:p>
             <w:r>
+              <w:lastRenderedPageBreak/>
               <w:t>Date</w:t>
             </w:r>
           </w:p>
@@ -6356,6 +6342,7 @@
         <w:pStyle w:val="Heading40"/>
       </w:pPr>
       <w:r>
+        <w:lastRenderedPageBreak/>
         <w:t>Facilitation and maintenance</w:t>
       </w:r>
     </w:p>
@@ -6499,6 +6486,7 @@
       </w:pPr>
       <w:bookmarkStart w:id="104" w:name="_Toc282073869"/>
       <w:r>
+        <w:lastRenderedPageBreak/>
         <w:t>Curriculum and learning activities</w:t>
       </w:r>
       <w:bookmarkEnd w:id="104"/>
@@ -6725,7 +6713,11 @@
     </w:p>
     <w:p>
       <w:r>
-        <w:t xml:space="preserve">Learning outcomes include programming, circuiting, working with sensors, building/prototyping, soldering, documenting but also many "soft skills" which are considered crucial part of the learning activities. Such "soft skills" as collaboration, communication, language and reflexivity are difficult to track and assess but teachers adopt different strategies across contexts. From High school teachers, we have learned that performance in class is one way to assess collaboration and Interaction design teachers measure reflexivity and communication with final project presentations. Documentation is generally used to track communication of progress and language but creating it is challenging for learners and thus, often documentation adopt the form of picture/link exchange or verbal communication with teachers. </w:t>
+        <w:t xml:space="preserve">Learning outcomes include programming, circuiting, working with sensors, building/prototyping, soldering, documenting but also many "soft skills" which are considered crucial part of the learning activities. Such "soft skills" as collaboration, communication, language and reflexivity are difficult to track and assess but teachers adopt different strategies across contexts. From High school teachers, we have learned that performance in class is one way to assess collaboration and Interaction design teachers measure reflexivity and communication </w:t>
+      </w:r>
+      <w:r>
+        <w:lastRenderedPageBreak/>
+        <w:t xml:space="preserve">with final project presentations. Documentation is generally used to track communication of progress and language but creating it is challenging for learners and thus, often documentation adopt the form of picture/link exchange or verbal communication with teachers. </w:t>
       </w:r>
     </w:p>
     <w:p>
@@ -6899,6 +6891,7 @@
     </w:p>
     <w:p>
       <w:r>
+        <w:lastRenderedPageBreak/>
         <w:t xml:space="preserve">In High School and </w:t>
       </w:r>
       <w:r>
@@ -7052,6 +7045,7 @@
           <w:noProof/>
           <w:lang w:val="en-GB"/>
         </w:rPr>
+        <w:lastRenderedPageBreak/>
         <w:t>references</w:t>
       </w:r>
       <w:bookmarkEnd w:id="115"/>
@@ -7311,6 +7305,7 @@
           <w:rFonts w:ascii="Georgia" w:hAnsi="Georgia"/>
           <w:noProof/>
         </w:rPr>
+        <w:lastRenderedPageBreak/>
         <w:t xml:space="preserve">Giannakos, M. N., Jaccheri, L., &amp; Proto, R. (2013). Teaching Computer Science to Young Children Through Creativity: Lessons Learned from the Case of Norway. In Proceedings of the 3rd Computer Science Education Research Conference on Computer Science Education Research (pp. 10:103–10:111). Open Univ., Heerlen, The Netherlands, The Netherlands: Open Universiteit, Heerlen. </w:t>
       </w:r>
     </w:p>
@@ -7398,7 +7393,7 @@
         </w:rPr>
         <w:t xml:space="preserve">Junior, L. A., Neto, O. T., Hernandez, M. F., Martins, P. S., Roger, L. L., &amp; Guerra, F. A. (2013). A Low-Cost and Simple Arduino-Based Educational Robotics Kit. Cyber Journals: Multidisciplinary Journals in Science and Technology, Journal of Selected Areas in Robotics and Control (JSRC), 3(12). Retrieved from </w:t>
       </w:r>
-      <w:hyperlink r:id="rId14">
+      <w:hyperlink r:id="rId15">
         <w:r>
           <w:rPr>
             <w:rFonts w:ascii="Georgia" w:hAnsi="Georgia"/>
@@ -7558,9 +7553,10 @@
           <w:rFonts w:ascii="Georgia" w:hAnsi="Georgia"/>
           <w:noProof/>
         </w:rPr>
+        <w:lastRenderedPageBreak/>
         <w:t xml:space="preserve">Przybylla, M., &amp; Romeike, R. (2014). Key Competences with Physical Computing. In KEYCIT 2014 – Key Competencies in Informatics and ICT (Preliminary Proceedings) (pp. 216–221). Potsdam. Retrieved from </w:t>
       </w:r>
-      <w:hyperlink r:id="rId15">
+      <w:hyperlink r:id="rId16">
         <w:r>
           <w:rPr>
             <w:rFonts w:ascii="Georgia" w:hAnsi="Georgia"/>
@@ -7808,7 +7804,8 @@
           <w:noProof/>
           <w:lang w:val="en-US"/>
         </w:rPr>
-        <w:pict>
+        <w:lastRenderedPageBreak/>
+        <w:pict w14:anchorId="7984CDB2">
           <v:group id="Group 8" o:spid="_x0000_s1029" style="position:absolute;left:0;text-align:left;margin-left:0;margin-top:-45.75pt;width:533.7pt;height:774.85pt;z-index:251661312;mso-position-horizontal:center;mso-position-horizontal-relative:margin;mso-position-vertical-relative:margin;mso-width-relative:margin;mso-height-relative:margin" coordsize="7314565,10348595" o:gfxdata="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">
             <v:shapetype id="_x0000_t75" coordsize="21600,21600" o:spt="75" o:preferrelative="t" path="m@4@5l@4@11@9@11@9@5xe" filled="f" stroked="f">
               <v:stroke joinstyle="miter"/>
@@ -7830,11 +7827,11 @@
               <o:lock v:ext="edit" aspectratio="t"/>
             </v:shapetype>
             <v:shape id="Picture 16" o:spid="_x0000_s1027" type="#_x0000_t75" style="position:absolute;top:7642225;width:7314565;height:2706370;visibility:visible" o:gfxdata="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">
-              <v:imagedata r:id="rId16" o:title=""/>
+              <v:imagedata r:id="rId17" o:title=""/>
               <v:path arrowok="t"/>
             </v:shape>
             <v:shape id="Picture 17" o:spid="_x0000_s1028" type="#_x0000_t75" alt="Macintosh HD:Users:Catherine:Google Drive:CIID PELARS:PELARS_Visual Identity_Website:Website:Graphic elements:Students.jpg" style="position:absolute;width:7313295;height:7640955;visibility:visible" o:gfxdata="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">
-              <v:imagedata r:id="rId17" o:title="Students" croptop="1444f" cropbottom="1452f" cropleft="11701f" cropright="16831f"/>
+              <v:imagedata r:id="rId18" o:title="Students" croptop="1444f" cropbottom="1452f" cropleft="11701f" cropright="16831f"/>
               <v:path arrowok="t"/>
             </v:shape>
             <w10:wrap anchorx="margin" anchory="margin"/>
@@ -7843,9 +7840,9 @@
       </w:r>
     </w:p>
     <w:sectPr>
-      <w:headerReference w:type="default" r:id="rId18"/>
-      <w:footerReference w:type="even" r:id="rId19"/>
-      <w:footerReference w:type="default" r:id="rId20"/>
+      <w:headerReference w:type="default" r:id="rId19"/>
+      <w:footerReference w:type="even" r:id="rId20"/>
+      <w:footerReference w:type="default" r:id="rId21"/>
       <w:endnotePr>
         <w:numFmt w:val="decimal"/>
       </w:endnotePr>
@@ -7859,7 +7856,7 @@
 </file>
 
 <file path=word/comments.xml><?xml version="1.0" encoding="utf-8"?>
-<w:comments xmlns:ve="http://schemas.openxmlformats.org/markup-compatibility/2006" xmlns:o="urn:schemas-microsoft-com:office:office" xmlns:r="http://schemas.openxmlformats.org/officeDocument/2006/relationships" xmlns:m="http://schemas.openxmlformats.org/officeDocument/2006/math" xmlns:v="urn:schemas-microsoft-com:vml" xmlns:wp="http://schemas.openxmlformats.org/drawingml/2006/wordprocessingDrawing" xmlns:w10="urn:schemas-microsoft-com:office:word" xmlns:w="http://schemas.openxmlformats.org/wordprocessingml/2006/main" xmlns:wne="http://schemas.microsoft.com/office/word/2006/wordml">
+<w:comments xmlns:wpc="http://schemas.microsoft.com/office/word/2010/wordprocessingCanvas" xmlns:mo="http://schemas.microsoft.com/office/mac/office/2008/main" xmlns:mc="http://schemas.openxmlformats.org/markup-compatibility/2006" xmlns:mv="urn:schemas-microsoft-com:mac:vml" xmlns:o="urn:schemas-microsoft-com:office:office" xmlns:r="http://schemas.openxmlformats.org/officeDocument/2006/relationships" xmlns:m="http://schemas.openxmlformats.org/officeDocument/2006/math" xmlns:v="urn:schemas-microsoft-com:vml" xmlns:wp14="http://schemas.microsoft.com/office/word/2010/wordprocessingDrawing" xmlns:wp="http://schemas.openxmlformats.org/drawingml/2006/wordprocessingDrawing" xmlns:w10="urn:schemas-microsoft-com:office:word" xmlns:w="http://schemas.openxmlformats.org/wordprocessingml/2006/main" xmlns:w14="http://schemas.microsoft.com/office/word/2010/wordml" xmlns:wpg="http://schemas.microsoft.com/office/word/2010/wordprocessingGroup" xmlns:wpi="http://schemas.microsoft.com/office/word/2010/wordprocessingInk" xmlns:wne="http://schemas.microsoft.com/office/word/2006/wordml" xmlns:wps="http://schemas.microsoft.com/office/word/2010/wordprocessingShape" mc:Ignorable="w14 wp14 mv">
   <w:comment w:id="1" w:author="Nina Valkanova" w:date="2015-01-04T15:50:00Z" w:initials="NV">
     <w:p>
       <w:pPr>
@@ -7876,7 +7873,7 @@
       </w:r>
     </w:p>
   </w:comment>
-  <w:comment w:id="20" w:author="Maya Ninova" w:date="2015-01-04T15:54:00Z" w:initials="">
+  <w:comment w:id="21" w:author="Maya Ninova" w:date="2015-01-04T15:54:00Z" w:initials="">
     <w:p>
       <w:pPr>
         <w:pStyle w:val="normal0"/>
@@ -7888,7 +7885,7 @@
       </w:r>
     </w:p>
   </w:comment>
-  <w:comment w:id="24" w:author="Maya Ninova" w:date="2015-01-04T16:00:00Z" w:initials="">
+  <w:comment w:id="25" w:author="Maya Ninova" w:date="2015-01-04T16:00:00Z" w:initials="">
     <w:p>
       <w:pPr>
         <w:pStyle w:val="normal0"/>
@@ -7900,7 +7897,7 @@
       </w:r>
     </w:p>
   </w:comment>
-  <w:comment w:id="27" w:author="Maya Ninova" w:date="2015-01-04T16:00:00Z" w:initials="">
+  <w:comment w:id="28" w:author="Maya Ninova" w:date="2015-01-04T16:00:00Z" w:initials="">
     <w:p>
       <w:pPr>
         <w:pStyle w:val="normal0"/>
@@ -7912,7 +7909,7 @@
       </w:r>
     </w:p>
   </w:comment>
-  <w:comment w:id="40" w:author="Nina Valkanova" w:date="2015-01-04T16:00:00Z" w:initials="">
+  <w:comment w:id="41" w:author="Nina Valkanova" w:date="2015-01-04T16:00:00Z" w:initials="">
     <w:p>
       <w:pPr>
         <w:pStyle w:val="normal0"/>
@@ -7924,7 +7921,7 @@
       </w:r>
     </w:p>
   </w:comment>
-  <w:comment w:id="41" w:author="nina.valkanova" w:date="2015-01-04T16:00:00Z" w:initials="">
+  <w:comment w:id="42" w:author="nina.valkanova" w:date="2015-01-04T16:00:00Z" w:initials="">
     <w:p>
       <w:pPr>
         <w:pStyle w:val="normal0"/>
@@ -7936,7 +7933,7 @@
       </w:r>
     </w:p>
   </w:comment>
-  <w:comment w:id="42" w:author="Maya Ninova" w:date="2015-01-04T16:00:00Z" w:initials="">
+  <w:comment w:id="43" w:author="Maya Ninova" w:date="2015-01-04T16:00:00Z" w:initials="">
     <w:p>
       <w:pPr>
         <w:pStyle w:val="normal0"/>
@@ -7948,7 +7945,7 @@
       </w:r>
     </w:p>
   </w:comment>
-  <w:comment w:id="43" w:author="nina.valkanova" w:date="2015-01-04T16:00:00Z" w:initials="">
+  <w:comment w:id="44" w:author="nina.valkanova" w:date="2015-01-04T16:00:00Z" w:initials="">
     <w:p>
       <w:pPr>
         <w:pStyle w:val="normal0"/>
@@ -7960,7 +7957,7 @@
       </w:r>
     </w:p>
   </w:comment>
-  <w:comment w:id="47" w:author="Catherine Descure" w:date="2015-01-04T16:00:00Z" w:initials="">
+  <w:comment w:id="48" w:author="Catherine Descure" w:date="2015-01-04T16:00:00Z" w:initials="">
     <w:p>
       <w:pPr>
         <w:pStyle w:val="normal0"/>
@@ -7972,7 +7969,7 @@
       </w:r>
     </w:p>
   </w:comment>
-  <w:comment w:id="48" w:author="Maya Ninova" w:date="2015-01-04T16:00:00Z" w:initials="">
+  <w:comment w:id="49" w:author="Maya Ninova" w:date="2015-01-04T16:00:00Z" w:initials="">
     <w:p>
       <w:pPr>
         <w:pStyle w:val="normal0"/>
@@ -7984,7 +7981,7 @@
       </w:r>
     </w:p>
   </w:comment>
-  <w:comment w:id="49" w:author="Catherine Descure" w:date="2015-01-04T16:00:00Z" w:initials="">
+  <w:comment w:id="50" w:author="Catherine Descure" w:date="2015-01-04T16:00:00Z" w:initials="">
     <w:p>
       <w:pPr>
         <w:pStyle w:val="normal0"/>
@@ -7996,7 +7993,7 @@
       </w:r>
     </w:p>
   </w:comment>
-  <w:comment w:id="50" w:author="Catherine Descure" w:date="2015-01-04T16:00:00Z" w:initials="">
+  <w:comment w:id="51" w:author="Catherine Descure" w:date="2015-01-04T16:00:00Z" w:initials="">
     <w:p>
       <w:pPr>
         <w:pStyle w:val="normal0"/>
@@ -8008,7 +8005,7 @@
       </w:r>
     </w:p>
   </w:comment>
-  <w:comment w:id="51" w:author="Maya Ninova" w:date="2015-01-04T16:00:00Z" w:initials="">
+  <w:comment w:id="52" w:author="Maya Ninova" w:date="2015-01-04T16:00:00Z" w:initials="">
     <w:p>
       <w:pPr>
         <w:pStyle w:val="normal0"/>
@@ -8020,7 +8017,7 @@
       </w:r>
     </w:p>
   </w:comment>
-  <w:comment w:id="52" w:author="Catherine Descure" w:date="2015-01-04T16:00:00Z" w:initials="">
+  <w:comment w:id="53" w:author="Catherine Descure" w:date="2015-01-04T16:00:00Z" w:initials="">
     <w:p>
       <w:pPr>
         <w:pStyle w:val="normal0"/>
@@ -8032,7 +8029,7 @@
       </w:r>
     </w:p>
   </w:comment>
-  <w:comment w:id="53" w:author="Catherine Descure" w:date="2015-01-04T16:00:00Z" w:initials="">
+  <w:comment w:id="54" w:author="Catherine Descure" w:date="2015-01-04T16:00:00Z" w:initials="">
     <w:p>
       <w:pPr>
         <w:pStyle w:val="normal0"/>
@@ -8044,7 +8041,7 @@
       </w:r>
     </w:p>
   </w:comment>
-  <w:comment w:id="54" w:author="Catherine Descure" w:date="2015-01-04T16:00:00Z" w:initials="">
+  <w:comment w:id="55" w:author="Catherine Descure" w:date="2015-01-04T16:00:00Z" w:initials="">
     <w:p>
       <w:pPr>
         <w:pStyle w:val="normal0"/>
@@ -8056,7 +8053,7 @@
       </w:r>
     </w:p>
   </w:comment>
-  <w:comment w:id="55" w:author="Catherine Descure" w:date="2015-01-04T16:00:00Z" w:initials="">
+  <w:comment w:id="56" w:author="Catherine Descure" w:date="2015-01-04T16:00:00Z" w:initials="">
     <w:p>
       <w:pPr>
         <w:pStyle w:val="normal0"/>
@@ -8085,7 +8082,7 @@
       </w:r>
     </w:p>
   </w:comment>
-  <w:comment w:id="57" w:author="Catherine Descure" w:date="2015-01-04T16:00:00Z" w:initials="">
+  <w:comment w:id="58" w:author="Catherine Descure" w:date="2015-01-04T16:00:00Z" w:initials="">
     <w:p>
       <w:pPr>
         <w:pStyle w:val="normal0"/>
@@ -8097,7 +8094,7 @@
       </w:r>
     </w:p>
   </w:comment>
-  <w:comment w:id="58" w:author="Maya Ninova" w:date="2015-01-04T16:00:00Z" w:initials="">
+  <w:comment w:id="59" w:author="Maya Ninova" w:date="2015-01-04T16:00:00Z" w:initials="">
     <w:p>
       <w:pPr>
         <w:pStyle w:val="normal0"/>
@@ -8109,7 +8106,7 @@
       </w:r>
     </w:p>
   </w:comment>
-  <w:comment w:id="59" w:author="Catherine Descure" w:date="2015-01-04T16:00:00Z" w:initials="">
+  <w:comment w:id="60" w:author="Catherine Descure" w:date="2015-01-04T16:00:00Z" w:initials="">
     <w:p>
       <w:pPr>
         <w:pStyle w:val="normal0"/>
@@ -8121,7 +8118,7 @@
       </w:r>
     </w:p>
   </w:comment>
-  <w:comment w:id="60" w:author="Maya Ninova" w:date="2015-01-04T16:00:00Z" w:initials="">
+  <w:comment w:id="61" w:author="Maya Ninova" w:date="2015-01-04T16:00:00Z" w:initials="">
     <w:p>
       <w:pPr>
         <w:pStyle w:val="normal0"/>
@@ -8133,7 +8130,7 @@
       </w:r>
     </w:p>
   </w:comment>
-  <w:comment w:id="61" w:author="Catherine Descure" w:date="2015-01-04T16:00:00Z" w:initials="">
+  <w:comment w:id="62" w:author="Catherine Descure" w:date="2015-01-04T16:00:00Z" w:initials="">
     <w:p>
       <w:pPr>
         <w:pStyle w:val="normal0"/>
@@ -8162,7 +8159,7 @@
       </w:r>
     </w:p>
   </w:comment>
-  <w:comment w:id="62" w:author="Maya Ninova" w:date="2015-01-04T16:00:00Z" w:initials="">
+  <w:comment w:id="63" w:author="Maya Ninova" w:date="2015-01-04T16:00:00Z" w:initials="">
     <w:p>
       <w:pPr>
         <w:pStyle w:val="normal0"/>
@@ -8174,7 +8171,7 @@
       </w:r>
     </w:p>
   </w:comment>
-  <w:comment w:id="63" w:author="Maya Ninova" w:date="2015-01-04T16:00:00Z" w:initials="">
+  <w:comment w:id="64" w:author="Maya Ninova" w:date="2015-01-04T16:00:00Z" w:initials="">
     <w:p>
       <w:pPr>
         <w:pStyle w:val="normal0"/>
@@ -8186,7 +8183,7 @@
       </w:r>
     </w:p>
   </w:comment>
-  <w:comment w:id="64" w:author="Catherine Descure" w:date="2015-01-04T16:00:00Z" w:initials="">
+  <w:comment w:id="65" w:author="Catherine Descure" w:date="2015-01-04T16:00:00Z" w:initials="">
     <w:p>
       <w:pPr>
         <w:pStyle w:val="normal0"/>
@@ -8225,7 +8222,7 @@
       </w:r>
     </w:p>
   </w:comment>
-  <w:comment w:id="65" w:author="Maya Ninova" w:date="2015-01-04T16:00:00Z" w:initials="">
+  <w:comment w:id="66" w:author="Maya Ninova" w:date="2015-01-04T16:00:00Z" w:initials="">
     <w:p>
       <w:pPr>
         <w:pStyle w:val="normal0"/>
@@ -8237,7 +8234,7 @@
       </w:r>
     </w:p>
   </w:comment>
-  <w:comment w:id="66" w:author="Catherine Descure" w:date="2015-01-04T16:00:00Z" w:initials="">
+  <w:comment w:id="67" w:author="Catherine Descure" w:date="2015-01-04T16:00:00Z" w:initials="">
     <w:p>
       <w:pPr>
         <w:pStyle w:val="normal0"/>
@@ -8249,7 +8246,7 @@
       </w:r>
     </w:p>
   </w:comment>
-  <w:comment w:id="67" w:author="Catherine Descure" w:date="2015-01-04T16:00:00Z" w:initials="">
+  <w:comment w:id="68" w:author="Catherine Descure" w:date="2015-01-04T16:00:00Z" w:initials="">
     <w:p>
       <w:pPr>
         <w:pStyle w:val="normal0"/>
@@ -8261,7 +8258,7 @@
       </w:r>
     </w:p>
   </w:comment>
-  <w:comment w:id="69" w:author="Catherine Descure" w:date="2015-01-04T16:00:00Z" w:initials="">
+  <w:comment w:id="70" w:author="Catherine Descure" w:date="2015-01-04T16:00:00Z" w:initials="">
     <w:p>
       <w:pPr>
         <w:pStyle w:val="normal0"/>
@@ -8273,7 +8270,7 @@
       </w:r>
     </w:p>
   </w:comment>
-  <w:comment w:id="70" w:author="Catherine Descure" w:date="2015-01-04T16:00:00Z" w:initials="">
+  <w:comment w:id="71" w:author="Catherine Descure" w:date="2015-01-04T16:00:00Z" w:initials="">
     <w:p>
       <w:pPr>
         <w:pStyle w:val="normal0"/>
@@ -8285,7 +8282,7 @@
       </w:r>
     </w:p>
   </w:comment>
-  <w:comment w:id="71" w:author="Maya Ninova" w:date="2015-01-04T16:00:00Z" w:initials="">
+  <w:comment w:id="72" w:author="Maya Ninova" w:date="2015-01-04T16:00:00Z" w:initials="">
     <w:p>
       <w:pPr>
         <w:pStyle w:val="normal0"/>
@@ -8297,7 +8294,7 @@
       </w:r>
     </w:p>
   </w:comment>
-  <w:comment w:id="73" w:author="Catherine Descure" w:date="2015-01-04T16:00:00Z" w:initials="">
+  <w:comment w:id="74" w:author="Catherine Descure" w:date="2015-01-04T16:00:00Z" w:initials="">
     <w:p>
       <w:pPr>
         <w:pStyle w:val="normal0"/>
@@ -8309,7 +8306,7 @@
       </w:r>
     </w:p>
   </w:comment>
-  <w:comment w:id="74" w:author="Catherine Descure" w:date="2015-01-04T16:00:00Z" w:initials="">
+  <w:comment w:id="75" w:author="Catherine Descure" w:date="2015-01-04T16:00:00Z" w:initials="">
     <w:p>
       <w:pPr>
         <w:pStyle w:val="normal0"/>
@@ -8321,7 +8318,7 @@
       </w:r>
     </w:p>
   </w:comment>
-  <w:comment w:id="75" w:author="Nina Valkanova" w:date="2015-01-04T16:00:00Z" w:initials="">
+  <w:comment w:id="76" w:author="Nina Valkanova" w:date="2015-01-04T16:00:00Z" w:initials="">
     <w:p>
       <w:pPr>
         <w:pStyle w:val="normal0"/>
@@ -8333,7 +8330,7 @@
       </w:r>
     </w:p>
   </w:comment>
-  <w:comment w:id="77" w:author="Maya Ninova" w:date="2015-01-04T16:00:00Z" w:initials="">
+  <w:comment w:id="78" w:author="Maya Ninova" w:date="2015-01-04T16:00:00Z" w:initials="">
     <w:p>
       <w:pPr>
         <w:pStyle w:val="normal0"/>
@@ -8345,7 +8342,7 @@
       </w:r>
     </w:p>
   </w:comment>
-  <w:comment w:id="78" w:author="Catherine Descure" w:date="2015-01-04T16:00:00Z" w:initials="">
+  <w:comment w:id="79" w:author="Catherine Descure" w:date="2015-01-04T16:00:00Z" w:initials="">
     <w:p>
       <w:pPr>
         <w:pStyle w:val="normal0"/>
@@ -8357,7 +8354,7 @@
       </w:r>
     </w:p>
   </w:comment>
-  <w:comment w:id="79" w:author="Maya Ninova" w:date="2015-01-04T16:00:00Z" w:initials="">
+  <w:comment w:id="80" w:author="Maya Ninova" w:date="2015-01-04T16:00:00Z" w:initials="">
     <w:p>
       <w:pPr>
         <w:pStyle w:val="normal0"/>
@@ -8369,7 +8366,7 @@
       </w:r>
     </w:p>
   </w:comment>
-  <w:comment w:id="80" w:author="Catherine Descure" w:date="2015-01-04T16:00:00Z" w:initials="">
+  <w:comment w:id="81" w:author="Catherine Descure" w:date="2015-01-04T16:00:00Z" w:initials="">
     <w:p>
       <w:pPr>
         <w:pStyle w:val="normal0"/>
@@ -8381,7 +8378,7 @@
       </w:r>
     </w:p>
   </w:comment>
-  <w:comment w:id="82" w:author="Catherine Descure" w:date="2015-01-04T16:00:00Z" w:initials="">
+  <w:comment w:id="83" w:author="Catherine Descure" w:date="2015-01-04T16:00:00Z" w:initials="">
     <w:p>
       <w:pPr>
         <w:pStyle w:val="normal0"/>
@@ -8393,7 +8390,7 @@
       </w:r>
     </w:p>
   </w:comment>
-  <w:comment w:id="83" w:author="Catherine Descure" w:date="2015-01-04T16:00:00Z" w:initials="">
+  <w:comment w:id="84" w:author="Catherine Descure" w:date="2015-01-04T16:00:00Z" w:initials="">
     <w:p>
       <w:pPr>
         <w:pStyle w:val="normal0"/>
@@ -8405,7 +8402,7 @@
       </w:r>
     </w:p>
   </w:comment>
-  <w:comment w:id="84" w:author="Catherine Descure" w:date="2015-01-04T16:00:00Z" w:initials="">
+  <w:comment w:id="85" w:author="Catherine Descure" w:date="2015-01-04T16:00:00Z" w:initials="">
     <w:p>
       <w:pPr>
         <w:pStyle w:val="normal0"/>
@@ -8417,7 +8414,7 @@
       </w:r>
     </w:p>
   </w:comment>
-  <w:comment w:id="86" w:author="Maya Ninova" w:date="2015-01-04T16:00:00Z" w:initials="">
+  <w:comment w:id="87" w:author="Maya Ninova" w:date="2015-01-04T16:00:00Z" w:initials="">
     <w:p>
       <w:pPr>
         <w:pStyle w:val="normal0"/>
@@ -8429,7 +8426,7 @@
       </w:r>
     </w:p>
   </w:comment>
-  <w:comment w:id="92" w:author="Maya Ninova" w:date="2015-01-04T16:00:00Z" w:initials="">
+  <w:comment w:id="93" w:author="Maya Ninova" w:date="2015-01-04T16:00:00Z" w:initials="">
     <w:p>
       <w:pPr>
         <w:pStyle w:val="normal0"/>
@@ -8441,7 +8438,7 @@
       </w:r>
     </w:p>
   </w:comment>
-  <w:comment w:id="93" w:author="nina.valkanova" w:date="2015-01-04T16:00:00Z" w:initials="">
+  <w:comment w:id="94" w:author="nina.valkanova" w:date="2015-01-04T16:00:00Z" w:initials="">
     <w:p>
       <w:pPr>
         <w:pStyle w:val="normal0"/>
@@ -8453,7 +8450,7 @@
       </w:r>
     </w:p>
   </w:comment>
-  <w:comment w:id="95" w:author="Maya Ninova" w:date="2015-01-04T16:00:00Z" w:initials="">
+  <w:comment w:id="96" w:author="Maya Ninova" w:date="2015-01-04T16:00:00Z" w:initials="">
     <w:p>
       <w:pPr>
         <w:pStyle w:val="normal0"/>
@@ -8465,7 +8462,7 @@
       </w:r>
     </w:p>
   </w:comment>
-  <w:comment w:id="96" w:author="Nina Valkanova" w:date="2015-01-05T10:42:00Z" w:initials="NV">
+  <w:comment w:id="97" w:author="Nina Valkanova" w:date="2015-01-05T10:42:00Z" w:initials="NV">
     <w:p>
       <w:pPr>
         <w:pStyle w:val="CommentText"/>
@@ -8479,8 +8476,6 @@
       <w:r>
         <w:t>yes</w:t>
       </w:r>
-      <w:bookmarkStart w:id="97" w:name="_GoBack"/>
-      <w:bookmarkEnd w:id="97"/>
     </w:p>
   </w:comment>
   <w:comment w:id="98" w:author="Maya Ninova" w:date="2015-01-04T16:00:00Z" w:initials="">
@@ -8583,8 +8578,8 @@
 </file>
 
 <file path=word/endnotes.xml><?xml version="1.0" encoding="utf-8"?>
-<w:endnotes xmlns:ve="http://schemas.openxmlformats.org/markup-compatibility/2006" xmlns:o="urn:schemas-microsoft-com:office:office" xmlns:r="http://schemas.openxmlformats.org/officeDocument/2006/relationships" xmlns:m="http://schemas.openxmlformats.org/officeDocument/2006/math" xmlns:v="urn:schemas-microsoft-com:vml" xmlns:wp="http://schemas.openxmlformats.org/drawingml/2006/wordprocessingDrawing" xmlns:w10="urn:schemas-microsoft-com:office:word" xmlns:w="http://schemas.openxmlformats.org/wordprocessingml/2006/main" xmlns:wne="http://schemas.microsoft.com/office/word/2006/wordml">
-  <w:endnote w:type="separator" w:id="0">
+<w:endnotes xmlns:wpc="http://schemas.microsoft.com/office/word/2010/wordprocessingCanvas" xmlns:mo="http://schemas.microsoft.com/office/mac/office/2008/main" xmlns:mc="http://schemas.openxmlformats.org/markup-compatibility/2006" xmlns:mv="urn:schemas-microsoft-com:mac:vml" xmlns:o="urn:schemas-microsoft-com:office:office" xmlns:r="http://schemas.openxmlformats.org/officeDocument/2006/relationships" xmlns:m="http://schemas.openxmlformats.org/officeDocument/2006/math" xmlns:v="urn:schemas-microsoft-com:vml" xmlns:wp14="http://schemas.microsoft.com/office/word/2010/wordprocessingDrawing" xmlns:wp="http://schemas.openxmlformats.org/drawingml/2006/wordprocessingDrawing" xmlns:w10="urn:schemas-microsoft-com:office:word" xmlns:w="http://schemas.openxmlformats.org/wordprocessingml/2006/main" xmlns:w14="http://schemas.microsoft.com/office/word/2010/wordml" xmlns:wpg="http://schemas.microsoft.com/office/word/2010/wordprocessingGroup" xmlns:wpi="http://schemas.microsoft.com/office/word/2010/wordprocessingInk" xmlns:wne="http://schemas.microsoft.com/office/word/2006/wordml" xmlns:wps="http://schemas.microsoft.com/office/word/2010/wordprocessingShape" mc:Ignorable="w14 wp14 mv">
+  <w:endnote w:type="separator" w:id="-1">
     <w:p>
       <w:pPr>
         <w:spacing w:after="0" w:line="240" w:lineRule="auto"/>
@@ -8594,7 +8589,7 @@
       </w:r>
     </w:p>
   </w:endnote>
-  <w:endnote w:type="continuationSeparator" w:id="1">
+  <w:endnote w:type="continuationSeparator" w:id="0">
     <w:p>
       <w:pPr>
         <w:spacing w:after="0" w:line="240" w:lineRule="auto"/>
@@ -8608,7 +8603,7 @@
 </file>
 
 <file path=word/footer1.xml><?xml version="1.0" encoding="utf-8"?>
-<w:ftr xmlns:ve="http://schemas.openxmlformats.org/markup-compatibility/2006" xmlns:o="urn:schemas-microsoft-com:office:office" xmlns:r="http://schemas.openxmlformats.org/officeDocument/2006/relationships" xmlns:m="http://schemas.openxmlformats.org/officeDocument/2006/math" xmlns:v="urn:schemas-microsoft-com:vml" xmlns:wp="http://schemas.openxmlformats.org/drawingml/2006/wordprocessingDrawing" xmlns:w10="urn:schemas-microsoft-com:office:word" xmlns:w="http://schemas.openxmlformats.org/wordprocessingml/2006/main" xmlns:wne="http://schemas.microsoft.com/office/word/2006/wordml">
+<w:ftr xmlns:wpc="http://schemas.microsoft.com/office/word/2010/wordprocessingCanvas" xmlns:mo="http://schemas.microsoft.com/office/mac/office/2008/main" xmlns:mc="http://schemas.openxmlformats.org/markup-compatibility/2006" xmlns:mv="urn:schemas-microsoft-com:mac:vml" xmlns:o="urn:schemas-microsoft-com:office:office" xmlns:r="http://schemas.openxmlformats.org/officeDocument/2006/relationships" xmlns:m="http://schemas.openxmlformats.org/officeDocument/2006/math" xmlns:v="urn:schemas-microsoft-com:vml" xmlns:wp14="http://schemas.microsoft.com/office/word/2010/wordprocessingDrawing" xmlns:wp="http://schemas.openxmlformats.org/drawingml/2006/wordprocessingDrawing" xmlns:w10="urn:schemas-microsoft-com:office:word" xmlns:w="http://schemas.openxmlformats.org/wordprocessingml/2006/main" xmlns:w14="http://schemas.microsoft.com/office/word/2010/wordml" xmlns:wpg="http://schemas.microsoft.com/office/word/2010/wordprocessingGroup" xmlns:wpi="http://schemas.microsoft.com/office/word/2010/wordprocessingInk" xmlns:wne="http://schemas.microsoft.com/office/word/2006/wordml" xmlns:wps="http://schemas.microsoft.com/office/word/2010/wordprocessingShape" mc:Ignorable="w14 wp14 mv">
   <w:p>
     <w:pPr>
       <w:pStyle w:val="Footer"/>
@@ -8659,7 +8654,7 @@
 </file>
 
 <file path=word/footer2.xml><?xml version="1.0" encoding="utf-8"?>
-<w:ftr xmlns:ve="http://schemas.openxmlformats.org/markup-compatibility/2006" xmlns:o="urn:schemas-microsoft-com:office:office" xmlns:r="http://schemas.openxmlformats.org/officeDocument/2006/relationships" xmlns:m="http://schemas.openxmlformats.org/officeDocument/2006/math" xmlns:v="urn:schemas-microsoft-com:vml" xmlns:wp="http://schemas.openxmlformats.org/drawingml/2006/wordprocessingDrawing" xmlns:w10="urn:schemas-microsoft-com:office:word" xmlns:w="http://schemas.openxmlformats.org/wordprocessingml/2006/main" xmlns:wne="http://schemas.microsoft.com/office/word/2006/wordml">
+<w:ftr xmlns:wpc="http://schemas.microsoft.com/office/word/2010/wordprocessingCanvas" xmlns:mo="http://schemas.microsoft.com/office/mac/office/2008/main" xmlns:mc="http://schemas.openxmlformats.org/markup-compatibility/2006" xmlns:mv="urn:schemas-microsoft-com:mac:vml" xmlns:o="urn:schemas-microsoft-com:office:office" xmlns:r="http://schemas.openxmlformats.org/officeDocument/2006/relationships" xmlns:m="http://schemas.openxmlformats.org/officeDocument/2006/math" xmlns:v="urn:schemas-microsoft-com:vml" xmlns:wp14="http://schemas.microsoft.com/office/word/2010/wordprocessingDrawing" xmlns:wp="http://schemas.openxmlformats.org/drawingml/2006/wordprocessingDrawing" xmlns:w10="urn:schemas-microsoft-com:office:word" xmlns:w="http://schemas.openxmlformats.org/wordprocessingml/2006/main" xmlns:w14="http://schemas.microsoft.com/office/word/2010/wordml" xmlns:wpg="http://schemas.microsoft.com/office/word/2010/wordprocessingGroup" xmlns:wpi="http://schemas.microsoft.com/office/word/2010/wordprocessingInk" xmlns:wne="http://schemas.microsoft.com/office/word/2006/wordml" xmlns:wps="http://schemas.microsoft.com/office/word/2010/wordprocessingShape" mc:Ignorable="w14 wp14 mv">
   <w:p>
     <w:pPr>
       <w:pStyle w:val="Footer"/>
@@ -8715,10 +8710,10 @@
     <w:r>
       <w:rPr>
         <w:noProof/>
-        <w:lang w:val="bg-BG" w:eastAsia="bg-BG"/>
+        <w:lang w:val="en-US"/>
       </w:rPr>
       <w:drawing>
-        <wp:anchor distT="0" distB="0" distL="114300" distR="114300" simplePos="0" relativeHeight="251661312" behindDoc="0" locked="0" layoutInCell="1" allowOverlap="1">
+        <wp:anchor distT="0" distB="0" distL="114300" distR="114300" simplePos="0" relativeHeight="251661312" behindDoc="0" locked="0" layoutInCell="1" allowOverlap="1" wp14:anchorId="413724FD" wp14:editId="7B92C3F7">
           <wp:simplePos x="0" y="0"/>
           <wp:positionH relativeFrom="margin">
             <wp:posOffset>2286000</wp:posOffset>
@@ -8746,7 +8741,7 @@
                   <a:blip r:embed="rId1">
                     <a:extLst>
                       <a:ext uri="{28A0092B-C50C-407E-A947-70E740481C1C}">
-                        <a14:useLocalDpi xmlns:a14="http://schemas.microsoft.com/office/drawing/2010/main" xmlns:wps="http://schemas.microsoft.com/office/word/2010/wordprocessingShape" xmlns:wpi="http://schemas.microsoft.com/office/word/2010/wordprocessingInk" xmlns:wpg="http://schemas.microsoft.com/office/word/2010/wordprocessingGroup" xmlns:w14="http://schemas.microsoft.com/office/word/2010/wordml" xmlns:w="http://schemas.openxmlformats.org/wordprocessingml/2006/main" xmlns:w10="urn:schemas-microsoft-com:office:word" xmlns:wp14="http://schemas.microsoft.com/office/word/2010/wordprocessingDrawing" xmlns:v="urn:schemas-microsoft-com:vml" xmlns:o="urn:schemas-microsoft-com:office:office" xmlns:mv="urn:schemas-microsoft-com:mac:vml" xmlns:mc="http://schemas.openxmlformats.org/markup-compatibility/2006" xmlns:mo="http://schemas.microsoft.com/office/mac/office/2008/main" xmlns:wpc="http://schemas.microsoft.com/office/word/2010/wordprocessingCanvas" xmlns="" val="0"/>
+                        <a14:useLocalDpi xmlns:a14="http://schemas.microsoft.com/office/drawing/2010/main" val="0"/>
                       </a:ext>
                     </a:extLst>
                   </a:blip>
@@ -8779,8 +8774,8 @@
 </file>
 
 <file path=word/footnotes.xml><?xml version="1.0" encoding="utf-8"?>
-<w:footnotes xmlns:ve="http://schemas.openxmlformats.org/markup-compatibility/2006" xmlns:o="urn:schemas-microsoft-com:office:office" xmlns:r="http://schemas.openxmlformats.org/officeDocument/2006/relationships" xmlns:m="http://schemas.openxmlformats.org/officeDocument/2006/math" xmlns:v="urn:schemas-microsoft-com:vml" xmlns:wp="http://schemas.openxmlformats.org/drawingml/2006/wordprocessingDrawing" xmlns:w10="urn:schemas-microsoft-com:office:word" xmlns:w="http://schemas.openxmlformats.org/wordprocessingml/2006/main" xmlns:wne="http://schemas.microsoft.com/office/word/2006/wordml">
-  <w:footnote w:type="separator" w:id="0">
+<w:footnotes xmlns:wpc="http://schemas.microsoft.com/office/word/2010/wordprocessingCanvas" xmlns:mo="http://schemas.microsoft.com/office/mac/office/2008/main" xmlns:mc="http://schemas.openxmlformats.org/markup-compatibility/2006" xmlns:mv="urn:schemas-microsoft-com:mac:vml" xmlns:o="urn:schemas-microsoft-com:office:office" xmlns:r="http://schemas.openxmlformats.org/officeDocument/2006/relationships" xmlns:m="http://schemas.openxmlformats.org/officeDocument/2006/math" xmlns:v="urn:schemas-microsoft-com:vml" xmlns:wp14="http://schemas.microsoft.com/office/word/2010/wordprocessingDrawing" xmlns:wp="http://schemas.openxmlformats.org/drawingml/2006/wordprocessingDrawing" xmlns:w10="urn:schemas-microsoft-com:office:word" xmlns:w="http://schemas.openxmlformats.org/wordprocessingml/2006/main" xmlns:w14="http://schemas.microsoft.com/office/word/2010/wordml" xmlns:wpg="http://schemas.microsoft.com/office/word/2010/wordprocessingGroup" xmlns:wpi="http://schemas.microsoft.com/office/word/2010/wordprocessingInk" xmlns:wne="http://schemas.microsoft.com/office/word/2006/wordml" xmlns:wps="http://schemas.microsoft.com/office/word/2010/wordprocessingShape" mc:Ignorable="w14 wp14 mv">
+  <w:footnote w:type="separator" w:id="-1">
     <w:p>
       <w:pPr>
         <w:spacing w:after="0" w:line="240" w:lineRule="auto"/>
@@ -8790,46 +8785,66 @@
       </w:r>
     </w:p>
   </w:footnote>
-  <w:footnote w:type="continuationSeparator" w:id="1">
+  <w:footnote w:type="continuationSeparator" w:id="0">
     <w:p>
       <w:pPr>
         <w:spacing w:after="0" w:line="240" w:lineRule="auto"/>
       </w:pPr>
       <w:r>
         <w:continuationSeparator/>
+      </w:r>
+    </w:p>
+  </w:footnote>
+  <w:footnote w:id="1">
+    <w:p>
+      <w:pPr>
+        <w:pStyle w:val="FootnoteText"/>
+        <w:rPr>
+          <w:lang w:val="en-US"/>
+        </w:rPr>
+      </w:pPr>
+      <w:r>
+        <w:rPr>
+          <w:rStyle w:val="FootnoteReference"/>
+        </w:rPr>
+        <w:footnoteRef/>
+      </w:r>
+      <w:r>
+        <w:t xml:space="preserve"> </w:t>
+      </w:r>
+      <w:r>
+        <w:rPr>
+          <w:lang w:val="en-US"/>
+        </w:rPr>
+        <w:t>See DOW for more details</w:t>
       </w:r>
     </w:p>
   </w:footnote>
   <w:footnote w:id="2">
     <w:p>
       <w:pPr>
-        <w:pStyle w:val="FootnoteText"/>
-        <w:rPr>
-          <w:lang w:val="en-US"/>
-        </w:rPr>
-      </w:pPr>
-      <w:r>
-        <w:rPr>
-          <w:rStyle w:val="FootnoteReference"/>
+        <w:pStyle w:val="normal0"/>
+        <w:spacing w:line="240" w:lineRule="auto"/>
+      </w:pPr>
+      <w:r>
+        <w:rPr>
+          <w:vertAlign w:val="superscript"/>
         </w:rPr>
         <w:footnoteRef/>
       </w:r>
       <w:r>
-        <w:t xml:space="preserve"> </w:t>
-      </w:r>
-      <w:r>
-        <w:rPr>
-          <w:lang w:val="en-US"/>
-        </w:rPr>
-        <w:t>See DOW for more details</w:t>
+        <w:rPr>
+          <w:rFonts w:ascii="Ubuntu" w:eastAsia="Ubuntu" w:hAnsi="Ubuntu" w:cs="Ubuntu"/>
+          <w:sz w:val="20"/>
+        </w:rPr>
+        <w:t>see Deliverable 4.1 for more information on programmable kits</w:t>
       </w:r>
     </w:p>
   </w:footnote>
   <w:footnote w:id="3">
     <w:p>
       <w:pPr>
-        <w:pStyle w:val="normal0"/>
-        <w:spacing w:line="240" w:lineRule="auto"/>
+        <w:pStyle w:val="Footer"/>
       </w:pPr>
       <w:r>
         <w:rPr>
@@ -8838,31 +8853,11 @@
         <w:footnoteRef/>
       </w:r>
       <w:r>
-        <w:rPr>
-          <w:rFonts w:ascii="Ubuntu" w:eastAsia="Ubuntu" w:hAnsi="Ubuntu" w:cs="Ubuntu"/>
-          <w:sz w:val="20"/>
-        </w:rPr>
-        <w:t>see Deliverable 4.1 for more information on programmable kits</w:t>
+        <w:t xml:space="preserve"> see http://bcn.verkstad.cc/es/ for detailed description of projects within CTC program</w:t>
       </w:r>
     </w:p>
   </w:footnote>
   <w:footnote w:id="4">
-    <w:p>
-      <w:pPr>
-        <w:pStyle w:val="Footer"/>
-      </w:pPr>
-      <w:r>
-        <w:rPr>
-          <w:vertAlign w:val="superscript"/>
-        </w:rPr>
-        <w:footnoteRef/>
-      </w:r>
-      <w:r>
-        <w:t xml:space="preserve"> see http://bcn.verkstad.cc/es/ for detailed description of projects within CTC program</w:t>
-      </w:r>
-    </w:p>
-  </w:footnote>
-  <w:footnote w:id="5">
     <w:p>
       <w:pPr>
         <w:pStyle w:val="normal0"/>
@@ -8898,7 +8893,7 @@
       </w:r>
     </w:p>
   </w:footnote>
-  <w:footnote w:id="6">
+  <w:footnote w:id="5">
     <w:p>
       <w:pPr>
         <w:pStyle w:val="normal0"/>
@@ -8918,7 +8913,7 @@
       </w:r>
     </w:p>
   </w:footnote>
-  <w:footnote w:id="7">
+  <w:footnote w:id="6">
     <w:p>
       <w:pPr>
         <w:pStyle w:val="Footer"/>
@@ -8971,7 +8966,7 @@
 </file>
 
 <file path=word/header1.xml><?xml version="1.0" encoding="utf-8"?>
-<w:hdr xmlns:ve="http://schemas.openxmlformats.org/markup-compatibility/2006" xmlns:o="urn:schemas-microsoft-com:office:office" xmlns:r="http://schemas.openxmlformats.org/officeDocument/2006/relationships" xmlns:m="http://schemas.openxmlformats.org/officeDocument/2006/math" xmlns:v="urn:schemas-microsoft-com:vml" xmlns:wp="http://schemas.openxmlformats.org/drawingml/2006/wordprocessingDrawing" xmlns:w10="urn:schemas-microsoft-com:office:word" xmlns:w="http://schemas.openxmlformats.org/wordprocessingml/2006/main" xmlns:wne="http://schemas.microsoft.com/office/word/2006/wordml">
+<w:hdr xmlns:wpc="http://schemas.microsoft.com/office/word/2010/wordprocessingCanvas" xmlns:mo="http://schemas.microsoft.com/office/mac/office/2008/main" xmlns:mc="http://schemas.openxmlformats.org/markup-compatibility/2006" xmlns:mv="urn:schemas-microsoft-com:mac:vml" xmlns:o="urn:schemas-microsoft-com:office:office" xmlns:r="http://schemas.openxmlformats.org/officeDocument/2006/relationships" xmlns:m="http://schemas.openxmlformats.org/officeDocument/2006/math" xmlns:v="urn:schemas-microsoft-com:vml" xmlns:wp14="http://schemas.microsoft.com/office/word/2010/wordprocessingDrawing" xmlns:wp="http://schemas.openxmlformats.org/drawingml/2006/wordprocessingDrawing" xmlns:w10="urn:schemas-microsoft-com:office:word" xmlns:w="http://schemas.openxmlformats.org/wordprocessingml/2006/main" xmlns:w14="http://schemas.microsoft.com/office/word/2010/wordml" xmlns:wpg="http://schemas.microsoft.com/office/word/2010/wordprocessingGroup" xmlns:wpi="http://schemas.microsoft.com/office/word/2010/wordprocessingInk" xmlns:wne="http://schemas.microsoft.com/office/word/2006/wordml" xmlns:wps="http://schemas.microsoft.com/office/word/2010/wordprocessingShape" mc:Ignorable="w14 wp14 mv">
   <w:p>
     <w:pPr>
       <w:pStyle w:val="Header"/>
@@ -8981,8 +8976,8 @@
         <w:noProof/>
         <w:lang w:val="en-US"/>
       </w:rPr>
-      <w:pict>
-        <v:line id="Straight Connector 22" o:spid="_x0000_s4097" style="position:absolute;left:0;text-align:left;z-index:251660288;visibility:visible;mso-wrap-distance-top:-3e-5mm;mso-wrap-distance-bottom:-3e-5mm;mso-width-relative:margin" from="-53.9pt,24.55pt" to="504.1pt,24.55pt" o:gfxdata="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" strokecolor="#a5a5a5 [2092]" strokeweight="2pt">
+      <w:pict w14:anchorId="1D5AD8AD">
+        <v:line id="Straight Connector 22" o:spid="_x0000_s4097" style="position:absolute;left:0;text-align:left;z-index:251660288;visibility:visible;mso-wrap-distance-top:-1emu;mso-wrap-distance-bottom:-1emu;mso-width-relative:margin" from="-53.9pt,24.55pt" to="504.1pt,24.55pt" o:gfxdata="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" strokecolor="#a5a5a5 [2092]" strokeweight="2pt">
           <v:stroke dashstyle="3 1"/>
           <o:lock v:ext="edit" shapetype="f"/>
         </v:line>
@@ -8996,7 +8991,7 @@
 </file>
 
 <file path=word/numbering.xml><?xml version="1.0" encoding="utf-8"?>
-<w:numbering xmlns:ve="http://schemas.openxmlformats.org/markup-compatibility/2006" xmlns:o="urn:schemas-microsoft-com:office:office" xmlns:r="http://schemas.openxmlformats.org/officeDocument/2006/relationships" xmlns:m="http://schemas.openxmlformats.org/officeDocument/2006/math" xmlns:v="urn:schemas-microsoft-com:vml" xmlns:wp="http://schemas.openxmlformats.org/drawingml/2006/wordprocessingDrawing" xmlns:w10="urn:schemas-microsoft-com:office:word" xmlns:w="http://schemas.openxmlformats.org/wordprocessingml/2006/main" xmlns:wne="http://schemas.microsoft.com/office/word/2006/wordml">
+<w:numbering xmlns:wpc="http://schemas.microsoft.com/office/word/2010/wordprocessingCanvas" xmlns:mo="http://schemas.microsoft.com/office/mac/office/2008/main" xmlns:mc="http://schemas.openxmlformats.org/markup-compatibility/2006" xmlns:mv="urn:schemas-microsoft-com:mac:vml" xmlns:o="urn:schemas-microsoft-com:office:office" xmlns:r="http://schemas.openxmlformats.org/officeDocument/2006/relationships" xmlns:m="http://schemas.openxmlformats.org/officeDocument/2006/math" xmlns:v="urn:schemas-microsoft-com:vml" xmlns:wp14="http://schemas.microsoft.com/office/word/2010/wordprocessingDrawing" xmlns:wp="http://schemas.openxmlformats.org/drawingml/2006/wordprocessingDrawing" xmlns:w10="urn:schemas-microsoft-com:office:word" xmlns:w="http://schemas.openxmlformats.org/wordprocessingml/2006/main" xmlns:w14="http://schemas.microsoft.com/office/word/2010/wordml" xmlns:wpg="http://schemas.microsoft.com/office/word/2010/wordprocessingGroup" xmlns:wpi="http://schemas.microsoft.com/office/word/2010/wordprocessingInk" xmlns:wne="http://schemas.microsoft.com/office/word/2006/wordml" xmlns:wps="http://schemas.microsoft.com/office/word/2010/wordprocessingShape" mc:Ignorable="w14 wp14 mv">
   <w:abstractNum w:abstractNumId="0">
     <w:nsid w:val="06726A68"/>
     <w:multiLevelType w:val="hybridMultilevel"/>
@@ -12378,7 +12373,7 @@
 </file>
 
 <file path=word/styles.xml><?xml version="1.0" encoding="utf-8"?>
-<w:styles xmlns:r="http://schemas.openxmlformats.org/officeDocument/2006/relationships" xmlns:w="http://schemas.openxmlformats.org/wordprocessingml/2006/main">
+<w:styles xmlns:mc="http://schemas.openxmlformats.org/markup-compatibility/2006" xmlns:r="http://schemas.openxmlformats.org/officeDocument/2006/relationships" xmlns:w="http://schemas.openxmlformats.org/wordprocessingml/2006/main" xmlns:w14="http://schemas.microsoft.com/office/word/2010/wordml" mc:Ignorable="w14">
   <w:docDefaults>
     <w:rPrDefault>
       <w:rPr>
@@ -12394,7 +12389,7 @@
       </w:pPr>
     </w:pPrDefault>
   </w:docDefaults>
-  <w:latentStyles w:defLockedState="0" w:defUIPriority="99" w:defSemiHidden="1" w:defUnhideWhenUsed="1" w:defQFormat="0" w:count="267">
+  <w:latentStyles w:defLockedState="0" w:defUIPriority="99" w:defSemiHidden="1" w:defUnhideWhenUsed="1" w:defQFormat="0" w:count="276">
     <w:lsdException w:name="Normal" w:semiHidden="0" w:uiPriority="0" w:unhideWhenUsed="0" w:qFormat="1"/>
     <w:lsdException w:name="heading 1" w:semiHidden="0" w:uiPriority="9" w:unhideWhenUsed="0" w:qFormat="1"/>
     <w:lsdException w:name="heading 2" w:uiPriority="9" w:qFormat="1"/>
@@ -12645,7 +12640,6 @@
     <w:uiPriority w:val="99"/>
     <w:semiHidden/>
     <w:unhideWhenUsed/>
-    <w:qFormat/>
     <w:tblPr>
       <w:tblInd w:w="0" w:type="dxa"/>
       <w:tblCellMar>
@@ -13276,7 +13270,7 @@
 </file>
 
 <file path=word/stylesWithEffects.xml><?xml version="1.0" encoding="utf-8"?>
-<w:styles xmlns:wpc="http://schemas.microsoft.com/office/word/2010/wordprocessingCanvas" xmlns:mo="http://schemas.microsoft.com/office/mac/office/2008/main" xmlns:mc="http://schemas.openxmlformats.org/markup-compatibility/2006" xmlns:mv="urn:schemas-microsoft-com:mac:vml" xmlns:o="urn:schemas-microsoft-com:office:office" xmlns:r="http://schemas.openxmlformats.org/officeDocument/2006/relationships" xmlns:m="http://schemas.openxmlformats.org/officeDocument/2006/math" xmlns:v="urn:schemas-microsoft-com:vml" xmlns:wp14="http://schemas.microsoft.com/office/word/2010/wordprocessingDrawing" xmlns:wp="http://schemas.openxmlformats.org/drawingml/2006/wordprocessingDrawing" xmlns:w10="urn:schemas-microsoft-com:office:word" xmlns:w="http://schemas.openxmlformats.org/wordprocessingml/2006/main" xmlns:w14="http://schemas.microsoft.com/office/word/2010/wordml" xmlns:wpg="http://schemas.microsoft.com/office/word/2010/wordprocessingGroup" xmlns:wpi="http://schemas.microsoft.com/office/word/2010/wordprocessingInk" xmlns:wne="http://schemas.microsoft.com/office/word/2006/wordml" xmlns:wps="http://schemas.microsoft.com/office/word/2010/wordprocessingShape" mc:Ignorable="w14 wp14">
+<w:styles xmlns:wpc="http://schemas.microsoft.com/office/word/2010/wordprocessingCanvas" xmlns:mo="http://schemas.microsoft.com/office/mac/office/2008/main" xmlns:mc="http://schemas.openxmlformats.org/markup-compatibility/2006" xmlns:mv="urn:schemas-microsoft-com:mac:vml" xmlns:o="urn:schemas-microsoft-com:office:office" xmlns:r="http://schemas.openxmlformats.org/officeDocument/2006/relationships" xmlns:m="http://schemas.openxmlformats.org/officeDocument/2006/math" xmlns:v="urn:schemas-microsoft-com:vml" xmlns:wp14="http://schemas.microsoft.com/office/word/2010/wordprocessingDrawing" xmlns:wp="http://schemas.openxmlformats.org/drawingml/2006/wordprocessingDrawing" xmlns:w10="urn:schemas-microsoft-com:office:word" xmlns:w="http://schemas.openxmlformats.org/wordprocessingml/2006/main" xmlns:w14="http://schemas.microsoft.com/office/word/2010/wordml" xmlns:wpg="http://schemas.microsoft.com/office/word/2010/wordprocessingGroup" xmlns:wpi="http://schemas.microsoft.com/office/word/2010/wordprocessingInk" xmlns:wne="http://schemas.microsoft.com/office/word/2006/wordml" xmlns:wps="http://schemas.microsoft.com/office/word/2010/wordprocessingShape" mc:Ignorable="w14 wp14 mv">
   <w:docDefaults>
     <w:rPrDefault>
       <w:rPr>
@@ -14460,7 +14454,7 @@
 </file>
 
 <file path=customXml/itemProps1.xml><?xml version="1.0" encoding="utf-8"?>
-<ds:datastoreItem xmlns:ds="http://schemas.openxmlformats.org/officeDocument/2006/customXml" ds:itemID="{963E3F22-98BF-4864-9132-062E9B774E2C}">
+<ds:datastoreItem xmlns:ds="http://schemas.openxmlformats.org/officeDocument/2006/customXml" ds:itemID="{834A8747-4FE9-DC40-BD18-79E590A5A473}">
   <ds:schemaRefs>
     <ds:schemaRef ds:uri="http://schemas.openxmlformats.org/officeDocument/2006/bibliography"/>
   </ds:schemaRefs>

</xml_diff>

<commit_message>
new changes to test
</commit_message>
<xml_diff>
--- a/PELARS_D2.1_20140104_nv.docx
+++ b/PELARS_D2.1_20140104_nv.docx
@@ -1,6 +1,6 @@
 
 <file path=word/document.xml><?xml version="1.0" encoding="utf-8"?>
-<w:document xmlns:ve="http://schemas.openxmlformats.org/markup-compatibility/2006" xmlns:o="urn:schemas-microsoft-com:office:office" xmlns:r="http://schemas.openxmlformats.org/officeDocument/2006/relationships" xmlns:m="http://schemas.openxmlformats.org/officeDocument/2006/math" xmlns:v="urn:schemas-microsoft-com:vml" xmlns:wp="http://schemas.openxmlformats.org/drawingml/2006/wordprocessingDrawing" xmlns:w10="urn:schemas-microsoft-com:office:word" xmlns:w="http://schemas.openxmlformats.org/wordprocessingml/2006/main" xmlns:wne="http://schemas.microsoft.com/office/word/2006/wordml">
+<w:document xmlns:wpc="http://schemas.microsoft.com/office/word/2010/wordprocessingCanvas" xmlns:mo="http://schemas.microsoft.com/office/mac/office/2008/main" xmlns:mc="http://schemas.openxmlformats.org/markup-compatibility/2006" xmlns:mv="urn:schemas-microsoft-com:mac:vml" xmlns:o="urn:schemas-microsoft-com:office:office" xmlns:r="http://schemas.openxmlformats.org/officeDocument/2006/relationships" xmlns:m="http://schemas.openxmlformats.org/officeDocument/2006/math" xmlns:v="urn:schemas-microsoft-com:vml" xmlns:wp14="http://schemas.microsoft.com/office/word/2010/wordprocessingDrawing" xmlns:wp="http://schemas.openxmlformats.org/drawingml/2006/wordprocessingDrawing" xmlns:w10="urn:schemas-microsoft-com:office:word" xmlns:w="http://schemas.openxmlformats.org/wordprocessingml/2006/main" xmlns:w14="http://schemas.microsoft.com/office/word/2010/wordml" xmlns:wpg="http://schemas.microsoft.com/office/word/2010/wordprocessingGroup" xmlns:wpi="http://schemas.microsoft.com/office/word/2010/wordprocessingInk" xmlns:wne="http://schemas.microsoft.com/office/word/2006/wordml" xmlns:wps="http://schemas.microsoft.com/office/word/2010/wordprocessingShape" mc:Ignorable="w14 wp14 mv">
   <w:body>
     <w:p>
       <w:pPr>
@@ -12,10 +12,9 @@
       <w:r>
         <w:rPr>
           <w:noProof/>
-          <w:lang w:val="bg-BG" w:eastAsia="bg-BG"/>
         </w:rPr>
         <w:drawing>
-          <wp:anchor distT="0" distB="0" distL="114300" distR="114300" simplePos="0" relativeHeight="251660288" behindDoc="0" locked="0" layoutInCell="1" allowOverlap="1">
+          <wp:anchor distT="0" distB="0" distL="114300" distR="114300" simplePos="0" relativeHeight="251660288" behindDoc="0" locked="0" layoutInCell="1" allowOverlap="1" wp14:anchorId="3675559D" wp14:editId="4E624399">
             <wp:simplePos x="0" y="0"/>
             <wp:positionH relativeFrom="margin">
               <wp:posOffset>-644525</wp:posOffset>
@@ -48,10 +47,10 @@
                     </pic:cNvPicPr>
                   </pic:nvPicPr>
                   <pic:blipFill>
-                    <a:blip r:embed="rId8">
+                    <a:blip r:embed="rId9">
                       <a:extLst>
                         <a:ext uri="{28A0092B-C50C-407E-A947-70E740481C1C}">
-                          <a14:useLocalDpi xmlns="" xmlns:wpc="http://schemas.microsoft.com/office/word/2010/wordprocessingCanvas" xmlns:mo="http://schemas.microsoft.com/office/mac/office/2008/main" xmlns:mc="http://schemas.openxmlformats.org/markup-compatibility/2006" xmlns:mv="urn:schemas-microsoft-com:mac:vml" xmlns:o="urn:schemas-microsoft-com:office:office" xmlns:v="urn:schemas-microsoft-com:vml" xmlns:wp14="http://schemas.microsoft.com/office/word/2010/wordprocessingDrawing" xmlns:w10="urn:schemas-microsoft-com:office:word" xmlns:w="http://schemas.openxmlformats.org/wordprocessingml/2006/main" xmlns:w14="http://schemas.microsoft.com/office/word/2010/wordml" xmlns:wpg="http://schemas.microsoft.com/office/word/2010/wordprocessingGroup" xmlns:wpi="http://schemas.microsoft.com/office/word/2010/wordprocessingInk" xmlns:wps="http://schemas.microsoft.com/office/word/2010/wordprocessingShape" xmlns:a14="http://schemas.microsoft.com/office/drawing/2010/main" val="0"/>
+                          <a14:useLocalDpi xmlns:a14="http://schemas.microsoft.com/office/drawing/2010/main" val="0"/>
                         </a:ext>
                       </a:extLst>
                     </a:blip>
@@ -82,8 +81,8 @@
         <w:rPr>
           <w:noProof/>
         </w:rPr>
-        <w:pict>
-          <v:shapetype id="_x0000_t202" coordsize="21600,21600" o:spt="202" path="m,l,21600r21600,l21600,xe">
+        <w:pict w14:anchorId="2AC81D13">
+          <v:shapetype id="_x0000_t202" coordsize="21600,21600" o:spt="202" path="m0,0l0,21600,21600,21600,21600,0xe">
             <v:stroke joinstyle="miter"/>
             <v:path gradientshapeok="t" o:connecttype="rect"/>
           </v:shapetype>
@@ -3585,7 +3584,7 @@
           <w:sz w:val="24"/>
           <w:lang w:val="en-US"/>
         </w:rPr>
-        <w:footnoteReference w:id="2"/>
+        <w:footnoteReference w:id="1"/>
       </w:r>
     </w:p>
     <w:p>
@@ -3613,6 +3612,19 @@
         </w:rPr>
         <w:t>2.3.</w:t>
       </w:r>
+      <w:r>
+        <w:rPr>
+          <w:rFonts w:ascii="Arial Unicode MS" w:eastAsia="Arial Unicode MS" w:hAnsi="Arial Unicode MS" w:cs="Arial Unicode MS"/>
+          <w:b/>
+          <w:color w:val="auto"/>
+          <w:sz w:val="24"/>
+          <w:szCs w:val="24"/>
+          <w:lang w:val="en-US"/>
+        </w:rPr>
+        <w:t xml:space="preserve"> new changes to test </w:t>
+      </w:r>
+      <w:bookmarkStart w:id="11" w:name="_GoBack"/>
+      <w:bookmarkEnd w:id="11"/>
     </w:p>
     <w:p>
       <w:pPr>
@@ -3629,11 +3641,11 @@
           <w:lang w:val="en-GB" w:eastAsia="da-DK"/>
         </w:rPr>
       </w:pPr>
-      <w:bookmarkStart w:id="11" w:name="_Toc270342224"/>
-      <w:bookmarkStart w:id="12" w:name="_Toc273013092"/>
-      <w:bookmarkStart w:id="13" w:name="_Toc273014043"/>
-      <w:bookmarkStart w:id="14" w:name="_Toc273014478"/>
-      <w:bookmarkStart w:id="15" w:name="_Toc282073838"/>
+      <w:bookmarkStart w:id="12" w:name="_Toc270342224"/>
+      <w:bookmarkStart w:id="13" w:name="_Toc273013092"/>
+      <w:bookmarkStart w:id="14" w:name="_Toc273014043"/>
+      <w:bookmarkStart w:id="15" w:name="_Toc273014478"/>
+      <w:bookmarkStart w:id="16" w:name="_Toc282073838"/>
       <w:bookmarkEnd w:id="7"/>
       <w:bookmarkEnd w:id="8"/>
       <w:bookmarkEnd w:id="9"/>
@@ -3650,26 +3662,26 @@
         </w:rPr>
         <w:tab/>
       </w:r>
-      <w:bookmarkEnd w:id="11"/>
       <w:bookmarkEnd w:id="12"/>
       <w:bookmarkEnd w:id="13"/>
       <w:bookmarkEnd w:id="14"/>
+      <w:bookmarkEnd w:id="15"/>
       <w:r>
         <w:rPr>
           <w:lang w:val="en-GB" w:eastAsia="da-DK"/>
         </w:rPr>
         <w:t>Research aim and questions</w:t>
       </w:r>
-      <w:bookmarkEnd w:id="15"/>
+      <w:bookmarkEnd w:id="16"/>
     </w:p>
     <w:p>
       <w:pPr>
         <w:pStyle w:val="normal0"/>
       </w:pPr>
-      <w:bookmarkStart w:id="16" w:name="_Toc270342225"/>
-      <w:bookmarkStart w:id="17" w:name="_Toc273013093"/>
-      <w:bookmarkStart w:id="18" w:name="_Toc273014044"/>
-      <w:bookmarkStart w:id="19" w:name="_Toc273014479"/>
+      <w:bookmarkStart w:id="17" w:name="_Toc270342225"/>
+      <w:bookmarkStart w:id="18" w:name="_Toc273013093"/>
+      <w:bookmarkStart w:id="19" w:name="_Toc273014044"/>
+      <w:bookmarkStart w:id="20" w:name="_Toc273014479"/>
       <w:r>
         <w:rPr>
           <w:rFonts w:ascii="Ubuntu" w:eastAsia="Ubuntu" w:hAnsi="Ubuntu" w:cs="Ubuntu"/>
@@ -3682,7 +3694,7 @@
       <w:pPr>
         <w:pStyle w:val="normal0"/>
       </w:pPr>
-      <w:commentRangeStart w:id="20"/>
+      <w:commentRangeStart w:id="21"/>
       <w:r>
         <w:rPr>
           <w:rFonts w:ascii="Ubuntu" w:eastAsia="Ubuntu" w:hAnsi="Ubuntu" w:cs="Ubuntu"/>
@@ -3714,9 +3726,9 @@
         </w:rPr>
         <w:t>Uncover the practices of actors in the learning they undertake, how they manage their roles in the learning process?</w:t>
       </w:r>
-      <w:commentRangeEnd w:id="20"/>
-      <w:r>
-        <w:commentReference w:id="20"/>
+      <w:commentRangeEnd w:id="21"/>
+      <w:r>
+        <w:commentReference w:id="21"/>
       </w:r>
     </w:p>
     <w:p>
@@ -3726,7 +3738,7 @@
           <w:lang w:val="en-GB" w:eastAsia="da-DK"/>
         </w:rPr>
       </w:pPr>
-      <w:bookmarkStart w:id="21" w:name="_Toc282073839"/>
+      <w:bookmarkStart w:id="22" w:name="_Toc282073839"/>
       <w:r>
         <w:rPr>
           <w:lang w:val="en-GB" w:eastAsia="da-DK"/>
@@ -3739,17 +3751,17 @@
         </w:rPr>
         <w:tab/>
       </w:r>
-      <w:bookmarkEnd w:id="16"/>
       <w:bookmarkEnd w:id="17"/>
       <w:bookmarkEnd w:id="18"/>
       <w:bookmarkEnd w:id="19"/>
+      <w:bookmarkEnd w:id="20"/>
       <w:r>
         <w:rPr>
           <w:lang w:val="en-GB" w:eastAsia="da-DK"/>
         </w:rPr>
         <w:t>Scope of the research</w:t>
       </w:r>
-      <w:bookmarkEnd w:id="21"/>
+      <w:bookmarkEnd w:id="22"/>
     </w:p>
     <w:p>
       <w:pPr>
@@ -3781,14 +3793,14 @@
           <w:lang w:eastAsia="de-DE"/>
         </w:rPr>
       </w:pPr>
-      <w:bookmarkStart w:id="22" w:name="_Toc282073840"/>
+      <w:bookmarkStart w:id="23" w:name="_Toc282073840"/>
       <w:r>
         <w:rPr>
           <w:lang w:eastAsia="de-DE"/>
         </w:rPr>
         <w:t>1.4 Organisation of this deliverable</w:t>
       </w:r>
-      <w:bookmarkEnd w:id="22"/>
+      <w:bookmarkEnd w:id="23"/>
     </w:p>
     <w:p>
       <w:pPr>
@@ -3798,18 +3810,17 @@
           <w:numId w:val="25"/>
         </w:numPr>
       </w:pPr>
-      <w:bookmarkStart w:id="23" w:name="_Toc282073841"/>
-      <w:r>
-        <w:lastRenderedPageBreak/>
+      <w:bookmarkStart w:id="24" w:name="_Toc282073841"/>
+      <w:r>
         <w:t>Background</w:t>
       </w:r>
-      <w:bookmarkEnd w:id="23"/>
+      <w:bookmarkEnd w:id="24"/>
     </w:p>
     <w:p>
       <w:pPr>
         <w:pStyle w:val="normal0"/>
       </w:pPr>
-      <w:commentRangeStart w:id="24"/>
+      <w:commentRangeStart w:id="25"/>
       <w:r>
         <w:rPr>
           <w:rFonts w:ascii="Ubuntu" w:eastAsia="Ubuntu" w:hAnsi="Ubuntu" w:cs="Ubuntu"/>
@@ -3818,9 +3829,9 @@
         </w:rPr>
         <w:t>- Literature review ( pelars paper) ?!</w:t>
       </w:r>
-      <w:commentRangeEnd w:id="24"/>
-      <w:r>
-        <w:commentReference w:id="24"/>
+      <w:commentRangeEnd w:id="25"/>
+      <w:r>
+        <w:commentReference w:id="25"/>
       </w:r>
     </w:p>
     <w:p>
@@ -3831,8 +3842,8 @@
           <w:b/>
         </w:rPr>
       </w:pPr>
-      <w:bookmarkStart w:id="25" w:name="id.hdj9uxqwcd2t" w:colFirst="0" w:colLast="0"/>
-      <w:bookmarkEnd w:id="25"/>
+      <w:bookmarkStart w:id="26" w:name="id.hdj9uxqwcd2t" w:colFirst="0" w:colLast="0"/>
+      <w:bookmarkEnd w:id="26"/>
     </w:p>
     <w:p>
       <w:pPr>
@@ -3842,16 +3853,17 @@
           <w:numId w:val="25"/>
         </w:numPr>
       </w:pPr>
-      <w:bookmarkStart w:id="26" w:name="_Toc282073842"/>
-      <w:commentRangeStart w:id="27"/>
-      <w:r>
+      <w:bookmarkStart w:id="27" w:name="_Toc282073842"/>
+      <w:commentRangeStart w:id="28"/>
+      <w:r>
+        <w:lastRenderedPageBreak/>
         <w:t xml:space="preserve">Method </w:t>
       </w:r>
-      <w:commentRangeEnd w:id="27"/>
-      <w:r>
-        <w:commentReference w:id="27"/>
-      </w:r>
-      <w:bookmarkEnd w:id="26"/>
+      <w:commentRangeEnd w:id="28"/>
+      <w:r>
+        <w:commentReference w:id="28"/>
+      </w:r>
+      <w:bookmarkEnd w:id="27"/>
     </w:p>
     <w:p>
       <w:pPr>
@@ -3861,11 +3873,11 @@
           <w:numId w:val="25"/>
         </w:numPr>
       </w:pPr>
-      <w:bookmarkStart w:id="28" w:name="_Toc282073843"/>
+      <w:bookmarkStart w:id="29" w:name="_Toc282073843"/>
       <w:r>
         <w:t>Ethnographic approach revolving:</w:t>
       </w:r>
-      <w:bookmarkEnd w:id="28"/>
+      <w:bookmarkEnd w:id="29"/>
     </w:p>
     <w:p>
       <w:pPr>
@@ -3875,11 +3887,11 @@
           <w:numId w:val="25"/>
         </w:numPr>
       </w:pPr>
-      <w:bookmarkStart w:id="29" w:name="_Toc282073844"/>
+      <w:bookmarkStart w:id="30" w:name="_Toc282073844"/>
       <w:r>
         <w:t>Semi structured interviews ( teachers from 4 countries)</w:t>
       </w:r>
-      <w:bookmarkEnd w:id="29"/>
+      <w:bookmarkEnd w:id="30"/>
     </w:p>
     <w:p>
       <w:pPr>
@@ -3889,11 +3901,11 @@
           <w:numId w:val="25"/>
         </w:numPr>
       </w:pPr>
-      <w:bookmarkStart w:id="30" w:name="_Toc282073845"/>
+      <w:bookmarkStart w:id="31" w:name="_Toc282073845"/>
       <w:r>
         <w:t>Informal conversations with students ( students from Spain and Sweden)</w:t>
       </w:r>
-      <w:bookmarkEnd w:id="30"/>
+      <w:bookmarkEnd w:id="31"/>
     </w:p>
     <w:p>
       <w:pPr>
@@ -3903,11 +3915,11 @@
           <w:numId w:val="25"/>
         </w:numPr>
       </w:pPr>
-      <w:bookmarkStart w:id="31" w:name="_Toc282073846"/>
+      <w:bookmarkStart w:id="32" w:name="_Toc282073846"/>
       <w:r>
         <w:t>Observations ( 4 countries)</w:t>
       </w:r>
-      <w:bookmarkEnd w:id="31"/>
+      <w:bookmarkEnd w:id="32"/>
     </w:p>
     <w:p>
       <w:pPr>
@@ -3917,11 +3929,11 @@
           <w:numId w:val="25"/>
         </w:numPr>
       </w:pPr>
-      <w:bookmarkStart w:id="32" w:name="_Toc282073847"/>
+      <w:bookmarkStart w:id="33" w:name="_Toc282073847"/>
       <w:r>
         <w:t>Documents, videos, photos ( 4 countries)</w:t>
       </w:r>
-      <w:bookmarkEnd w:id="32"/>
+      <w:bookmarkEnd w:id="33"/>
     </w:p>
     <w:p>
       <w:pPr>
@@ -3931,11 +3943,11 @@
           <w:numId w:val="25"/>
         </w:numPr>
       </w:pPr>
-      <w:bookmarkStart w:id="33" w:name="_Toc282073848"/>
+      <w:bookmarkStart w:id="34" w:name="_Toc282073848"/>
       <w:r>
         <w:t>Sample description ( number of interviews, participants, etc.)</w:t>
       </w:r>
-      <w:bookmarkEnd w:id="33"/>
+      <w:bookmarkEnd w:id="34"/>
     </w:p>
     <w:p>
       <w:pPr>
@@ -3945,7 +3957,7 @@
           <w:numId w:val="25"/>
         </w:numPr>
       </w:pPr>
-      <w:bookmarkStart w:id="34" w:name="_Toc282073849"/>
+      <w:bookmarkStart w:id="35" w:name="_Toc282073849"/>
       <w:r>
         <w:t xml:space="preserve">Analytical technique </w:t>
       </w:r>
@@ -3955,7 +3967,7 @@
       <w:r>
         <w:t>, software used for coding</w:t>
       </w:r>
-      <w:bookmarkEnd w:id="34"/>
+      <w:bookmarkEnd w:id="35"/>
     </w:p>
     <w:p>
       <w:pPr>
@@ -3965,11 +3977,11 @@
           <w:numId w:val="25"/>
         </w:numPr>
       </w:pPr>
-      <w:bookmarkStart w:id="35" w:name="_Toc282073850"/>
+      <w:bookmarkStart w:id="36" w:name="_Toc282073850"/>
       <w:r>
         <w:t>Ethics</w:t>
       </w:r>
-      <w:bookmarkEnd w:id="35"/>
+      <w:bookmarkEnd w:id="36"/>
     </w:p>
     <w:p>
       <w:pPr>
@@ -3979,13 +3991,13 @@
           <w:numId w:val="25"/>
         </w:numPr>
       </w:pPr>
-      <w:bookmarkStart w:id="36" w:name="id.pk8753azvtcz" w:colFirst="0" w:colLast="0"/>
-      <w:bookmarkStart w:id="37" w:name="_Toc282073851"/>
-      <w:bookmarkEnd w:id="36"/>
+      <w:bookmarkStart w:id="37" w:name="id.pk8753azvtcz" w:colFirst="0" w:colLast="0"/>
+      <w:bookmarkStart w:id="38" w:name="_Toc282073851"/>
+      <w:bookmarkEnd w:id="37"/>
       <w:r>
         <w:t>Understanding networks</w:t>
       </w:r>
-      <w:bookmarkEnd w:id="37"/>
+      <w:bookmarkEnd w:id="38"/>
     </w:p>
     <w:p>
       <w:pPr>
@@ -4000,32 +4012,32 @@
           <w:numId w:val="25"/>
         </w:numPr>
       </w:pPr>
-      <w:bookmarkStart w:id="38" w:name="id.birnxf16ngye" w:colFirst="0" w:colLast="0"/>
-      <w:bookmarkStart w:id="39" w:name="_Toc282073852"/>
-      <w:bookmarkEnd w:id="38"/>
-      <w:commentRangeStart w:id="40"/>
+      <w:bookmarkStart w:id="39" w:name="id.birnxf16ngye" w:colFirst="0" w:colLast="0"/>
+      <w:bookmarkStart w:id="40" w:name="_Toc282073852"/>
+      <w:bookmarkEnd w:id="39"/>
+      <w:commentRangeStart w:id="41"/>
       <w:r>
         <w:t>Mapping the settings</w:t>
       </w:r>
-      <w:commentRangeEnd w:id="40"/>
-      <w:r>
-        <w:commentReference w:id="40"/>
-      </w:r>
-      <w:bookmarkEnd w:id="39"/>
-    </w:p>
-    <w:p>
-      <w:commentRangeStart w:id="41"/>
+      <w:commentRangeEnd w:id="41"/>
+      <w:r>
+        <w:commentReference w:id="41"/>
+      </w:r>
+      <w:bookmarkEnd w:id="40"/>
+    </w:p>
+    <w:p>
       <w:commentRangeStart w:id="42"/>
+      <w:commentRangeStart w:id="43"/>
       <w:r>
         <w:t>The network as a concept is quite compatible with the aim of ethnographic work to escape the concepts, categories, hierarchies.</w:t>
       </w:r>
-      <w:commentRangeEnd w:id="41"/>
-      <w:r>
-        <w:commentReference w:id="41"/>
-      </w:r>
       <w:commentRangeEnd w:id="42"/>
       <w:r>
         <w:commentReference w:id="42"/>
+      </w:r>
+      <w:commentRangeEnd w:id="43"/>
+      <w:r>
+        <w:commentReference w:id="43"/>
       </w:r>
       <w:r>
         <w:t xml:space="preserve"> Hannerz (1992b) comments that  "networks . . . can be seen to cut across more conventional units of analysis" (p. 40). Therefore, networks provide a way for developing an unconventional understanding of learning processes. It is a structure that can be constructed from the observable connections performed by participants.</w:t>
@@ -4053,10 +4065,10 @@
       <w:r>
         <w:rPr>
           <w:noProof/>
-          <w:lang w:val="bg-BG" w:eastAsia="bg-BG"/>
+          <w:lang w:val="en-US"/>
         </w:rPr>
         <w:drawing>
-          <wp:inline distT="114300" distB="114300" distL="114300" distR="114300">
+          <wp:inline distT="114300" distB="114300" distL="114300" distR="114300" wp14:anchorId="5A10293C" wp14:editId="390AB9A4">
             <wp:extent cx="5734050" cy="3378200"/>
             <wp:effectExtent l="0" t="0" r="0" b="0"/>
             <wp:docPr id="2" name="image03.png"/>
@@ -4069,7 +4081,7 @@
                     <pic:cNvPicPr preferRelativeResize="0"/>
                   </pic:nvPicPr>
                   <pic:blipFill>
-                    <a:blip r:embed="rId10"/>
+                    <a:blip r:embed="rId11"/>
                     <a:srcRect/>
                     <a:stretch>
                       <a:fillRect/>
@@ -4096,13 +4108,13 @@
       <w:r>
         <w:t xml:space="preserve">In what follows, explorative profiles of the three contexts are presented with their specific characteristics and the </w:t>
       </w:r>
-      <w:commentRangeStart w:id="43"/>
+      <w:commentRangeStart w:id="44"/>
       <w:r>
         <w:t>material</w:t>
       </w:r>
-      <w:commentRangeEnd w:id="43"/>
-      <w:r>
-        <w:commentReference w:id="43"/>
+      <w:commentRangeEnd w:id="44"/>
+      <w:r>
+        <w:commentReference w:id="44"/>
       </w:r>
       <w:r>
         <w:t xml:space="preserve"> is organized according to themes that have emerged from interviews and observations of the venues. As Marcus (1998) notes, ethnographic account is often a study of parts rather than wholes. Researchers cycle in and out of the field, skip certain areas entirely, and may rely on the recollections of participants in interviews to map out the space. Quotes from interviews are used to provide an insider's point of view (Van Maanen, 1988).</w:t>
@@ -4116,19 +4128,19 @@
           <w:numId w:val="25"/>
         </w:numPr>
       </w:pPr>
-      <w:bookmarkStart w:id="44" w:name="_Toc282073853"/>
+      <w:bookmarkStart w:id="45" w:name="_Toc282073853"/>
       <w:r>
         <w:t>High School Learning Context</w:t>
       </w:r>
-      <w:bookmarkEnd w:id="44"/>
+      <w:bookmarkEnd w:id="45"/>
     </w:p>
     <w:p>
       <w:pPr>
         <w:pStyle w:val="normal0"/>
         <w:spacing w:line="360" w:lineRule="auto"/>
       </w:pPr>
-      <w:bookmarkStart w:id="45" w:name="id.n52rr9s3k5ft" w:colFirst="0" w:colLast="0"/>
-      <w:bookmarkEnd w:id="45"/>
+      <w:bookmarkStart w:id="46" w:name="id.n52rr9s3k5ft" w:colFirst="0" w:colLast="0"/>
+      <w:bookmarkEnd w:id="46"/>
       <w:r>
         <w:rPr>
           <w:rFonts w:ascii="Ubuntu" w:eastAsia="Ubuntu" w:hAnsi="Ubuntu" w:cs="Ubuntu"/>
@@ -4149,11 +4161,11 @@
       <w:r>
         <w:rPr>
           <w:noProof/>
-          <w:lang w:val="bg-BG" w:eastAsia="bg-BG"/>
+          <w:lang w:val="en-US" w:eastAsia="en-US"/>
         </w:rPr>
         <w:lastRenderedPageBreak/>
         <w:drawing>
-          <wp:inline distT="114300" distB="114300" distL="114300" distR="114300">
+          <wp:inline distT="114300" distB="114300" distL="114300" distR="114300" wp14:anchorId="6B80900F" wp14:editId="3E23743A">
             <wp:extent cx="6462713" cy="3655380"/>
             <wp:effectExtent l="0" t="0" r="0" b="0"/>
             <wp:docPr id="4" name="image01.png"/>
@@ -4166,7 +4178,7 @@
                     <pic:cNvPicPr preferRelativeResize="0"/>
                   </pic:nvPicPr>
                   <pic:blipFill>
-                    <a:blip r:embed="rId11"/>
+                    <a:blip r:embed="rId12"/>
                     <a:srcRect/>
                     <a:stretch>
                       <a:fillRect/>
@@ -4197,11 +4209,11 @@
           <w:numId w:val="25"/>
         </w:numPr>
       </w:pPr>
-      <w:bookmarkStart w:id="46" w:name="_Toc282073854"/>
+      <w:bookmarkStart w:id="47" w:name="_Toc282073854"/>
       <w:r>
         <w:t>Curriculum and learning activities</w:t>
       </w:r>
-      <w:bookmarkEnd w:id="46"/>
+      <w:bookmarkEnd w:id="47"/>
     </w:p>
     <w:p>
       <w:r>
@@ -4211,7 +4223,7 @@
         <w:rPr>
           <w:vertAlign w:val="superscript"/>
         </w:rPr>
-        <w:footnoteReference w:id="3"/>
+        <w:footnoteReference w:id="2"/>
       </w:r>
       <w:r>
         <w:t xml:space="preserve"> is not yet a mainstream practice in Technology classes.</w:t>
@@ -4230,16 +4242,12 @@
       <w:r>
         <w:t xml:space="preserve"> (CTC), developed by Arduino for educational contexts and  which have been implemented in several schools across not only Spain but also Sweden and </w:t>
       </w:r>
-      <w:commentRangeStart w:id="47"/>
       <w:commentRangeStart w:id="48"/>
       <w:commentRangeStart w:id="49"/>
+      <w:commentRangeStart w:id="50"/>
       <w:r>
         <w:t>Ecuador</w:t>
       </w:r>
-      <w:commentRangeEnd w:id="47"/>
-      <w:r>
-        <w:commentReference w:id="47"/>
-      </w:r>
       <w:commentRangeEnd w:id="48"/>
       <w:r>
         <w:commentReference w:id="48"/>
@@ -4248,6 +4256,10 @@
       <w:r>
         <w:commentReference w:id="49"/>
       </w:r>
+      <w:commentRangeEnd w:id="50"/>
+      <w:r>
+        <w:commentReference w:id="50"/>
+      </w:r>
       <w:r>
         <w:t>.</w:t>
       </w:r>
@@ -4279,16 +4291,12 @@
       <w:r>
         <w:t xml:space="preserve"> Students have 3 hours weekly distributed between 2h of classroom where they learn how to work with Picaxe  and 1h of </w:t>
       </w:r>
-      <w:commentRangeStart w:id="50"/>
       <w:commentRangeStart w:id="51"/>
       <w:commentRangeStart w:id="52"/>
+      <w:commentRangeStart w:id="53"/>
       <w:r>
         <w:t>workshop</w:t>
       </w:r>
-      <w:commentRangeEnd w:id="50"/>
-      <w:r>
-        <w:commentReference w:id="50"/>
-      </w:r>
       <w:commentRangeEnd w:id="51"/>
       <w:r>
         <w:commentReference w:id="51"/>
@@ -4296,6 +4304,10 @@
       <w:commentRangeEnd w:id="52"/>
       <w:r>
         <w:commentReference w:id="52"/>
+      </w:r>
+      <w:commentRangeEnd w:id="53"/>
+      <w:r>
+        <w:commentReference w:id="53"/>
       </w:r>
       <w:r>
         <w:t xml:space="preserve">.  </w:t>
@@ -4306,13 +4318,13 @@
         <w:lastRenderedPageBreak/>
         <w:t xml:space="preserve">Technology class is an optional subject, therefore its curriculum is not clearly established, especially in relation to workshops, according to teachers. </w:t>
       </w:r>
-      <w:commentRangeStart w:id="53"/>
+      <w:commentRangeStart w:id="54"/>
       <w:r>
         <w:t>This legal "hole" in the Spanish system allows integration of CTC program in the official curriculum of Technology in Spain,</w:t>
       </w:r>
-      <w:commentRangeEnd w:id="53"/>
-      <w:r>
-        <w:commentReference w:id="53"/>
+      <w:commentRangeEnd w:id="54"/>
+      <w:r>
+        <w:commentReference w:id="54"/>
       </w:r>
       <w:r>
         <w:t xml:space="preserve"> "in the official curriculum it is not considered what is the exact content of the workshops, so they can implement Arduino there"  </w:t>
@@ -4328,7 +4340,7 @@
       <w:r>
         <w:t xml:space="preserve">CTC program is focused on both Programming and Robotic topics but it is flexible and gives freedom to teachers to decide what to emphasize on. </w:t>
       </w:r>
-      <w:commentRangeStart w:id="54"/>
+      <w:commentRangeStart w:id="55"/>
       <w:r>
         <w:rPr>
           <w:i/>
@@ -4359,19 +4371,19 @@
         </w:rPr>
         <w:t>(HS_JV).</w:t>
       </w:r>
-      <w:commentRangeEnd w:id="54"/>
-      <w:r>
-        <w:commentReference w:id="54"/>
-      </w:r>
-    </w:p>
-    <w:p>
-      <w:commentRangeStart w:id="55"/>
+      <w:commentRangeEnd w:id="55"/>
+      <w:r>
+        <w:commentReference w:id="55"/>
+      </w:r>
+    </w:p>
+    <w:p>
+      <w:commentRangeStart w:id="56"/>
       <w:r>
         <w:t xml:space="preserve">Each teacher receives one kit for a class of 30 students divided in 6 groups. Along with the kit, the program offers technical support, </w:t>
       </w:r>
-      <w:commentRangeEnd w:id="55"/>
-      <w:r>
-        <w:commentReference w:id="55"/>
+      <w:commentRangeEnd w:id="56"/>
+      <w:r>
+        <w:commentReference w:id="56"/>
       </w:r>
       <w:r>
         <w:t>platform for interaction and discussion among students and teachers and a website with all content. The platform is intended not only as a discussion  board but also for documenting the process.</w:t>
@@ -4385,7 +4397,7 @@
         <w:rPr>
           <w:vertAlign w:val="superscript"/>
         </w:rPr>
-        <w:footnoteReference w:id="4"/>
+        <w:footnoteReference w:id="3"/>
       </w:r>
       <w:r>
         <w:t>, supported by 1) instructional photos and tutorials, 2) list of materials to use and 3) video showing the final result. The program also considers the development of final projects in 6 weeks which students must build on their own starting with developing the idea. Final projects are considered by teachers the best part of the program as it is the only module where students can actually build an artifact without following instructions.</w:t>
@@ -4436,7 +4448,7 @@
         </w:rPr>
         <w:t xml:space="preserve">the problem is - depending what initiative we want to make - there is the problem of resources. </w:t>
       </w:r>
-      <w:hyperlink r:id="rId12">
+      <w:hyperlink r:id="rId13">
         <w:r>
           <w:rPr>
             <w:highlight w:val="white"/>
@@ -4468,7 +4480,7 @@
         <w:rPr>
           <w:vertAlign w:val="superscript"/>
         </w:rPr>
-        <w:footnoteReference w:id="5"/>
+        <w:footnoteReference w:id="4"/>
       </w:r>
       <w:r>
         <w:t xml:space="preserve">, an international competition for elementary and high school students. Each year a new challenge is announced that focuses on a real-world topic related to sciences. Students must design and program Lego Mindstorms robots to complete tasks and find solutions to various problems they are given. They meet for regional tournaments to share their knowledge, compare ideas and display robots. </w:t>
@@ -4487,11 +4499,11 @@
           <w:numId w:val="25"/>
         </w:numPr>
       </w:pPr>
-      <w:bookmarkStart w:id="56" w:name="_Toc282073855"/>
+      <w:bookmarkStart w:id="57" w:name="_Toc282073855"/>
       <w:r>
         <w:t>Teachers</w:t>
       </w:r>
-      <w:bookmarkEnd w:id="56"/>
+      <w:bookmarkEnd w:id="57"/>
     </w:p>
     <w:p>
       <w:pPr>
@@ -4546,20 +4558,16 @@
         </w:rPr>
         <w:t>t</w:t>
       </w:r>
-      <w:commentRangeStart w:id="57"/>
       <w:commentRangeStart w:id="58"/>
       <w:commentRangeStart w:id="59"/>
       <w:commentRangeStart w:id="60"/>
+      <w:commentRangeStart w:id="61"/>
       <w:r>
         <w:rPr>
           <w:highlight w:val="white"/>
         </w:rPr>
         <w:t xml:space="preserve">he block is very </w:t>
       </w:r>
-      <w:commentRangeEnd w:id="57"/>
-      <w:r>
-        <w:commentReference w:id="57"/>
-      </w:r>
       <w:commentRangeEnd w:id="58"/>
       <w:r>
         <w:commentReference w:id="58"/>
@@ -4571,6 +4579,10 @@
       <w:commentRangeEnd w:id="60"/>
       <w:r>
         <w:commentReference w:id="60"/>
+      </w:r>
+      <w:commentRangeEnd w:id="61"/>
+      <w:r>
+        <w:commentReference w:id="61"/>
       </w:r>
       <w:r>
         <w:rPr>
@@ -4802,7 +4814,7 @@
           <w:highlight w:val="white"/>
           <w:vertAlign w:val="superscript"/>
         </w:rPr>
-        <w:footnoteReference w:id="6"/>
+        <w:footnoteReference w:id="5"/>
       </w:r>
       <w:r>
         <w:rPr>
@@ -4839,22 +4851,22 @@
         <w:lastRenderedPageBreak/>
         <w:t xml:space="preserve">grading the creativity, the </w:t>
       </w:r>
-      <w:commentRangeStart w:id="61"/>
       <w:commentRangeStart w:id="62"/>
+      <w:commentRangeStart w:id="63"/>
       <w:r>
         <w:rPr>
           <w:highlight w:val="white"/>
         </w:rPr>
         <w:t>carefulness of work</w:t>
       </w:r>
-      <w:commentRangeEnd w:id="61"/>
-      <w:r>
-        <w:commentReference w:id="61"/>
-      </w:r>
       <w:commentRangeEnd w:id="62"/>
       <w:r>
         <w:commentReference w:id="62"/>
       </w:r>
+      <w:commentRangeEnd w:id="63"/>
+      <w:r>
+        <w:commentReference w:id="63"/>
+      </w:r>
       <w:r>
         <w:rPr>
           <w:highlight w:val="white"/>
@@ -4875,7 +4887,7 @@
         </w:rPr>
         <w:t xml:space="preserve">Each teacher has his own assessment tool but performing evaluation on both hard and soft skills is common to all teachers. Different teachers have different assessment systems, some are using custom made assessment tables and others, use online teaching platforms  such as </w:t>
       </w:r>
-      <w:hyperlink r:id="rId13">
+      <w:hyperlink r:id="rId14">
         <w:r>
           <w:rPr>
             <w:color w:val="1155CC"/>
@@ -4899,16 +4911,16 @@
         </w:rPr>
         <w:t xml:space="preserve">On the other hand,  </w:t>
       </w:r>
-      <w:commentRangeStart w:id="63"/>
+      <w:commentRangeStart w:id="64"/>
       <w:r>
         <w:rPr>
           <w:highlight w:val="white"/>
         </w:rPr>
         <w:t>custom made tables</w:t>
       </w:r>
-      <w:commentRangeEnd w:id="63"/>
-      <w:r>
-        <w:commentReference w:id="63"/>
+      <w:commentRangeEnd w:id="64"/>
+      <w:r>
+        <w:commentReference w:id="64"/>
       </w:r>
       <w:r>
         <w:rPr>
@@ -4930,19 +4942,15 @@
         </w:rPr>
         <w:t>Also, there is</w:t>
       </w:r>
-      <w:commentRangeStart w:id="64"/>
       <w:commentRangeStart w:id="65"/>
       <w:commentRangeStart w:id="66"/>
+      <w:commentRangeStart w:id="67"/>
       <w:r>
         <w:rPr>
           <w:highlight w:val="white"/>
         </w:rPr>
         <w:t xml:space="preserve"> a section t</w:t>
       </w:r>
-      <w:commentRangeEnd w:id="64"/>
-      <w:r>
-        <w:commentReference w:id="64"/>
-      </w:r>
       <w:commentRangeEnd w:id="65"/>
       <w:r>
         <w:commentReference w:id="65"/>
@@ -4950,6 +4958,10 @@
       <w:commentRangeEnd w:id="66"/>
       <w:r>
         <w:commentReference w:id="66"/>
+      </w:r>
+      <w:commentRangeEnd w:id="67"/>
+      <w:r>
+        <w:commentReference w:id="67"/>
       </w:r>
       <w:r>
         <w:rPr>
@@ -5010,7 +5022,7 @@
       </w:r>
     </w:p>
     <w:p>
-      <w:commentRangeStart w:id="67"/>
+      <w:commentRangeStart w:id="68"/>
       <w:r>
         <w:rPr>
           <w:highlight w:val="white"/>
@@ -5043,9 +5055,9 @@
         </w:rPr>
         <w:t>, "telling them to document stuff for 15 mins while others are tinkering or programming is difficult... what works better for us is the verbal communication, or peer to peer - exchanging links." (FJ, HS)</w:t>
       </w:r>
-      <w:commentRangeEnd w:id="67"/>
-      <w:r>
-        <w:commentReference w:id="67"/>
+      <w:commentRangeEnd w:id="68"/>
+      <w:r>
+        <w:commentReference w:id="68"/>
       </w:r>
     </w:p>
     <w:p>
@@ -5056,11 +5068,11 @@
           <w:numId w:val="25"/>
         </w:numPr>
       </w:pPr>
-      <w:bookmarkStart w:id="68" w:name="_Toc282073856"/>
+      <w:bookmarkStart w:id="69" w:name="_Toc282073856"/>
       <w:r>
         <w:t>Students</w:t>
       </w:r>
-      <w:bookmarkEnd w:id="68"/>
+      <w:bookmarkEnd w:id="69"/>
     </w:p>
     <w:p>
       <w:pPr>
@@ -5089,7 +5101,7 @@
       </w:r>
     </w:p>
     <w:p>
-      <w:commentRangeStart w:id="69"/>
+      <w:commentRangeStart w:id="70"/>
       <w:r>
         <w:lastRenderedPageBreak/>
         <w:t>Students prefer to copy and follow an instruction, they feel more comfortable with  the "trial and error" process, rather than relying on creative thinking, "</w:t>
@@ -5118,9 +5130,9 @@
         </w:rPr>
         <w:t>(HS_JA)</w:t>
       </w:r>
-      <w:commentRangeEnd w:id="69"/>
-      <w:r>
-        <w:commentReference w:id="69"/>
+      <w:commentRangeEnd w:id="70"/>
+      <w:r>
+        <w:commentReference w:id="70"/>
       </w:r>
     </w:p>
     <w:p>
@@ -5198,8 +5210,8 @@
       </w:r>
     </w:p>
     <w:p>
-      <w:commentRangeStart w:id="70"/>
       <w:commentRangeStart w:id="71"/>
+      <w:commentRangeStart w:id="72"/>
       <w:r>
         <w:t xml:space="preserve">During observations, students have shared that they enjoy </w:t>
       </w:r>
@@ -5212,13 +5224,13 @@
       <w:r>
         <w:t xml:space="preserve"> because within a group they complement each other and "everybody knows something". Although some students think that groups of 5 are too big and they would prefer to participate ideally in groups of three. </w:t>
       </w:r>
-      <w:commentRangeEnd w:id="70"/>
-      <w:r>
-        <w:commentReference w:id="70"/>
-      </w:r>
       <w:commentRangeEnd w:id="71"/>
       <w:r>
         <w:commentReference w:id="71"/>
+      </w:r>
+      <w:commentRangeEnd w:id="72"/>
+      <w:r>
+        <w:commentReference w:id="72"/>
       </w:r>
     </w:p>
     <w:p>
@@ -5280,7 +5292,7 @@
           <w:i/>
           <w:vertAlign w:val="superscript"/>
         </w:rPr>
-        <w:footnoteReference w:id="7"/>
+        <w:footnoteReference w:id="6"/>
       </w:r>
       <w:r>
         <w:t>.</w:t>
@@ -5358,11 +5370,11 @@
           <w:numId w:val="25"/>
         </w:numPr>
       </w:pPr>
-      <w:bookmarkStart w:id="72" w:name="_Toc282073857"/>
+      <w:bookmarkStart w:id="73" w:name="_Toc282073857"/>
       <w:r>
         <w:t>Class dynamics</w:t>
       </w:r>
-      <w:bookmarkEnd w:id="72"/>
+      <w:bookmarkEnd w:id="73"/>
     </w:p>
     <w:p>
       <w:r>
@@ -5400,19 +5412,15 @@
       <w:r>
         <w:t>Usually, teachers start the class with short explanation about what is going to happen in class and how the class will be organized. Depending on the activity, teachers show instructions on the blackboard or projector and then walk around during the session supervising the work of all groups one by one. They do several rounds, constantly interacting with students and to keep track on their progress and possible problems.</w:t>
       </w:r>
-      <w:commentRangeStart w:id="73"/>
       <w:commentRangeStart w:id="74"/>
       <w:commentRangeStart w:id="75"/>
+      <w:commentRangeStart w:id="76"/>
       <w:r>
         <w:rPr>
           <w:color w:val="FF0000"/>
         </w:rPr>
         <w:t>( some visual representation, perhaps some graphics with movements or class distribution?! here or in Space?!)</w:t>
       </w:r>
-      <w:commentRangeEnd w:id="73"/>
-      <w:r>
-        <w:commentReference w:id="73"/>
-      </w:r>
       <w:commentRangeEnd w:id="74"/>
       <w:r>
         <w:commentReference w:id="74"/>
@@ -5420,6 +5428,10 @@
       <w:commentRangeEnd w:id="75"/>
       <w:r>
         <w:commentReference w:id="75"/>
+      </w:r>
+      <w:commentRangeEnd w:id="76"/>
+      <w:r>
+        <w:commentReference w:id="76"/>
       </w:r>
     </w:p>
     <w:p>
@@ -5435,11 +5447,11 @@
           <w:numId w:val="25"/>
         </w:numPr>
       </w:pPr>
-      <w:bookmarkStart w:id="76" w:name="_Toc282073858"/>
+      <w:bookmarkStart w:id="77" w:name="_Toc282073858"/>
       <w:r>
         <w:t>Space</w:t>
       </w:r>
-      <w:bookmarkEnd w:id="76"/>
+      <w:bookmarkEnd w:id="77"/>
     </w:p>
     <w:p>
       <w:r>
@@ -5451,36 +5463,36 @@
         <w:lastRenderedPageBreak/>
         <w:t xml:space="preserve">Space in general is small and furniture is old and often not so appropriate for Technology classes. Workshops are small too with no space between tables to move freely and sometimes cables hanging </w:t>
       </w:r>
-      <w:commentRangeStart w:id="77"/>
       <w:commentRangeStart w:id="78"/>
+      <w:commentRangeStart w:id="79"/>
       <w:r>
         <w:t>from the roof.</w:t>
       </w:r>
-      <w:commentRangeEnd w:id="77"/>
-      <w:r>
-        <w:commentReference w:id="77"/>
-      </w:r>
       <w:commentRangeEnd w:id="78"/>
       <w:r>
         <w:commentReference w:id="78"/>
       </w:r>
+      <w:commentRangeEnd w:id="79"/>
+      <w:r>
+        <w:commentReference w:id="79"/>
+      </w:r>
     </w:p>
     <w:p>
       <w:r>
         <w:t xml:space="preserve">Tables are small and 4 or 5 people cannot fit around the same table. Usually students 1) split the group in two and sit around different tables which make them move around all the time in order to be able to work with the rest of the group or 2) they put together two tables when the space allows it. </w:t>
       </w:r>
-      <w:commentRangeStart w:id="79"/>
       <w:commentRangeStart w:id="80"/>
+      <w:commentRangeStart w:id="81"/>
       <w:r>
         <w:t>Chairs usually don't have back support or handles</w:t>
       </w:r>
-      <w:commentRangeEnd w:id="79"/>
-      <w:r>
-        <w:commentReference w:id="79"/>
-      </w:r>
       <w:commentRangeEnd w:id="80"/>
       <w:r>
         <w:commentReference w:id="80"/>
+      </w:r>
+      <w:commentRangeEnd w:id="81"/>
+      <w:r>
+        <w:commentReference w:id="81"/>
       </w:r>
     </w:p>
     <w:p>
@@ -5491,11 +5503,11 @@
           <w:numId w:val="25"/>
         </w:numPr>
       </w:pPr>
-      <w:bookmarkStart w:id="81" w:name="_Toc282073859"/>
+      <w:bookmarkStart w:id="82" w:name="_Toc282073859"/>
       <w:r>
         <w:t>Materials</w:t>
       </w:r>
-      <w:bookmarkEnd w:id="81"/>
+      <w:bookmarkEnd w:id="82"/>
     </w:p>
     <w:p>
       <w:r>
@@ -5509,13 +5521,13 @@
       </w:r>
     </w:p>
     <w:p>
-      <w:commentRangeStart w:id="82"/>
+      <w:commentRangeStart w:id="83"/>
       <w:r>
         <w:t>ARDUINO KIT BOXES, LEGO, 3D PRINTER, MOBILE APPS WITH ARDUINO, SCRATCH, Moodle, Google Drive, BLOG, RASPBERRY PIE, projector, PICAXE, UBUNTU, CTC web, SMART PHONE, PICTURES, STUDENTS'LAPTOPS, LINK EXCHANGE, Dropbox, TEACHERS' WEBSITE</w:t>
       </w:r>
-      <w:commentRangeEnd w:id="82"/>
-      <w:r>
-        <w:commentReference w:id="82"/>
+      <w:commentRangeEnd w:id="83"/>
+      <w:r>
+        <w:commentReference w:id="83"/>
       </w:r>
     </w:p>
     <w:p>
@@ -5531,24 +5543,24 @@
       <w:r>
         <w:t xml:space="preserve"> and try to use less perishable material. It is very common for teachers to offer their own </w:t>
       </w:r>
-      <w:commentRangeStart w:id="83"/>
+      <w:commentRangeStart w:id="84"/>
       <w:r>
         <w:t>blogs</w:t>
       </w:r>
-      <w:commentRangeEnd w:id="83"/>
-      <w:r>
-        <w:commentReference w:id="83"/>
+      <w:commentRangeEnd w:id="84"/>
+      <w:r>
+        <w:commentReference w:id="84"/>
       </w:r>
       <w:r>
         <w:t xml:space="preserve"> or websites as learning spaces but sometimes social networking sites like Facebook are used to support the class too. Link exchange and pictures are very popular way to document the progress and these are usually shared with teachers via Dropbox or Google Drive.</w:t>
       </w:r>
-      <w:commentRangeStart w:id="84"/>
+      <w:commentRangeStart w:id="85"/>
       <w:r>
         <w:t xml:space="preserve"> Online tutorials </w:t>
       </w:r>
-      <w:commentRangeEnd w:id="84"/>
-      <w:r>
-        <w:commentReference w:id="84"/>
+      <w:commentRangeEnd w:id="85"/>
+      <w:r>
+        <w:commentReference w:id="85"/>
       </w:r>
       <w:r>
         <w:t>are available for students at CTC web site or teachers websites/blogs.</w:t>
@@ -5562,7 +5574,7 @@
           <w:numId w:val="25"/>
         </w:numPr>
       </w:pPr>
-      <w:bookmarkStart w:id="85" w:name="_Toc282073860"/>
+      <w:bookmarkStart w:id="86" w:name="_Toc282073860"/>
       <w:r>
         <w:t xml:space="preserve">Challenges from </w:t>
       </w:r>
@@ -5572,7 +5584,7 @@
       <w:r>
         <w:t xml:space="preserve"> perspective</w:t>
       </w:r>
-      <w:bookmarkEnd w:id="85"/>
+      <w:bookmarkEnd w:id="86"/>
     </w:p>
     <w:p>
       <w:r>
@@ -5590,16 +5602,16 @@
         </w:rPr>
         <w:t xml:space="preserve">lack of </w:t>
       </w:r>
-      <w:commentRangeStart w:id="86"/>
+      <w:commentRangeStart w:id="87"/>
       <w:r>
         <w:rPr>
           <w:b/>
         </w:rPr>
         <w:t>resources</w:t>
       </w:r>
-      <w:commentRangeEnd w:id="86"/>
-      <w:r>
-        <w:commentReference w:id="86"/>
+      <w:commentRangeEnd w:id="87"/>
+      <w:r>
+        <w:commentReference w:id="87"/>
       </w:r>
       <w:r>
         <w:rPr>
@@ -5738,13 +5750,13 @@
           <w:numId w:val="25"/>
         </w:numPr>
       </w:pPr>
-      <w:bookmarkStart w:id="87" w:name="id.xm77h1vgh41e" w:colFirst="0" w:colLast="0"/>
-      <w:bookmarkStart w:id="88" w:name="_Toc282073861"/>
-      <w:bookmarkEnd w:id="87"/>
+      <w:bookmarkStart w:id="88" w:name="id.xm77h1vgh41e" w:colFirst="0" w:colLast="0"/>
+      <w:bookmarkStart w:id="89" w:name="_Toc282073861"/>
+      <w:bookmarkEnd w:id="88"/>
       <w:r>
         <w:t>Interaction Design learning context</w:t>
       </w:r>
-      <w:bookmarkEnd w:id="88"/>
+      <w:bookmarkEnd w:id="89"/>
     </w:p>
     <w:p>
       <w:pPr>
@@ -5754,11 +5766,11 @@
           <w:numId w:val="25"/>
         </w:numPr>
       </w:pPr>
-      <w:bookmarkStart w:id="89" w:name="_Toc282073862"/>
+      <w:bookmarkStart w:id="90" w:name="_Toc282073862"/>
       <w:r>
         <w:t>Curriculum, philosophy and outcomes</w:t>
       </w:r>
-      <w:bookmarkEnd w:id="89"/>
+      <w:bookmarkEnd w:id="90"/>
     </w:p>
     <w:p>
       <w:r>
@@ -5879,11 +5891,11 @@
           <w:numId w:val="25"/>
         </w:numPr>
       </w:pPr>
-      <w:bookmarkStart w:id="90" w:name="_Toc282073863"/>
+      <w:bookmarkStart w:id="91" w:name="_Toc282073863"/>
       <w:r>
         <w:t>Tutoring and assessment</w:t>
       </w:r>
-      <w:bookmarkEnd w:id="90"/>
+      <w:bookmarkEnd w:id="91"/>
     </w:p>
     <w:p>
       <w:r>
@@ -5926,11 +5938,11 @@
           <w:numId w:val="25"/>
         </w:numPr>
       </w:pPr>
-      <w:bookmarkStart w:id="91" w:name="_Toc282073864"/>
+      <w:bookmarkStart w:id="92" w:name="_Toc282073864"/>
       <w:r>
         <w:t>Attitudes and motivations</w:t>
       </w:r>
-      <w:bookmarkEnd w:id="91"/>
+      <w:bookmarkEnd w:id="92"/>
     </w:p>
     <w:p>
       <w:r>
@@ -5948,24 +5960,24 @@
       <w:r>
         <w:t xml:space="preserve">IID workshop. </w:t>
       </w:r>
-      <w:commentRangeStart w:id="92"/>
+      <w:commentRangeStart w:id="93"/>
       <w:r>
         <w:t>"Box of shame"</w:t>
       </w:r>
-      <w:commentRangeEnd w:id="92"/>
-      <w:r>
-        <w:commentReference w:id="92"/>
+      <w:commentRangeEnd w:id="93"/>
+      <w:r>
+        <w:commentReference w:id="93"/>
       </w:r>
       <w:r>
         <w:t xml:space="preserve"> is an excellent example of such </w:t>
       </w:r>
-      <w:commentRangeStart w:id="93"/>
+      <w:commentRangeStart w:id="94"/>
       <w:r>
         <w:t>self-regulated tutoring</w:t>
       </w:r>
-      <w:commentRangeEnd w:id="93"/>
-      <w:r>
-        <w:commentReference w:id="93"/>
+      <w:commentRangeEnd w:id="94"/>
+      <w:r>
+        <w:commentReference w:id="94"/>
       </w:r>
       <w:r>
         <w:t>. It is a little storage box where students put all 3D printed failures just as a reminder of their errors and to motivate themselves to do better.</w:t>
@@ -5979,18 +5991,18 @@
           <w:numId w:val="25"/>
         </w:numPr>
       </w:pPr>
-      <w:bookmarkStart w:id="94" w:name="_Toc282073865"/>
-      <w:commentRangeStart w:id="95"/>
+      <w:bookmarkStart w:id="95" w:name="_Toc282073865"/>
       <w:commentRangeStart w:id="96"/>
+      <w:commentRangeStart w:id="97"/>
       <w:r>
         <w:t xml:space="preserve">Space </w:t>
       </w:r>
-      <w:commentRangeEnd w:id="95"/>
-      <w:r>
-        <w:commentReference w:id="95"/>
-      </w:r>
-      <w:bookmarkEnd w:id="94"/>
       <w:commentRangeEnd w:id="96"/>
+      <w:r>
+        <w:commentReference w:id="96"/>
+      </w:r>
+      <w:bookmarkEnd w:id="95"/>
+      <w:commentRangeEnd w:id="97"/>
       <w:r>
         <w:rPr>
           <w:rStyle w:val="CommentReference"/>
@@ -5999,7 +6011,7 @@
           <w:color w:val="auto"/>
           <w:lang w:val="en-GB"/>
         </w:rPr>
-        <w:commentReference w:id="96"/>
+        <w:commentReference w:id="97"/>
       </w:r>
     </w:p>
     <w:p>
@@ -6114,7 +6126,7 @@
           <w:insideV w:val="single" w:sz="6" w:space="0" w:color="000000"/>
         </w:tblBorders>
         <w:tblLayout w:type="fixed"/>
-        <w:tblLook w:val="0600"/>
+        <w:tblLook w:val="0600" w:firstRow="0" w:lastRow="0" w:firstColumn="0" w:lastColumn="0" w:noHBand="1" w:noVBand="1"/>
       </w:tblPr>
       <w:tblGrid>
         <w:gridCol w:w="900"/>
@@ -7446,7 +7458,7 @@
         </w:rPr>
         <w:t xml:space="preserve">Junior, L. A., Neto, O. T., Hernandez, M. F., Martins, P. S., Roger, L. L., &amp; Guerra, F. A. (2013). A Low-Cost and Simple Arduino-Based Educational Robotics Kit. Cyber Journals: Multidisciplinary Journals in Science and Technology, Journal of Selected Areas in Robotics and Control (JSRC), 3(12). Retrieved from </w:t>
       </w:r>
-      <w:hyperlink r:id="rId14">
+      <w:hyperlink r:id="rId15">
         <w:r>
           <w:rPr>
             <w:rFonts w:ascii="Georgia" w:hAnsi="Georgia"/>
@@ -7609,7 +7621,7 @@
         <w:lastRenderedPageBreak/>
         <w:t xml:space="preserve">Przybylla, M., &amp; Romeike, R. (2014). Key Competences with Physical Computing. In KEYCIT 2014 – Key Competencies in Informatics and ICT (Preliminary Proceedings) (pp. 216–221). Potsdam. Retrieved from </w:t>
       </w:r>
-      <w:hyperlink r:id="rId15">
+      <w:hyperlink r:id="rId16">
         <w:r>
           <w:rPr>
             <w:rFonts w:ascii="Georgia" w:hAnsi="Georgia"/>
@@ -7858,7 +7870,7 @@
           <w:lang w:val="en-US"/>
         </w:rPr>
         <w:lastRenderedPageBreak/>
-        <w:pict>
+        <w:pict w14:anchorId="712EBABF">
           <v:group id="Group 8" o:spid="_x0000_s1029" style="position:absolute;left:0;text-align:left;margin-left:0;margin-top:-45.75pt;width:533.7pt;height:774.85pt;z-index:251661312;mso-position-horizontal:center;mso-position-horizontal-relative:margin;mso-position-vertical-relative:margin;mso-width-relative:margin;mso-height-relative:margin" coordsize="7314565,10348595" o:gfxdata="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